<commit_message>
Avance actividad 3 Empresa 7/12/22
Avance de Pilas y finalización de Colas
</commit_message>
<xml_diff>
--- a/EDD/Actividad 3/Actividad 3.docx
+++ b/EDD/Actividad 3/Actividad 3.docx
@@ -250,6 +250,7 @@
       </w:pPr>
       <w:r>
         <w:rPr>
+          <w:noProof/>
           <w:sz w:val="24"/>
           <w:szCs w:val="24"/>
           <w:lang w:val="es-ES"/>
@@ -1922,23 +1923,7 @@
           <w:szCs w:val="24"/>
           <w:lang w:val="es-ES"/>
         </w:rPr>
-        <w:t xml:space="preserve">Como su nombre lo indica, </w:t>
-      </w:r>
-      <w:r>
-        <w:rPr>
-          <w:sz w:val="24"/>
-          <w:szCs w:val="24"/>
-          <w:lang w:val="es-ES"/>
-        </w:rPr>
-        <w:t>F</w:t>
-      </w:r>
-      <w:r>
-        <w:rPr>
-          <w:sz w:val="24"/>
-          <w:szCs w:val="24"/>
-          <w:lang w:val="es-ES"/>
-        </w:rPr>
-        <w:t>IFO “</w:t>
+        <w:t>Como su nombre lo indica, FIFO “</w:t>
       </w:r>
       <w:proofErr w:type="spellStart"/>
       <w:r>
@@ -2012,43 +1997,15 @@
           <w:szCs w:val="24"/>
           <w:lang w:val="es-ES"/>
         </w:rPr>
-        <w:t>Primero</w:t>
-      </w:r>
-      <w:r>
-        <w:rPr>
-          <w:i/>
-          <w:iCs/>
-          <w:sz w:val="24"/>
-          <w:szCs w:val="24"/>
-          <w:lang w:val="es-ES"/>
-        </w:rPr>
-        <w:t xml:space="preserve"> en Entrar, Primero en </w:t>
-      </w:r>
-      <w:r>
-        <w:rPr>
-          <w:i/>
-          <w:iCs/>
-          <w:sz w:val="24"/>
-          <w:szCs w:val="24"/>
-          <w:lang w:val="es-ES"/>
-        </w:rPr>
-        <w:t>salir</w:t>
-      </w:r>
-      <w:r>
-        <w:rPr>
-          <w:sz w:val="24"/>
-          <w:szCs w:val="24"/>
-          <w:lang w:val="es-ES"/>
-        </w:rPr>
-        <w:t>”, son listas cuyos elementos son</w:t>
-      </w:r>
-      <w:r>
-        <w:rPr>
-          <w:sz w:val="24"/>
-          <w:szCs w:val="24"/>
-          <w:lang w:val="es-ES"/>
-        </w:rPr>
-        <w:t xml:space="preserve"> ordenados teniendo en cuenta su orden de llegada. Dichos elementos son ingresados mediante un extremo y sacados por el extremo opuesto.</w:t>
+        <w:t>Primero en Entrar, Primero en salir</w:t>
+      </w:r>
+      <w:r>
+        <w:rPr>
+          <w:sz w:val="24"/>
+          <w:szCs w:val="24"/>
+          <w:lang w:val="es-ES"/>
+        </w:rPr>
+        <w:t>”, son listas cuyos elementos son ordenados teniendo en cuenta su orden de llegada. Dichos elementos son ingresados mediante un extremo y sacados por el extremo opuesto.</w:t>
       </w:r>
     </w:p>
     <w:p>
@@ -2086,39 +2043,7 @@
           <w:szCs w:val="24"/>
           <w:lang w:val="es-ES"/>
         </w:rPr>
-        <w:t xml:space="preserve">Un gran ejemplo de esto son las </w:t>
-      </w:r>
-      <w:r>
-        <w:rPr>
-          <w:sz w:val="24"/>
-          <w:szCs w:val="24"/>
-          <w:lang w:val="es-ES"/>
-        </w:rPr>
-        <w:t>colas</w:t>
-      </w:r>
-      <w:r>
-        <w:rPr>
-          <w:sz w:val="24"/>
-          <w:szCs w:val="24"/>
-          <w:lang w:val="es-ES"/>
-        </w:rPr>
-        <w:t xml:space="preserve">, cuyo concepto y cuyos métodos para operar con datos cumplen con la definición de </w:t>
-      </w:r>
-      <w:r>
-        <w:rPr>
-          <w:sz w:val="24"/>
-          <w:szCs w:val="24"/>
-          <w:lang w:val="es-ES"/>
-        </w:rPr>
-        <w:t>F</w:t>
-      </w:r>
-      <w:r>
-        <w:rPr>
-          <w:sz w:val="24"/>
-          <w:szCs w:val="24"/>
-          <w:lang w:val="es-ES"/>
-        </w:rPr>
-        <w:t>IFO.</w:t>
+        <w:t>Un gran ejemplo de esto son las colas, cuyo concepto y cuyos métodos para operar con datos cumplen con la definición de FIFO.</w:t>
       </w:r>
     </w:p>
     <w:p>
@@ -2144,6 +2069,7 @@
       </w:pPr>
       <w:r>
         <w:rPr>
+          <w:noProof/>
           <w:sz w:val="24"/>
           <w:szCs w:val="24"/>
           <w:lang w:val="es-ES"/>
@@ -3837,6 +3763,7 @@
     <w:p>
       <w:pPr>
         <w:rPr>
+          <w:rStyle w:val="Hipervnculo"/>
           <w:sz w:val="24"/>
           <w:szCs w:val="24"/>
         </w:rPr>
@@ -3851,6 +3778,101 @@
           <w:t>https://www.softwaretestinghelp.com/java-queue-interface/</w:t>
         </w:r>
       </w:hyperlink>
+    </w:p>
+    <w:p>
+      <w:pPr>
+        <w:rPr>
+          <w:rStyle w:val="Hipervnculo"/>
+          <w:sz w:val="24"/>
+          <w:szCs w:val="24"/>
+        </w:rPr>
+      </w:pPr>
+    </w:p>
+    <w:p>
+      <w:pPr>
+        <w:rPr>
+          <w:sz w:val="24"/>
+          <w:szCs w:val="24"/>
+        </w:rPr>
+      </w:pPr>
+      <w:hyperlink r:id="rId17" w:history="1">
+        <w:r>
+          <w:rPr>
+            <w:rStyle w:val="Hipervnculo"/>
+            <w:sz w:val="24"/>
+            <w:szCs w:val="24"/>
+          </w:rPr>
+          <w:t>https://w3api.com/Java/ArrayList/removeIf/</w:t>
+        </w:r>
+      </w:hyperlink>
+    </w:p>
+    <w:p>
+      <w:pPr>
+        <w:rPr>
+          <w:sz w:val="24"/>
+          <w:szCs w:val="24"/>
+        </w:rPr>
+      </w:pPr>
+    </w:p>
+    <w:p>
+      <w:pPr>
+        <w:rPr>
+          <w:sz w:val="24"/>
+          <w:szCs w:val="24"/>
+        </w:rPr>
+      </w:pPr>
+      <w:hyperlink r:id="rId18" w:history="1">
+        <w:r>
+          <w:rPr>
+            <w:rStyle w:val="Hipervnculo"/>
+            <w:sz w:val="24"/>
+            <w:szCs w:val="24"/>
+          </w:rPr>
+          <w:t>https://docs.oracle.com/javase/7/docs/api/java/util/ArrayDeque.html</w:t>
+        </w:r>
+      </w:hyperlink>
+    </w:p>
+    <w:p>
+      <w:pPr>
+        <w:rPr>
+          <w:sz w:val="24"/>
+          <w:szCs w:val="24"/>
+        </w:rPr>
+      </w:pPr>
+    </w:p>
+    <w:p>
+      <w:pPr>
+        <w:rPr>
+          <w:sz w:val="24"/>
+          <w:szCs w:val="24"/>
+        </w:rPr>
+      </w:pPr>
+      <w:hyperlink r:id="rId19" w:history="1">
+        <w:r>
+          <w:rPr>
+            <w:rStyle w:val="Hipervnculo"/>
+            <w:sz w:val="24"/>
+            <w:szCs w:val="24"/>
+          </w:rPr>
+          <w:t>https://docs.oracle.com/javase/8/docs/api/java/util/Iterator.html</w:t>
+        </w:r>
+      </w:hyperlink>
+    </w:p>
+    <w:p>
+      <w:pPr>
+        <w:rPr>
+          <w:sz w:val="24"/>
+          <w:szCs w:val="24"/>
+        </w:rPr>
+      </w:pPr>
+    </w:p>
+    <w:p>
+      <w:pPr>
+        <w:rPr>
+          <w:sz w:val="24"/>
+          <w:szCs w:val="24"/>
+        </w:rPr>
+      </w:pPr>
     </w:p>
     <w:p>
       <w:pPr>

</xml_diff>

<commit_message>
Edicion nocturna word u3 12 julio
</commit_message>
<xml_diff>
--- a/EDD/Actividad 3/Actividad 3.docx
+++ b/EDD/Actividad 3/Actividad 3.docx
@@ -366,6 +366,7 @@
         </w:rPr>
       </w:pPr>
       <w:proofErr w:type="spellStart"/>
+      <w:proofErr w:type="gramStart"/>
       <w:r>
         <w:rPr>
           <w:sz w:val="24"/>
@@ -381,7 +382,16 @@
           <w:szCs w:val="24"/>
           <w:lang w:val="es-ES"/>
         </w:rPr>
-        <w:t>()</w:t>
+        <w:t>(</w:t>
+      </w:r>
+      <w:proofErr w:type="gramEnd"/>
+      <w:r>
+        <w:rPr>
+          <w:sz w:val="24"/>
+          <w:szCs w:val="24"/>
+          <w:lang w:val="es-ES"/>
+        </w:rPr>
+        <w:t>)</w:t>
       </w:r>
     </w:p>
     <w:p>
@@ -398,13 +408,23 @@
           <w:lang w:val="es-ES"/>
         </w:rPr>
       </w:pPr>
-      <w:r>
-        <w:rPr>
-          <w:sz w:val="24"/>
-          <w:szCs w:val="24"/>
-          <w:lang w:val="es-ES"/>
-        </w:rPr>
-        <w:t>Encolar()</w:t>
+      <w:proofErr w:type="gramStart"/>
+      <w:r>
+        <w:rPr>
+          <w:sz w:val="24"/>
+          <w:szCs w:val="24"/>
+          <w:lang w:val="es-ES"/>
+        </w:rPr>
+        <w:t>Encolar(</w:t>
+      </w:r>
+      <w:proofErr w:type="gramEnd"/>
+      <w:r>
+        <w:rPr>
+          <w:sz w:val="24"/>
+          <w:szCs w:val="24"/>
+          <w:lang w:val="es-ES"/>
+        </w:rPr>
+        <w:t>)</w:t>
       </w:r>
     </w:p>
     <w:p>
@@ -421,13 +441,23 @@
           <w:lang w:val="es-ES"/>
         </w:rPr>
       </w:pPr>
-      <w:r>
-        <w:rPr>
-          <w:sz w:val="24"/>
-          <w:szCs w:val="24"/>
-          <w:lang w:val="es-ES"/>
-        </w:rPr>
-        <w:t>Desencolar()</w:t>
+      <w:proofErr w:type="gramStart"/>
+      <w:r>
+        <w:rPr>
+          <w:sz w:val="24"/>
+          <w:szCs w:val="24"/>
+          <w:lang w:val="es-ES"/>
+        </w:rPr>
+        <w:t>Desencolar(</w:t>
+      </w:r>
+      <w:proofErr w:type="gramEnd"/>
+      <w:r>
+        <w:rPr>
+          <w:sz w:val="24"/>
+          <w:szCs w:val="24"/>
+          <w:lang w:val="es-ES"/>
+        </w:rPr>
+        <w:t>)</w:t>
       </w:r>
     </w:p>
     <w:p>
@@ -445,6 +475,7 @@
         </w:rPr>
       </w:pPr>
       <w:proofErr w:type="spellStart"/>
+      <w:proofErr w:type="gramStart"/>
       <w:r>
         <w:rPr>
           <w:sz w:val="24"/>
@@ -460,7 +491,16 @@
           <w:szCs w:val="24"/>
           <w:lang w:val="es-ES"/>
         </w:rPr>
-        <w:t>()</w:t>
+        <w:t>(</w:t>
+      </w:r>
+      <w:proofErr w:type="gramEnd"/>
+      <w:r>
+        <w:rPr>
+          <w:sz w:val="24"/>
+          <w:szCs w:val="24"/>
+          <w:lang w:val="es-ES"/>
+        </w:rPr>
+        <w:t>)</w:t>
       </w:r>
     </w:p>
     <w:p>
@@ -478,6 +518,7 @@
         </w:rPr>
       </w:pPr>
       <w:proofErr w:type="spellStart"/>
+      <w:proofErr w:type="gramStart"/>
       <w:r>
         <w:rPr>
           <w:sz w:val="24"/>
@@ -493,7 +534,16 @@
           <w:szCs w:val="24"/>
           <w:lang w:val="es-ES"/>
         </w:rPr>
-        <w:t>()</w:t>
+        <w:t>(</w:t>
+      </w:r>
+      <w:proofErr w:type="gramEnd"/>
+      <w:r>
+        <w:rPr>
+          <w:sz w:val="24"/>
+          <w:szCs w:val="24"/>
+          <w:lang w:val="es-ES"/>
+        </w:rPr>
+        <w:t>)</w:t>
       </w:r>
     </w:p>
     <w:p>
@@ -588,6 +638,7 @@
         <w:t xml:space="preserve"> (Cola); A su vez estas ofrecen funciones como </w:t>
       </w:r>
       <w:proofErr w:type="spellStart"/>
+      <w:proofErr w:type="gramStart"/>
       <w:r>
         <w:rPr>
           <w:sz w:val="24"/>
@@ -603,7 +654,16 @@
           <w:szCs w:val="24"/>
           <w:lang w:val="es-ES"/>
         </w:rPr>
-        <w:t>() para manejar los datos de dicha cola.</w:t>
+        <w:t>(</w:t>
+      </w:r>
+      <w:proofErr w:type="gramEnd"/>
+      <w:r>
+        <w:rPr>
+          <w:sz w:val="24"/>
+          <w:szCs w:val="24"/>
+          <w:lang w:val="es-ES"/>
+        </w:rPr>
+        <w:t>) para manejar los datos de dicha cola.</w:t>
       </w:r>
     </w:p>
     <w:p>
@@ -897,13 +957,23 @@
           <w:lang w:val="es-ES"/>
         </w:rPr>
       </w:pPr>
-      <w:r>
-        <w:rPr>
-          <w:sz w:val="24"/>
-          <w:szCs w:val="24"/>
-          <w:lang w:val="es-ES"/>
-        </w:rPr>
-        <w:t>Apilar()</w:t>
+      <w:proofErr w:type="gramStart"/>
+      <w:r>
+        <w:rPr>
+          <w:sz w:val="24"/>
+          <w:szCs w:val="24"/>
+          <w:lang w:val="es-ES"/>
+        </w:rPr>
+        <w:t>Apilar(</w:t>
+      </w:r>
+      <w:proofErr w:type="gramEnd"/>
+      <w:r>
+        <w:rPr>
+          <w:sz w:val="24"/>
+          <w:szCs w:val="24"/>
+          <w:lang w:val="es-ES"/>
+        </w:rPr>
+        <w:t>)</w:t>
       </w:r>
     </w:p>
     <w:p>
@@ -921,6 +991,7 @@
         </w:rPr>
       </w:pPr>
       <w:proofErr w:type="spellStart"/>
+      <w:proofErr w:type="gramStart"/>
       <w:r>
         <w:rPr>
           <w:sz w:val="24"/>
@@ -936,7 +1007,16 @@
           <w:szCs w:val="24"/>
           <w:lang w:val="es-ES"/>
         </w:rPr>
-        <w:t>()</w:t>
+        <w:t>(</w:t>
+      </w:r>
+      <w:proofErr w:type="gramEnd"/>
+      <w:r>
+        <w:rPr>
+          <w:sz w:val="24"/>
+          <w:szCs w:val="24"/>
+          <w:lang w:val="es-ES"/>
+        </w:rPr>
+        <w:t>)</w:t>
       </w:r>
     </w:p>
     <w:p>
@@ -954,6 +1034,7 @@
         </w:rPr>
       </w:pPr>
       <w:proofErr w:type="spellStart"/>
+      <w:proofErr w:type="gramStart"/>
       <w:r>
         <w:rPr>
           <w:sz w:val="24"/>
@@ -969,7 +1050,16 @@
           <w:szCs w:val="24"/>
           <w:lang w:val="es-ES"/>
         </w:rPr>
-        <w:t>()</w:t>
+        <w:t>(</w:t>
+      </w:r>
+      <w:proofErr w:type="gramEnd"/>
+      <w:r>
+        <w:rPr>
+          <w:sz w:val="24"/>
+          <w:szCs w:val="24"/>
+          <w:lang w:val="es-ES"/>
+        </w:rPr>
+        <w:t>)</w:t>
       </w:r>
     </w:p>
     <w:p>
@@ -986,13 +1076,23 @@
           <w:lang w:val="es-ES"/>
         </w:rPr>
       </w:pPr>
-      <w:r>
-        <w:rPr>
-          <w:sz w:val="24"/>
-          <w:szCs w:val="24"/>
-          <w:lang w:val="es-ES"/>
-        </w:rPr>
-        <w:t>Cima()</w:t>
+      <w:proofErr w:type="gramStart"/>
+      <w:r>
+        <w:rPr>
+          <w:sz w:val="24"/>
+          <w:szCs w:val="24"/>
+          <w:lang w:val="es-ES"/>
+        </w:rPr>
+        <w:t>Cima(</w:t>
+      </w:r>
+      <w:proofErr w:type="gramEnd"/>
+      <w:r>
+        <w:rPr>
+          <w:sz w:val="24"/>
+          <w:szCs w:val="24"/>
+          <w:lang w:val="es-ES"/>
+        </w:rPr>
+        <w:t>)</w:t>
       </w:r>
     </w:p>
     <w:p>
@@ -1050,6 +1150,7 @@
         <w:t xml:space="preserve">, la cual facilita el trabajar con pilas en Java. Sus operación básicas son </w:t>
       </w:r>
       <w:proofErr w:type="spellStart"/>
+      <w:proofErr w:type="gramStart"/>
       <w:r>
         <w:rPr>
           <w:sz w:val="24"/>
@@ -1065,7 +1166,16 @@
           <w:szCs w:val="24"/>
           <w:lang w:val="es-ES"/>
         </w:rPr>
-        <w:t xml:space="preserve">(introduce un elemento), pop(saca un elemento), </w:t>
+        <w:t>(</w:t>
+      </w:r>
+      <w:proofErr w:type="gramEnd"/>
+      <w:r>
+        <w:rPr>
+          <w:sz w:val="24"/>
+          <w:szCs w:val="24"/>
+          <w:lang w:val="es-ES"/>
+        </w:rPr>
+        <w:t xml:space="preserve">introduce un elemento), pop(saca un elemento), </w:t>
       </w:r>
       <w:proofErr w:type="spellStart"/>
       <w:r>
@@ -2161,7 +2271,27 @@
           <w:szCs w:val="24"/>
           <w:lang w:val="es-ES"/>
         </w:rPr>
-        <w:t>saber si una Cola  está vacía o no</w:t>
+        <w:t xml:space="preserve">saber si una </w:t>
+      </w:r>
+      <w:proofErr w:type="gramStart"/>
+      <w:r>
+        <w:rPr>
+          <w:b/>
+          <w:sz w:val="24"/>
+          <w:szCs w:val="24"/>
+          <w:lang w:val="es-ES"/>
+        </w:rPr>
+        <w:t>Cola  está</w:t>
+      </w:r>
+      <w:proofErr w:type="gramEnd"/>
+      <w:r>
+        <w:rPr>
+          <w:b/>
+          <w:sz w:val="24"/>
+          <w:szCs w:val="24"/>
+          <w:lang w:val="es-ES"/>
+        </w:rPr>
+        <w:t xml:space="preserve"> vacía o no</w:t>
       </w:r>
       <w:r>
         <w:rPr>
@@ -2282,7 +2412,33 @@
           <w:szCs w:val="24"/>
           <w:lang w:val="es-ES"/>
         </w:rPr>
-        <w:t xml:space="preserve"> un elemento en una Cola. Hacer un ejemplo en Java.</w:t>
+        <w:t xml:space="preserve"> un elemento en una Cola. Hacer un ejemplo en </w:t>
+      </w:r>
+      <w:proofErr w:type="gramStart"/>
+      <w:r>
+        <w:rPr>
+          <w:sz w:val="24"/>
+          <w:szCs w:val="24"/>
+          <w:lang w:val="es-ES"/>
+        </w:rPr>
+        <w:t>Java.</w:t>
+      </w:r>
+      <w:r>
+        <w:rPr>
+          <w:sz w:val="24"/>
+          <w:szCs w:val="24"/>
+          <w:lang w:val="es-ES"/>
+        </w:rPr>
+        <w:t>*</w:t>
+      </w:r>
+      <w:proofErr w:type="gramEnd"/>
+      <w:r>
+        <w:rPr>
+          <w:sz w:val="24"/>
+          <w:szCs w:val="24"/>
+          <w:lang w:val="es-ES"/>
+        </w:rPr>
+        <w:t>**</w:t>
       </w:r>
     </w:p>
     <w:p>
@@ -3106,9 +3262,9 @@
           <w:lang w:val="es-ES"/>
         </w:rPr>
         <w:drawing>
-          <wp:inline distT="0" distB="0" distL="0" distR="0" wp14:anchorId="12F639B2" wp14:editId="0B101225">
-            <wp:extent cx="5268060" cy="2953162"/>
-            <wp:effectExtent l="0" t="0" r="8890" b="0"/>
+          <wp:inline distT="0" distB="0" distL="0" distR="0" wp14:anchorId="12F639B2" wp14:editId="2B5C1043">
+            <wp:extent cx="5114403" cy="2867025"/>
+            <wp:effectExtent l="0" t="0" r="0" b="0"/>
             <wp:docPr id="14" name="Imagen 14"/>
             <wp:cNvGraphicFramePr>
               <a:graphicFrameLocks xmlns:a="http://schemas.openxmlformats.org/drawingml/2006/main" noChangeAspect="1"/>
@@ -3129,7 +3285,7 @@
                   <pic:spPr>
                     <a:xfrm>
                       <a:off x="0" y="0"/>
-                      <a:ext cx="5268060" cy="2953162"/>
+                      <a:ext cx="5117219" cy="2868604"/>
                     </a:xfrm>
                     <a:prstGeom prst="rect">
                       <a:avLst/>
@@ -3287,9 +3443,9 @@
           <w:lang w:val="es-ES"/>
         </w:rPr>
         <w:drawing>
-          <wp:inline distT="0" distB="0" distL="0" distR="0" wp14:anchorId="13C16D6E" wp14:editId="4D45CE0E">
-            <wp:extent cx="5612130" cy="1136650"/>
-            <wp:effectExtent l="0" t="0" r="7620" b="6350"/>
+          <wp:inline distT="0" distB="0" distL="0" distR="0" wp14:anchorId="13C16D6E" wp14:editId="303FAAD7">
+            <wp:extent cx="5124450" cy="1037878"/>
+            <wp:effectExtent l="0" t="0" r="0" b="0"/>
             <wp:docPr id="15" name="Imagen 15" descr="Una captura de pantalla de un celular con texto e imagen&#10;&#10;Descripción generada automáticamente con confianza media"/>
             <wp:cNvGraphicFramePr>
               <a:graphicFrameLocks xmlns:a="http://schemas.openxmlformats.org/drawingml/2006/main" noChangeAspect="1"/>
@@ -3310,7 +3466,7 @@
                   <pic:spPr>
                     <a:xfrm>
                       <a:off x="0" y="0"/>
-                      <a:ext cx="5612130" cy="1136650"/>
+                      <a:ext cx="5140313" cy="1041091"/>
                     </a:xfrm>
                     <a:prstGeom prst="rect">
                       <a:avLst/>
@@ -3771,13 +3927,23 @@
           <w:lang w:val="es-ES"/>
         </w:rPr>
       </w:pPr>
-      <w:r>
-        <w:rPr>
-          <w:sz w:val="24"/>
-          <w:szCs w:val="24"/>
-          <w:lang w:val="es-ES"/>
-        </w:rPr>
-        <w:t>Apilar()</w:t>
+      <w:proofErr w:type="gramStart"/>
+      <w:r>
+        <w:rPr>
+          <w:sz w:val="24"/>
+          <w:szCs w:val="24"/>
+          <w:lang w:val="es-ES"/>
+        </w:rPr>
+        <w:t>Apilar(</w:t>
+      </w:r>
+      <w:proofErr w:type="gramEnd"/>
+      <w:r>
+        <w:rPr>
+          <w:sz w:val="24"/>
+          <w:szCs w:val="24"/>
+          <w:lang w:val="es-ES"/>
+        </w:rPr>
+        <w:t>)</w:t>
       </w:r>
     </w:p>
     <w:p>
@@ -3795,6 +3961,7 @@
         </w:rPr>
       </w:pPr>
       <w:proofErr w:type="spellStart"/>
+      <w:proofErr w:type="gramStart"/>
       <w:r>
         <w:rPr>
           <w:sz w:val="24"/>
@@ -3810,7 +3977,16 @@
           <w:szCs w:val="24"/>
           <w:lang w:val="es-ES"/>
         </w:rPr>
-        <w:t>()</w:t>
+        <w:t>(</w:t>
+      </w:r>
+      <w:proofErr w:type="gramEnd"/>
+      <w:r>
+        <w:rPr>
+          <w:sz w:val="24"/>
+          <w:szCs w:val="24"/>
+          <w:lang w:val="es-ES"/>
+        </w:rPr>
+        <w:t>)</w:t>
       </w:r>
     </w:p>
     <w:p>
@@ -3828,6 +4004,7 @@
         </w:rPr>
       </w:pPr>
       <w:proofErr w:type="spellStart"/>
+      <w:proofErr w:type="gramStart"/>
       <w:r>
         <w:rPr>
           <w:sz w:val="24"/>
@@ -3843,7 +4020,16 @@
           <w:szCs w:val="24"/>
           <w:lang w:val="es-ES"/>
         </w:rPr>
-        <w:t>()</w:t>
+        <w:t>(</w:t>
+      </w:r>
+      <w:proofErr w:type="gramEnd"/>
+      <w:r>
+        <w:rPr>
+          <w:sz w:val="24"/>
+          <w:szCs w:val="24"/>
+          <w:lang w:val="es-ES"/>
+        </w:rPr>
+        <w:t>)</w:t>
       </w:r>
     </w:p>
     <w:p>
@@ -3860,13 +4046,23 @@
           <w:lang w:val="es-ES"/>
         </w:rPr>
       </w:pPr>
-      <w:r>
-        <w:rPr>
-          <w:sz w:val="24"/>
-          <w:szCs w:val="24"/>
-          <w:lang w:val="es-ES"/>
-        </w:rPr>
-        <w:t>Cima()</w:t>
+      <w:proofErr w:type="gramStart"/>
+      <w:r>
+        <w:rPr>
+          <w:sz w:val="24"/>
+          <w:szCs w:val="24"/>
+          <w:lang w:val="es-ES"/>
+        </w:rPr>
+        <w:t>Cima(</w:t>
+      </w:r>
+      <w:proofErr w:type="gramEnd"/>
+      <w:r>
+        <w:rPr>
+          <w:sz w:val="24"/>
+          <w:szCs w:val="24"/>
+          <w:lang w:val="es-ES"/>
+        </w:rPr>
+        <w:t>)</w:t>
       </w:r>
     </w:p>
     <w:p>
@@ -3916,6 +4112,7 @@
         <w:t xml:space="preserve">, la cual facilita el trabajar con pilas en Java. Sus operación básicas son </w:t>
       </w:r>
       <w:proofErr w:type="spellStart"/>
+      <w:proofErr w:type="gramStart"/>
       <w:r>
         <w:rPr>
           <w:sz w:val="24"/>
@@ -3931,7 +4128,16 @@
           <w:szCs w:val="24"/>
           <w:lang w:val="es-ES"/>
         </w:rPr>
-        <w:t xml:space="preserve">(introduce un elemento), pop(saca un elemento), </w:t>
+        <w:t>(</w:t>
+      </w:r>
+      <w:proofErr w:type="gramEnd"/>
+      <w:r>
+        <w:rPr>
+          <w:sz w:val="24"/>
+          <w:szCs w:val="24"/>
+          <w:lang w:val="es-ES"/>
+        </w:rPr>
+        <w:t xml:space="preserve">introduce un elemento), pop(saca un elemento), </w:t>
       </w:r>
       <w:proofErr w:type="spellStart"/>
       <w:r>
@@ -4216,9 +4422,9 @@
           <w:lang w:val="es-ES"/>
         </w:rPr>
         <w:drawing>
-          <wp:inline distT="0" distB="0" distL="0" distR="0" wp14:anchorId="7392CA86" wp14:editId="6F7FD466">
-            <wp:extent cx="5449060" cy="628738"/>
-            <wp:effectExtent l="0" t="0" r="0" b="0"/>
+          <wp:inline distT="0" distB="0" distL="0" distR="0" wp14:anchorId="7392CA86" wp14:editId="1B0A828E">
+            <wp:extent cx="5105400" cy="589085"/>
+            <wp:effectExtent l="0" t="0" r="0" b="1905"/>
             <wp:docPr id="19" name="Imagen 19" descr="Texto&#10;&#10;Descripción generada automáticamente con confianza baja"/>
             <wp:cNvGraphicFramePr>
               <a:graphicFrameLocks xmlns:a="http://schemas.openxmlformats.org/drawingml/2006/main" noChangeAspect="1"/>
@@ -4239,7 +4445,7 @@
                   <pic:spPr>
                     <a:xfrm>
                       <a:off x="0" y="0"/>
-                      <a:ext cx="5449060" cy="628738"/>
+                      <a:ext cx="5125470" cy="591401"/>
                     </a:xfrm>
                     <a:prstGeom prst="rect">
                       <a:avLst/>
@@ -4443,137 +4649,7 @@
     </w:p>
     <w:p>
       <w:pPr>
-        <w:jc w:val="both"/>
-        <w:rPr>
-          <w:sz w:val="24"/>
-          <w:szCs w:val="24"/>
-          <w:lang w:val="es-ES"/>
-        </w:rPr>
-      </w:pPr>
-    </w:p>
-    <w:p>
-      <w:pPr>
-        <w:jc w:val="both"/>
-        <w:rPr>
-          <w:b/>
-          <w:sz w:val="24"/>
-          <w:szCs w:val="24"/>
-          <w:lang w:val="es-ES"/>
-        </w:rPr>
-      </w:pPr>
-    </w:p>
-    <w:p>
-      <w:pPr>
-        <w:numPr>
-          <w:ilvl w:val="0"/>
-          <w:numId w:val="2"/>
-        </w:numPr>
-        <w:jc w:val="both"/>
-        <w:rPr>
-          <w:b/>
-          <w:sz w:val="24"/>
-          <w:szCs w:val="24"/>
-          <w:lang w:val="es-ES"/>
-        </w:rPr>
-      </w:pPr>
-      <w:r>
-        <w:rPr>
-          <w:sz w:val="24"/>
-          <w:szCs w:val="24"/>
-          <w:lang w:val="es-ES"/>
-        </w:rPr>
-        <w:t xml:space="preserve">Explique textual y gráficamente cual es el algoritmo o proceso para </w:t>
-      </w:r>
-      <w:r>
-        <w:rPr>
-          <w:b/>
-          <w:sz w:val="24"/>
-          <w:szCs w:val="24"/>
-          <w:lang w:val="es-ES"/>
-        </w:rPr>
-        <w:t xml:space="preserve">recorrer o mostrar los elementos de una Pila, desde el último hasta el primero. </w:t>
-      </w:r>
-      <w:r>
-        <w:rPr>
-          <w:sz w:val="24"/>
-          <w:szCs w:val="24"/>
-          <w:lang w:val="es-ES"/>
-        </w:rPr>
-        <w:t>Hacer un ejemplo en Java</w:t>
-      </w:r>
-    </w:p>
-    <w:p>
-      <w:pPr>
-        <w:spacing w:after="160" w:line="259" w:lineRule="auto"/>
-        <w:rPr>
-          <w:sz w:val="24"/>
-          <w:szCs w:val="24"/>
-          <w:lang w:val="es-ES"/>
-        </w:rPr>
-      </w:pPr>
-      <w:r>
-        <w:rPr>
-          <w:sz w:val="24"/>
-          <w:szCs w:val="24"/>
-          <w:lang w:val="es-ES"/>
-        </w:rPr>
-        <w:br w:type="page"/>
-      </w:r>
-    </w:p>
-    <w:p>
-      <w:pPr>
-        <w:numPr>
-          <w:ilvl w:val="0"/>
-          <w:numId w:val="2"/>
-        </w:numPr>
-        <w:jc w:val="both"/>
-        <w:rPr>
-          <w:b/>
-          <w:sz w:val="24"/>
-          <w:szCs w:val="24"/>
-          <w:lang w:val="es-ES"/>
-        </w:rPr>
-      </w:pPr>
-      <w:r>
-        <w:rPr>
-          <w:sz w:val="24"/>
-          <w:szCs w:val="24"/>
-          <w:lang w:val="es-ES"/>
-        </w:rPr>
-        <w:lastRenderedPageBreak/>
-        <w:t xml:space="preserve">Explique textual y gráficamente cual es el algoritmo o proceso para </w:t>
-      </w:r>
-      <w:r>
-        <w:rPr>
-          <w:b/>
-          <w:sz w:val="24"/>
-          <w:szCs w:val="24"/>
-          <w:lang w:val="es-ES"/>
-        </w:rPr>
-        <w:t xml:space="preserve">agregar un elemento a una Pila. </w:t>
-      </w:r>
-      <w:r>
-        <w:rPr>
-          <w:sz w:val="24"/>
-          <w:szCs w:val="24"/>
-          <w:lang w:val="es-ES"/>
-        </w:rPr>
-        <w:t>Hacer un ejemplo en Java</w:t>
-      </w:r>
-    </w:p>
-    <w:p>
-      <w:pPr>
-        <w:jc w:val="both"/>
-        <w:rPr>
-          <w:sz w:val="24"/>
-          <w:szCs w:val="24"/>
-          <w:lang w:val="es-ES"/>
-        </w:rPr>
-      </w:pPr>
-    </w:p>
-    <w:p>
-      <w:pPr>
-        <w:ind w:left="708"/>
+        <w:ind w:firstLine="708"/>
         <w:jc w:val="both"/>
         <w:rPr>
           <w:sz w:val="24"/>
@@ -4588,125 +4664,10 @@
           <w:lang w:val="es-ES"/>
         </w:rPr>
         <w:drawing>
-          <wp:inline distT="0" distB="0" distL="0" distR="0" wp14:anchorId="17B303F9" wp14:editId="49AC177C">
-            <wp:extent cx="5106113" cy="1552792"/>
-            <wp:effectExtent l="0" t="0" r="0" b="9525"/>
-            <wp:docPr id="22" name="Imagen 22" descr="Texto&#10;&#10;Descripción generada automáticamente"/>
-            <wp:cNvGraphicFramePr>
-              <a:graphicFrameLocks xmlns:a="http://schemas.openxmlformats.org/drawingml/2006/main" noChangeAspect="1"/>
-            </wp:cNvGraphicFramePr>
-            <a:graphic xmlns:a="http://schemas.openxmlformats.org/drawingml/2006/main">
-              <a:graphicData uri="http://schemas.openxmlformats.org/drawingml/2006/picture">
-                <pic:pic xmlns:pic="http://schemas.openxmlformats.org/drawingml/2006/picture">
-                  <pic:nvPicPr>
-                    <pic:cNvPr id="22" name="Imagen 22" descr="Texto&#10;&#10;Descripción generada automáticamente"/>
-                    <pic:cNvPicPr/>
-                  </pic:nvPicPr>
-                  <pic:blipFill>
-                    <a:blip r:embed="rId21"/>
-                    <a:stretch>
-                      <a:fillRect/>
-                    </a:stretch>
-                  </pic:blipFill>
-                  <pic:spPr>
-                    <a:xfrm>
-                      <a:off x="0" y="0"/>
-                      <a:ext cx="5106113" cy="1552792"/>
-                    </a:xfrm>
-                    <a:prstGeom prst="rect">
-                      <a:avLst/>
-                    </a:prstGeom>
-                  </pic:spPr>
-                </pic:pic>
-              </a:graphicData>
-            </a:graphic>
-          </wp:inline>
-        </w:drawing>
-      </w:r>
-    </w:p>
-    <w:p>
-      <w:pPr>
-        <w:jc w:val="both"/>
-        <w:rPr>
-          <w:b/>
-          <w:sz w:val="24"/>
-          <w:szCs w:val="24"/>
-          <w:lang w:val="es-ES"/>
-        </w:rPr>
-      </w:pPr>
-    </w:p>
-    <w:p>
-      <w:pPr>
-        <w:numPr>
-          <w:ilvl w:val="0"/>
-          <w:numId w:val="2"/>
-        </w:numPr>
-        <w:jc w:val="both"/>
-        <w:rPr>
-          <w:b/>
-          <w:sz w:val="24"/>
-          <w:szCs w:val="24"/>
-          <w:lang w:val="es-ES"/>
-        </w:rPr>
-      </w:pPr>
-      <w:r>
-        <w:rPr>
-          <w:sz w:val="24"/>
-          <w:szCs w:val="24"/>
-          <w:lang w:val="es-ES"/>
-        </w:rPr>
-        <w:t xml:space="preserve">Explique textual y gráficamente cual es el algoritmo o proceso para </w:t>
-      </w:r>
-      <w:r>
-        <w:rPr>
-          <w:b/>
-          <w:sz w:val="24"/>
-          <w:szCs w:val="24"/>
-          <w:lang w:val="es-ES"/>
-        </w:rPr>
-        <w:t xml:space="preserve">insertar un elemento a una Pila. </w:t>
-      </w:r>
-      <w:r>
-        <w:rPr>
-          <w:sz w:val="24"/>
-          <w:szCs w:val="24"/>
-          <w:lang w:val="es-ES"/>
-        </w:rPr>
-        <w:t>Hacer un ejemplo en Java</w:t>
-      </w:r>
-    </w:p>
-    <w:p>
-      <w:pPr>
-        <w:ind w:left="708"/>
-        <w:jc w:val="both"/>
-        <w:rPr>
-          <w:sz w:val="24"/>
-          <w:szCs w:val="24"/>
-          <w:lang w:val="es-ES"/>
-        </w:rPr>
-      </w:pPr>
-    </w:p>
-    <w:p>
-      <w:pPr>
-        <w:ind w:left="708"/>
-        <w:jc w:val="both"/>
-        <w:rPr>
-          <w:sz w:val="24"/>
-          <w:szCs w:val="24"/>
-          <w:lang w:val="es-ES"/>
-        </w:rPr>
-      </w:pPr>
-      <w:r>
-        <w:rPr>
-          <w:sz w:val="24"/>
-          <w:szCs w:val="24"/>
-          <w:lang w:val="es-ES"/>
-        </w:rPr>
-        <w:drawing>
-          <wp:inline distT="0" distB="0" distL="0" distR="0" wp14:anchorId="0F609D2B" wp14:editId="087A43E8">
-            <wp:extent cx="5106113" cy="1552792"/>
-            <wp:effectExtent l="0" t="0" r="0" b="9525"/>
-            <wp:docPr id="21" name="Imagen 21"/>
+          <wp:inline distT="0" distB="0" distL="0" distR="0" wp14:anchorId="2C5F2E89" wp14:editId="75AB7768">
+            <wp:extent cx="5124450" cy="1226320"/>
+            <wp:effectExtent l="0" t="0" r="0" b="0"/>
+            <wp:docPr id="28" name="Imagen 28"/>
             <wp:cNvGraphicFramePr>
               <a:graphicFrameLocks xmlns:a="http://schemas.openxmlformats.org/drawingml/2006/main" noChangeAspect="1"/>
             </wp:cNvGraphicFramePr>
@@ -4726,6 +4687,226 @@
                   <pic:spPr>
                     <a:xfrm>
                       <a:off x="0" y="0"/>
+                      <a:ext cx="5133356" cy="1228451"/>
+                    </a:xfrm>
+                    <a:prstGeom prst="rect">
+                      <a:avLst/>
+                    </a:prstGeom>
+                  </pic:spPr>
+                </pic:pic>
+              </a:graphicData>
+            </a:graphic>
+          </wp:inline>
+        </w:drawing>
+      </w:r>
+    </w:p>
+    <w:p>
+      <w:pPr>
+        <w:jc w:val="both"/>
+        <w:rPr>
+          <w:b/>
+          <w:sz w:val="24"/>
+          <w:szCs w:val="24"/>
+          <w:lang w:val="es-ES"/>
+        </w:rPr>
+      </w:pPr>
+    </w:p>
+    <w:p>
+      <w:pPr>
+        <w:numPr>
+          <w:ilvl w:val="0"/>
+          <w:numId w:val="2"/>
+        </w:numPr>
+        <w:jc w:val="both"/>
+        <w:rPr>
+          <w:b/>
+          <w:sz w:val="24"/>
+          <w:szCs w:val="24"/>
+          <w:lang w:val="es-ES"/>
+        </w:rPr>
+      </w:pPr>
+      <w:r>
+        <w:rPr>
+          <w:sz w:val="24"/>
+          <w:szCs w:val="24"/>
+          <w:lang w:val="es-ES"/>
+        </w:rPr>
+        <w:lastRenderedPageBreak/>
+        <w:t xml:space="preserve">Explique textual y gráficamente cual es el algoritmo o proceso para </w:t>
+      </w:r>
+      <w:r>
+        <w:rPr>
+          <w:b/>
+          <w:sz w:val="24"/>
+          <w:szCs w:val="24"/>
+          <w:lang w:val="es-ES"/>
+        </w:rPr>
+        <w:t xml:space="preserve">recorrer o mostrar los elementos de una Pila, desde el último hasta el primero. </w:t>
+      </w:r>
+      <w:r>
+        <w:rPr>
+          <w:sz w:val="24"/>
+          <w:szCs w:val="24"/>
+          <w:lang w:val="es-ES"/>
+        </w:rPr>
+        <w:t>Hacer un ejemplo en Java</w:t>
+      </w:r>
+    </w:p>
+    <w:p>
+      <w:pPr>
+        <w:ind w:firstLine="708"/>
+        <w:jc w:val="center"/>
+        <w:rPr>
+          <w:sz w:val="24"/>
+          <w:szCs w:val="24"/>
+          <w:lang w:val="es-ES"/>
+        </w:rPr>
+      </w:pPr>
+      <w:r>
+        <w:rPr>
+          <w:sz w:val="24"/>
+          <w:szCs w:val="24"/>
+          <w:lang w:val="es-ES"/>
+        </w:rPr>
+        <w:drawing>
+          <wp:inline distT="0" distB="0" distL="0" distR="0" wp14:anchorId="58A9042F" wp14:editId="2775B1F2">
+            <wp:extent cx="5153025" cy="1212751"/>
+            <wp:effectExtent l="0" t="0" r="0" b="6985"/>
+            <wp:docPr id="30" name="Imagen 30"/>
+            <wp:cNvGraphicFramePr>
+              <a:graphicFrameLocks xmlns:a="http://schemas.openxmlformats.org/drawingml/2006/main" noChangeAspect="1"/>
+            </wp:cNvGraphicFramePr>
+            <a:graphic xmlns:a="http://schemas.openxmlformats.org/drawingml/2006/main">
+              <a:graphicData uri="http://schemas.openxmlformats.org/drawingml/2006/picture">
+                <pic:pic xmlns:pic="http://schemas.openxmlformats.org/drawingml/2006/picture">
+                  <pic:nvPicPr>
+                    <pic:cNvPr id="1" name=""/>
+                    <pic:cNvPicPr/>
+                  </pic:nvPicPr>
+                  <pic:blipFill>
+                    <a:blip r:embed="rId22"/>
+                    <a:stretch>
+                      <a:fillRect/>
+                    </a:stretch>
+                  </pic:blipFill>
+                  <pic:spPr>
+                    <a:xfrm>
+                      <a:off x="0" y="0"/>
+                      <a:ext cx="5163542" cy="1215226"/>
+                    </a:xfrm>
+                    <a:prstGeom prst="rect">
+                      <a:avLst/>
+                    </a:prstGeom>
+                  </pic:spPr>
+                </pic:pic>
+              </a:graphicData>
+            </a:graphic>
+          </wp:inline>
+        </w:drawing>
+      </w:r>
+    </w:p>
+    <w:p>
+      <w:pPr>
+        <w:jc w:val="both"/>
+        <w:rPr>
+          <w:sz w:val="24"/>
+          <w:szCs w:val="24"/>
+          <w:lang w:val="es-ES"/>
+        </w:rPr>
+      </w:pPr>
+    </w:p>
+    <w:p>
+      <w:pPr>
+        <w:numPr>
+          <w:ilvl w:val="0"/>
+          <w:numId w:val="2"/>
+        </w:numPr>
+        <w:jc w:val="both"/>
+        <w:rPr>
+          <w:b/>
+          <w:sz w:val="24"/>
+          <w:szCs w:val="24"/>
+          <w:lang w:val="es-ES"/>
+        </w:rPr>
+      </w:pPr>
+      <w:r>
+        <w:rPr>
+          <w:sz w:val="24"/>
+          <w:szCs w:val="24"/>
+          <w:lang w:val="es-ES"/>
+        </w:rPr>
+        <w:t xml:space="preserve">Explique textual y gráficamente cual es el algoritmo o proceso para </w:t>
+      </w:r>
+      <w:r>
+        <w:rPr>
+          <w:b/>
+          <w:sz w:val="24"/>
+          <w:szCs w:val="24"/>
+          <w:lang w:val="es-ES"/>
+        </w:rPr>
+        <w:t xml:space="preserve">agregar un elemento a una Pila. </w:t>
+      </w:r>
+      <w:r>
+        <w:rPr>
+          <w:sz w:val="24"/>
+          <w:szCs w:val="24"/>
+          <w:lang w:val="es-ES"/>
+        </w:rPr>
+        <w:t>Hacer un ejemplo en Java</w:t>
+      </w:r>
+    </w:p>
+    <w:p>
+      <w:pPr>
+        <w:ind w:left="708"/>
+        <w:jc w:val="both"/>
+        <w:rPr>
+          <w:b/>
+          <w:sz w:val="24"/>
+          <w:szCs w:val="24"/>
+          <w:lang w:val="es-ES"/>
+        </w:rPr>
+      </w:pPr>
+    </w:p>
+    <w:p>
+      <w:pPr>
+        <w:ind w:left="708"/>
+        <w:jc w:val="both"/>
+        <w:rPr>
+          <w:sz w:val="24"/>
+          <w:szCs w:val="24"/>
+          <w:lang w:val="es-ES"/>
+        </w:rPr>
+      </w:pPr>
+      <w:r>
+        <w:rPr>
+          <w:sz w:val="24"/>
+          <w:szCs w:val="24"/>
+          <w:lang w:val="es-ES"/>
+        </w:rPr>
+        <w:drawing>
+          <wp:inline distT="0" distB="0" distL="0" distR="0" wp14:anchorId="17B303F9" wp14:editId="49AC177C">
+            <wp:extent cx="5106113" cy="1552792"/>
+            <wp:effectExtent l="0" t="0" r="0" b="9525"/>
+            <wp:docPr id="22" name="Imagen 22" descr="Texto&#10;&#10;Descripción generada automáticamente"/>
+            <wp:cNvGraphicFramePr>
+              <a:graphicFrameLocks xmlns:a="http://schemas.openxmlformats.org/drawingml/2006/main" noChangeAspect="1"/>
+            </wp:cNvGraphicFramePr>
+            <a:graphic xmlns:a="http://schemas.openxmlformats.org/drawingml/2006/main">
+              <a:graphicData uri="http://schemas.openxmlformats.org/drawingml/2006/picture">
+                <pic:pic xmlns:pic="http://schemas.openxmlformats.org/drawingml/2006/picture">
+                  <pic:nvPicPr>
+                    <pic:cNvPr id="22" name="Imagen 22" descr="Texto&#10;&#10;Descripción generada automáticamente"/>
+                    <pic:cNvPicPr/>
+                  </pic:nvPicPr>
+                  <pic:blipFill>
+                    <a:blip r:embed="rId23"/>
+                    <a:stretch>
+                      <a:fillRect/>
+                    </a:stretch>
+                  </pic:blipFill>
+                  <pic:spPr>
+                    <a:xfrm>
+                      <a:off x="0" y="0"/>
                       <a:ext cx="5106113" cy="1552792"/>
                     </a:xfrm>
                     <a:prstGeom prst="rect">
@@ -4741,7 +4922,6 @@
     </w:p>
     <w:p>
       <w:pPr>
-        <w:ind w:left="708"/>
         <w:jc w:val="both"/>
         <w:rPr>
           <w:b/>
@@ -4780,7 +4960,7 @@
           <w:szCs w:val="24"/>
           <w:lang w:val="es-ES"/>
         </w:rPr>
-        <w:t xml:space="preserve">eliminar el primer elemento de una pila. </w:t>
+        <w:t xml:space="preserve">insertar un elemento a una Pila. </w:t>
       </w:r>
       <w:r>
         <w:rPr>
@@ -4793,303 +4973,19 @@
     </w:p>
     <w:p>
       <w:pPr>
-        <w:jc w:val="both"/>
-        <w:rPr>
-          <w:sz w:val="24"/>
-          <w:szCs w:val="24"/>
-          <w:lang w:val="es-ES"/>
-        </w:rPr>
-      </w:pPr>
-    </w:p>
-    <w:p>
-      <w:pPr>
-        <w:jc w:val="both"/>
-        <w:rPr>
-          <w:b/>
-          <w:sz w:val="24"/>
-          <w:szCs w:val="24"/>
-          <w:lang w:val="es-ES"/>
-        </w:rPr>
-      </w:pPr>
-    </w:p>
-    <w:p>
-      <w:pPr>
-        <w:numPr>
-          <w:ilvl w:val="0"/>
-          <w:numId w:val="2"/>
-        </w:numPr>
-        <w:jc w:val="both"/>
-        <w:rPr>
-          <w:b/>
-          <w:sz w:val="24"/>
-          <w:szCs w:val="24"/>
-          <w:lang w:val="es-ES"/>
-        </w:rPr>
-      </w:pPr>
-      <w:r>
-        <w:rPr>
-          <w:sz w:val="24"/>
-          <w:szCs w:val="24"/>
-          <w:lang w:val="es-ES"/>
-        </w:rPr>
-        <w:t xml:space="preserve">Explique textual y gráficamente cual es el algoritmo o proceso para </w:t>
-      </w:r>
-      <w:r>
-        <w:rPr>
-          <w:b/>
-          <w:sz w:val="24"/>
-          <w:szCs w:val="24"/>
-          <w:lang w:val="es-ES"/>
-        </w:rPr>
-        <w:t xml:space="preserve">eliminar el último elemento de una pila. </w:t>
-      </w:r>
-      <w:r>
-        <w:rPr>
-          <w:sz w:val="24"/>
-          <w:szCs w:val="24"/>
-          <w:lang w:val="es-ES"/>
-        </w:rPr>
-        <w:t>Hacer un ejemplo en Java</w:t>
-      </w:r>
-    </w:p>
-    <w:p>
-      <w:pPr>
-        <w:numPr>
-          <w:ilvl w:val="0"/>
-          <w:numId w:val="2"/>
-        </w:numPr>
-        <w:jc w:val="both"/>
-        <w:rPr>
-          <w:sz w:val="24"/>
-          <w:szCs w:val="24"/>
-          <w:lang w:val="es-ES"/>
-        </w:rPr>
-      </w:pPr>
-      <w:r>
-        <w:rPr>
-          <w:sz w:val="24"/>
-          <w:szCs w:val="24"/>
-          <w:lang w:val="es-ES"/>
-        </w:rPr>
-        <w:t xml:space="preserve">Explique textual y gráficamente cual es el algoritmo o proceso para </w:t>
-      </w:r>
-      <w:r>
-        <w:rPr>
-          <w:b/>
-          <w:sz w:val="24"/>
-          <w:szCs w:val="24"/>
-          <w:lang w:val="es-ES"/>
-        </w:rPr>
-        <w:t xml:space="preserve">buscar un elemento de una pila. </w:t>
-      </w:r>
-      <w:r>
-        <w:rPr>
-          <w:sz w:val="24"/>
-          <w:szCs w:val="24"/>
-          <w:lang w:val="es-ES"/>
-        </w:rPr>
-        <w:t>Hacer un ejemplo en Java</w:t>
-      </w:r>
-    </w:p>
-    <w:p>
-      <w:pPr>
-        <w:jc w:val="both"/>
-        <w:rPr>
-          <w:sz w:val="24"/>
-          <w:szCs w:val="24"/>
-          <w:lang w:val="es-ES"/>
-        </w:rPr>
-      </w:pPr>
-    </w:p>
-    <w:p>
-      <w:pPr>
-        <w:jc w:val="both"/>
-        <w:rPr>
-          <w:sz w:val="24"/>
-          <w:szCs w:val="24"/>
-          <w:lang w:val="es-ES"/>
-        </w:rPr>
-      </w:pPr>
-    </w:p>
-    <w:p>
-      <w:pPr>
-        <w:jc w:val="both"/>
-        <w:rPr>
-          <w:sz w:val="24"/>
-          <w:szCs w:val="24"/>
-          <w:lang w:val="es-ES"/>
-        </w:rPr>
-      </w:pPr>
-    </w:p>
-    <w:p>
-      <w:pPr>
-        <w:numPr>
-          <w:ilvl w:val="0"/>
-          <w:numId w:val="2"/>
-        </w:numPr>
-        <w:jc w:val="both"/>
-        <w:rPr>
-          <w:sz w:val="24"/>
-          <w:szCs w:val="24"/>
-          <w:lang w:val="es-ES"/>
-        </w:rPr>
-      </w:pPr>
-      <w:r>
-        <w:rPr>
-          <w:sz w:val="24"/>
-          <w:szCs w:val="24"/>
-          <w:lang w:val="es-ES"/>
-        </w:rPr>
-        <w:t xml:space="preserve">Explique textual y gráficamente cual es el algoritmo o proceso para </w:t>
-      </w:r>
-      <w:r>
-        <w:rPr>
-          <w:b/>
-          <w:sz w:val="24"/>
-          <w:szCs w:val="24"/>
-          <w:lang w:val="es-ES"/>
-        </w:rPr>
-        <w:t xml:space="preserve">agregar varios elementos consecutivos o secuenciales en cualquier posición de la Pila. </w:t>
-      </w:r>
-      <w:r>
-        <w:rPr>
-          <w:sz w:val="24"/>
-          <w:szCs w:val="24"/>
-          <w:lang w:val="es-ES"/>
-        </w:rPr>
-        <w:t>Hacer un ejemplo en Java</w:t>
-      </w:r>
-    </w:p>
-    <w:p>
-      <w:pPr>
-        <w:numPr>
-          <w:ilvl w:val="0"/>
-          <w:numId w:val="2"/>
-        </w:numPr>
-        <w:jc w:val="both"/>
-        <w:rPr>
-          <w:sz w:val="24"/>
-          <w:szCs w:val="24"/>
-          <w:lang w:val="es-ES"/>
-        </w:rPr>
-      </w:pPr>
-      <w:r>
-        <w:rPr>
-          <w:sz w:val="24"/>
-          <w:szCs w:val="24"/>
-          <w:lang w:val="es-ES"/>
-        </w:rPr>
-        <w:t xml:space="preserve">Explique textual y gráficamente cual es el algoritmo o proceso para </w:t>
-      </w:r>
-      <w:r>
-        <w:rPr>
-          <w:b/>
-          <w:sz w:val="24"/>
-          <w:szCs w:val="24"/>
-          <w:lang w:val="es-ES"/>
-        </w:rPr>
-        <w:t xml:space="preserve">eliminar varios elementos consecutivos o secuenciales en cualquier posición de la Pila. </w:t>
-      </w:r>
-      <w:r>
-        <w:rPr>
-          <w:sz w:val="24"/>
-          <w:szCs w:val="24"/>
-          <w:lang w:val="es-ES"/>
-        </w:rPr>
-        <w:t>Hacer un ejemplo en Java</w:t>
-      </w:r>
-    </w:p>
-    <w:p>
-      <w:pPr>
-        <w:spacing w:after="160" w:line="259" w:lineRule="auto"/>
-        <w:rPr>
-          <w:sz w:val="24"/>
-          <w:szCs w:val="24"/>
-          <w:lang w:val="es-ES"/>
-        </w:rPr>
-      </w:pPr>
-      <w:r>
-        <w:rPr>
-          <w:sz w:val="24"/>
-          <w:szCs w:val="24"/>
-          <w:lang w:val="es-ES"/>
-        </w:rPr>
-        <w:lastRenderedPageBreak/>
-        <w:br w:type="page"/>
-      </w:r>
-    </w:p>
-    <w:p>
-      <w:pPr>
-        <w:numPr>
-          <w:ilvl w:val="0"/>
-          <w:numId w:val="2"/>
-        </w:numPr>
-        <w:jc w:val="both"/>
-        <w:rPr>
-          <w:sz w:val="24"/>
-          <w:szCs w:val="24"/>
-          <w:lang w:val="es-ES"/>
-        </w:rPr>
-      </w:pPr>
-      <w:r>
-        <w:rPr>
-          <w:sz w:val="24"/>
-          <w:szCs w:val="24"/>
-          <w:lang w:val="es-ES"/>
-        </w:rPr>
-        <w:lastRenderedPageBreak/>
-        <w:t xml:space="preserve">Explique textual y gráficamente cual es el algoritmo o proceso para </w:t>
-      </w:r>
-      <w:r>
-        <w:rPr>
-          <w:b/>
-          <w:sz w:val="24"/>
-          <w:szCs w:val="24"/>
-          <w:lang w:val="es-ES"/>
-        </w:rPr>
-        <w:t xml:space="preserve">obtener la posición de un </w:t>
-      </w:r>
-      <w:r>
-        <w:rPr>
-          <w:b/>
-          <w:sz w:val="24"/>
-          <w:szCs w:val="24"/>
-          <w:lang w:val="es-ES"/>
-        </w:rPr>
-        <w:t>elemento de</w:t>
-      </w:r>
-      <w:r>
-        <w:rPr>
-          <w:b/>
-          <w:sz w:val="24"/>
-          <w:szCs w:val="24"/>
-          <w:lang w:val="es-ES"/>
-        </w:rPr>
-        <w:t xml:space="preserve"> la Pila. </w:t>
-      </w:r>
-      <w:r>
-        <w:rPr>
-          <w:sz w:val="24"/>
-          <w:szCs w:val="24"/>
-          <w:lang w:val="es-ES"/>
-        </w:rPr>
-        <w:t>Hacer un ejemplo en Java</w:t>
-      </w:r>
-    </w:p>
-    <w:p>
-      <w:pPr>
-        <w:jc w:val="both"/>
-        <w:rPr>
-          <w:sz w:val="24"/>
-          <w:szCs w:val="24"/>
-          <w:lang w:val="es-ES"/>
-        </w:rPr>
-      </w:pPr>
-    </w:p>
-    <w:p>
-      <w:pPr>
-        <w:ind w:firstLine="708"/>
-        <w:jc w:val="center"/>
+        <w:ind w:left="708"/>
+        <w:jc w:val="both"/>
+        <w:rPr>
+          <w:sz w:val="24"/>
+          <w:szCs w:val="24"/>
+          <w:lang w:val="es-ES"/>
+        </w:rPr>
+      </w:pPr>
+    </w:p>
+    <w:p>
+      <w:pPr>
+        <w:ind w:left="708"/>
+        <w:jc w:val="both"/>
         <w:rPr>
           <w:sz w:val="24"/>
           <w:szCs w:val="24"/>
@@ -5103,122 +4999,10 @@
           <w:lang w:val="es-ES"/>
         </w:rPr>
         <w:drawing>
-          <wp:inline distT="0" distB="0" distL="0" distR="0" wp14:anchorId="13B60953" wp14:editId="761490C9">
-            <wp:extent cx="5612130" cy="1570990"/>
-            <wp:effectExtent l="0" t="0" r="7620" b="0"/>
-            <wp:docPr id="23" name="Imagen 23" descr="Texto&#10;&#10;Descripción generada automáticamente"/>
-            <wp:cNvGraphicFramePr>
-              <a:graphicFrameLocks xmlns:a="http://schemas.openxmlformats.org/drawingml/2006/main" noChangeAspect="1"/>
-            </wp:cNvGraphicFramePr>
-            <a:graphic xmlns:a="http://schemas.openxmlformats.org/drawingml/2006/main">
-              <a:graphicData uri="http://schemas.openxmlformats.org/drawingml/2006/picture">
-                <pic:pic xmlns:pic="http://schemas.openxmlformats.org/drawingml/2006/picture">
-                  <pic:nvPicPr>
-                    <pic:cNvPr id="23" name="Imagen 23" descr="Texto&#10;&#10;Descripción generada automáticamente"/>
-                    <pic:cNvPicPr/>
-                  </pic:nvPicPr>
-                  <pic:blipFill>
-                    <a:blip r:embed="rId22"/>
-                    <a:stretch>
-                      <a:fillRect/>
-                    </a:stretch>
-                  </pic:blipFill>
-                  <pic:spPr>
-                    <a:xfrm>
-                      <a:off x="0" y="0"/>
-                      <a:ext cx="5612130" cy="1570990"/>
-                    </a:xfrm>
-                    <a:prstGeom prst="rect">
-                      <a:avLst/>
-                    </a:prstGeom>
-                  </pic:spPr>
-                </pic:pic>
-              </a:graphicData>
-            </a:graphic>
-          </wp:inline>
-        </w:drawing>
-      </w:r>
-    </w:p>
-    <w:p>
-      <w:pPr>
-        <w:jc w:val="both"/>
-        <w:rPr>
-          <w:sz w:val="24"/>
-          <w:szCs w:val="24"/>
-          <w:lang w:val="es-ES"/>
-        </w:rPr>
-      </w:pPr>
-    </w:p>
-    <w:p>
-      <w:pPr>
-        <w:numPr>
-          <w:ilvl w:val="0"/>
-          <w:numId w:val="2"/>
-        </w:numPr>
-        <w:jc w:val="both"/>
-        <w:rPr>
-          <w:sz w:val="24"/>
-          <w:szCs w:val="24"/>
-          <w:lang w:val="es-ES"/>
-        </w:rPr>
-      </w:pPr>
-      <w:r>
-        <w:rPr>
-          <w:sz w:val="24"/>
-          <w:szCs w:val="24"/>
-          <w:lang w:val="es-ES"/>
-        </w:rPr>
-        <w:t xml:space="preserve">Explique textual y gráficamente cual es el algoritmo o proceso para </w:t>
-      </w:r>
-      <w:r>
-        <w:rPr>
-          <w:b/>
-          <w:sz w:val="24"/>
-          <w:szCs w:val="24"/>
-          <w:lang w:val="es-ES"/>
-        </w:rPr>
-        <w:t xml:space="preserve">obtener un elemento a partir de una posición específica de la Pila. </w:t>
-      </w:r>
-      <w:r>
-        <w:rPr>
-          <w:sz w:val="24"/>
-          <w:szCs w:val="24"/>
-          <w:lang w:val="es-ES"/>
-        </w:rPr>
-        <w:t>Hacer un ejemplo en Java</w:t>
-      </w:r>
-    </w:p>
-    <w:p>
-      <w:pPr>
-        <w:jc w:val="both"/>
-        <w:rPr>
-          <w:sz w:val="24"/>
-          <w:szCs w:val="24"/>
-          <w:lang w:val="es-ES"/>
-        </w:rPr>
-      </w:pPr>
-    </w:p>
-    <w:p>
-      <w:pPr>
-        <w:ind w:left="708"/>
-        <w:jc w:val="both"/>
-        <w:rPr>
-          <w:sz w:val="24"/>
-          <w:szCs w:val="24"/>
-          <w:lang w:val="es-ES"/>
-        </w:rPr>
-      </w:pPr>
-      <w:r>
-        <w:rPr>
-          <w:sz w:val="24"/>
-          <w:szCs w:val="24"/>
-          <w:lang w:val="es-ES"/>
-        </w:rPr>
-        <w:drawing>
-          <wp:inline distT="0" distB="0" distL="0" distR="0" wp14:anchorId="58973EFD" wp14:editId="030A8F3B">
-            <wp:extent cx="5612130" cy="1245235"/>
-            <wp:effectExtent l="0" t="0" r="7620" b="0"/>
-            <wp:docPr id="24" name="Imagen 24"/>
+          <wp:inline distT="0" distB="0" distL="0" distR="0" wp14:anchorId="0F609D2B" wp14:editId="087A43E8">
+            <wp:extent cx="5106113" cy="1552792"/>
+            <wp:effectExtent l="0" t="0" r="0" b="9525"/>
+            <wp:docPr id="21" name="Imagen 21"/>
             <wp:cNvGraphicFramePr>
               <a:graphicFrameLocks xmlns:a="http://schemas.openxmlformats.org/drawingml/2006/main" noChangeAspect="1"/>
             </wp:cNvGraphicFramePr>
@@ -5238,7 +5022,7 @@
                   <pic:spPr>
                     <a:xfrm>
                       <a:off x="0" y="0"/>
-                      <a:ext cx="5612130" cy="1245235"/>
+                      <a:ext cx="5106113" cy="1552792"/>
                     </a:xfrm>
                     <a:prstGeom prst="rect">
                       <a:avLst/>
@@ -5253,13 +5037,33 @@
     </w:p>
     <w:p>
       <w:pPr>
-        <w:jc w:val="both"/>
-        <w:rPr>
-          <w:sz w:val="24"/>
-          <w:szCs w:val="24"/>
-          <w:lang w:val="es-ES"/>
-        </w:rPr>
-      </w:pPr>
+        <w:ind w:left="708"/>
+        <w:jc w:val="both"/>
+        <w:rPr>
+          <w:b/>
+          <w:sz w:val="24"/>
+          <w:szCs w:val="24"/>
+          <w:lang w:val="es-ES"/>
+        </w:rPr>
+      </w:pPr>
+    </w:p>
+    <w:p>
+      <w:pPr>
+        <w:spacing w:after="160" w:line="259" w:lineRule="auto"/>
+        <w:rPr>
+          <w:sz w:val="24"/>
+          <w:szCs w:val="24"/>
+          <w:lang w:val="es-ES"/>
+        </w:rPr>
+      </w:pPr>
+      <w:r>
+        <w:rPr>
+          <w:sz w:val="24"/>
+          <w:szCs w:val="24"/>
+          <w:lang w:val="es-ES"/>
+        </w:rPr>
+        <w:br w:type="page"/>
+      </w:r>
     </w:p>
     <w:p>
       <w:pPr>
@@ -5269,17 +5073,19 @@
         </w:numPr>
         <w:jc w:val="both"/>
         <w:rPr>
-          <w:sz w:val="24"/>
-          <w:szCs w:val="24"/>
-          <w:lang w:val="es-ES"/>
-        </w:rPr>
-      </w:pPr>
-      <w:r>
-        <w:rPr>
-          <w:sz w:val="24"/>
-          <w:szCs w:val="24"/>
-          <w:lang w:val="es-ES"/>
-        </w:rPr>
+          <w:b/>
+          <w:sz w:val="24"/>
+          <w:szCs w:val="24"/>
+          <w:lang w:val="es-ES"/>
+        </w:rPr>
+      </w:pPr>
+      <w:r>
+        <w:rPr>
+          <w:sz w:val="24"/>
+          <w:szCs w:val="24"/>
+          <w:lang w:val="es-ES"/>
+        </w:rPr>
+        <w:lastRenderedPageBreak/>
         <w:t xml:space="preserve">Explique textual y gráficamente cual es el algoritmo o proceso para </w:t>
       </w:r>
       <w:r>
@@ -5289,7 +5095,7 @@
           <w:szCs w:val="24"/>
           <w:lang w:val="es-ES"/>
         </w:rPr>
-        <w:t xml:space="preserve">Eliminar todos los elementos (vaciar) de una Pila. </w:t>
+        <w:t xml:space="preserve">eliminar el primer elemento de una pila. </w:t>
       </w:r>
       <w:r>
         <w:rPr>
@@ -5313,24 +5119,26 @@
     <w:p>
       <w:pPr>
         <w:ind w:left="708"/>
-        <w:jc w:val="center"/>
-        <w:rPr>
-          <w:sz w:val="24"/>
-          <w:szCs w:val="24"/>
-          <w:lang w:val="es-ES"/>
-        </w:rPr>
-      </w:pPr>
-      <w:r>
-        <w:rPr>
+        <w:jc w:val="both"/>
+        <w:rPr>
+          <w:b/>
+          <w:sz w:val="24"/>
+          <w:szCs w:val="24"/>
+          <w:lang w:val="es-ES"/>
+        </w:rPr>
+      </w:pPr>
+      <w:r>
+        <w:rPr>
+          <w:b/>
           <w:sz w:val="24"/>
           <w:szCs w:val="24"/>
           <w:lang w:val="es-ES"/>
         </w:rPr>
         <w:drawing>
-          <wp:inline distT="0" distB="0" distL="0" distR="0" wp14:anchorId="5582BF1F" wp14:editId="13EADB0F">
-            <wp:extent cx="3953427" cy="752580"/>
-            <wp:effectExtent l="0" t="0" r="9525" b="9525"/>
-            <wp:docPr id="25" name="Imagen 25"/>
+          <wp:inline distT="0" distB="0" distL="0" distR="0" wp14:anchorId="664FDBE8" wp14:editId="73B25547">
+            <wp:extent cx="5612130" cy="1097915"/>
+            <wp:effectExtent l="0" t="0" r="7620" b="6985"/>
+            <wp:docPr id="26" name="Imagen 26"/>
             <wp:cNvGraphicFramePr>
               <a:graphicFrameLocks xmlns:a="http://schemas.openxmlformats.org/drawingml/2006/main" noChangeAspect="1"/>
             </wp:cNvGraphicFramePr>
@@ -5350,6 +5158,668 @@
                   <pic:spPr>
                     <a:xfrm>
                       <a:off x="0" y="0"/>
+                      <a:ext cx="5612130" cy="1097915"/>
+                    </a:xfrm>
+                    <a:prstGeom prst="rect">
+                      <a:avLst/>
+                    </a:prstGeom>
+                  </pic:spPr>
+                </pic:pic>
+              </a:graphicData>
+            </a:graphic>
+          </wp:inline>
+        </w:drawing>
+      </w:r>
+    </w:p>
+    <w:p>
+      <w:pPr>
+        <w:spacing w:after="160" w:line="259" w:lineRule="auto"/>
+        <w:rPr>
+          <w:sz w:val="24"/>
+          <w:szCs w:val="24"/>
+          <w:lang w:val="es-ES"/>
+        </w:rPr>
+      </w:pPr>
+    </w:p>
+    <w:p>
+      <w:pPr>
+        <w:numPr>
+          <w:ilvl w:val="0"/>
+          <w:numId w:val="2"/>
+        </w:numPr>
+        <w:jc w:val="both"/>
+        <w:rPr>
+          <w:b/>
+          <w:sz w:val="24"/>
+          <w:szCs w:val="24"/>
+          <w:lang w:val="es-ES"/>
+        </w:rPr>
+      </w:pPr>
+      <w:r>
+        <w:rPr>
+          <w:sz w:val="24"/>
+          <w:szCs w:val="24"/>
+          <w:lang w:val="es-ES"/>
+        </w:rPr>
+        <w:t xml:space="preserve">Explique textual y gráficamente cual es el algoritmo o proceso para </w:t>
+      </w:r>
+      <w:r>
+        <w:rPr>
+          <w:b/>
+          <w:sz w:val="24"/>
+          <w:szCs w:val="24"/>
+          <w:lang w:val="es-ES"/>
+        </w:rPr>
+        <w:t xml:space="preserve">eliminar el último elemento de una pila. </w:t>
+      </w:r>
+      <w:r>
+        <w:rPr>
+          <w:sz w:val="24"/>
+          <w:szCs w:val="24"/>
+          <w:lang w:val="es-ES"/>
+        </w:rPr>
+        <w:t>Hacer un ejemplo en Java</w:t>
+      </w:r>
+    </w:p>
+    <w:p>
+      <w:pPr>
+        <w:jc w:val="both"/>
+        <w:rPr>
+          <w:sz w:val="24"/>
+          <w:szCs w:val="24"/>
+          <w:lang w:val="es-ES"/>
+        </w:rPr>
+      </w:pPr>
+    </w:p>
+    <w:p>
+      <w:pPr>
+        <w:ind w:left="708"/>
+        <w:jc w:val="both"/>
+        <w:rPr>
+          <w:sz w:val="24"/>
+          <w:szCs w:val="24"/>
+          <w:lang w:val="es-ES"/>
+        </w:rPr>
+      </w:pPr>
+      <w:r>
+        <w:rPr>
+          <w:sz w:val="24"/>
+          <w:szCs w:val="24"/>
+          <w:lang w:val="es-ES"/>
+        </w:rPr>
+        <w:drawing>
+          <wp:inline distT="0" distB="0" distL="0" distR="0" wp14:anchorId="7B54B5B9" wp14:editId="631DF325">
+            <wp:extent cx="5612130" cy="1042035"/>
+            <wp:effectExtent l="0" t="0" r="7620" b="5715"/>
+            <wp:docPr id="27" name="Imagen 27" descr="Texto&#10;&#10;Descripción generada automáticamente"/>
+            <wp:cNvGraphicFramePr>
+              <a:graphicFrameLocks xmlns:a="http://schemas.openxmlformats.org/drawingml/2006/main" noChangeAspect="1"/>
+            </wp:cNvGraphicFramePr>
+            <a:graphic xmlns:a="http://schemas.openxmlformats.org/drawingml/2006/main">
+              <a:graphicData uri="http://schemas.openxmlformats.org/drawingml/2006/picture">
+                <pic:pic xmlns:pic="http://schemas.openxmlformats.org/drawingml/2006/picture">
+                  <pic:nvPicPr>
+                    <pic:cNvPr id="27" name="Imagen 27" descr="Texto&#10;&#10;Descripción generada automáticamente"/>
+                    <pic:cNvPicPr/>
+                  </pic:nvPicPr>
+                  <pic:blipFill>
+                    <a:blip r:embed="rId25"/>
+                    <a:stretch>
+                      <a:fillRect/>
+                    </a:stretch>
+                  </pic:blipFill>
+                  <pic:spPr>
+                    <a:xfrm>
+                      <a:off x="0" y="0"/>
+                      <a:ext cx="5612130" cy="1042035"/>
+                    </a:xfrm>
+                    <a:prstGeom prst="rect">
+                      <a:avLst/>
+                    </a:prstGeom>
+                  </pic:spPr>
+                </pic:pic>
+              </a:graphicData>
+            </a:graphic>
+          </wp:inline>
+        </w:drawing>
+      </w:r>
+    </w:p>
+    <w:p>
+      <w:pPr>
+        <w:jc w:val="both"/>
+        <w:rPr>
+          <w:b/>
+          <w:sz w:val="24"/>
+          <w:szCs w:val="24"/>
+          <w:lang w:val="es-ES"/>
+        </w:rPr>
+      </w:pPr>
+    </w:p>
+    <w:p>
+      <w:pPr>
+        <w:numPr>
+          <w:ilvl w:val="0"/>
+          <w:numId w:val="2"/>
+        </w:numPr>
+        <w:jc w:val="both"/>
+        <w:rPr>
+          <w:sz w:val="24"/>
+          <w:szCs w:val="24"/>
+          <w:lang w:val="es-ES"/>
+        </w:rPr>
+      </w:pPr>
+      <w:r>
+        <w:rPr>
+          <w:sz w:val="24"/>
+          <w:szCs w:val="24"/>
+          <w:lang w:val="es-ES"/>
+        </w:rPr>
+        <w:t xml:space="preserve">Explique textual y gráficamente cual es el algoritmo o proceso para </w:t>
+      </w:r>
+      <w:r>
+        <w:rPr>
+          <w:b/>
+          <w:sz w:val="24"/>
+          <w:szCs w:val="24"/>
+          <w:lang w:val="es-ES"/>
+        </w:rPr>
+        <w:t xml:space="preserve">buscar un elemento de una pila. </w:t>
+      </w:r>
+      <w:r>
+        <w:rPr>
+          <w:sz w:val="24"/>
+          <w:szCs w:val="24"/>
+          <w:lang w:val="es-ES"/>
+        </w:rPr>
+        <w:t>Hacer un ejemplo en Java</w:t>
+      </w:r>
+      <w:r>
+        <w:rPr>
+          <w:sz w:val="24"/>
+          <w:szCs w:val="24"/>
+          <w:lang w:val="es-ES"/>
+        </w:rPr>
+        <w:t>***</w:t>
+      </w:r>
+    </w:p>
+    <w:p>
+      <w:pPr>
+        <w:jc w:val="both"/>
+        <w:rPr>
+          <w:sz w:val="24"/>
+          <w:szCs w:val="24"/>
+          <w:lang w:val="es-ES"/>
+        </w:rPr>
+      </w:pPr>
+    </w:p>
+    <w:p>
+      <w:pPr>
+        <w:jc w:val="both"/>
+        <w:rPr>
+          <w:sz w:val="24"/>
+          <w:szCs w:val="24"/>
+          <w:lang w:val="es-ES"/>
+        </w:rPr>
+      </w:pPr>
+    </w:p>
+    <w:p>
+      <w:pPr>
+        <w:jc w:val="both"/>
+        <w:rPr>
+          <w:sz w:val="24"/>
+          <w:szCs w:val="24"/>
+          <w:lang w:val="es-ES"/>
+        </w:rPr>
+      </w:pPr>
+    </w:p>
+    <w:p>
+      <w:pPr>
+        <w:numPr>
+          <w:ilvl w:val="0"/>
+          <w:numId w:val="2"/>
+        </w:numPr>
+        <w:jc w:val="both"/>
+        <w:rPr>
+          <w:sz w:val="24"/>
+          <w:szCs w:val="24"/>
+          <w:lang w:val="es-ES"/>
+        </w:rPr>
+      </w:pPr>
+      <w:r>
+        <w:rPr>
+          <w:sz w:val="24"/>
+          <w:szCs w:val="24"/>
+          <w:lang w:val="es-ES"/>
+        </w:rPr>
+        <w:t xml:space="preserve">Explique textual y gráficamente cual es el algoritmo o proceso para </w:t>
+      </w:r>
+      <w:r>
+        <w:rPr>
+          <w:b/>
+          <w:sz w:val="24"/>
+          <w:szCs w:val="24"/>
+          <w:lang w:val="es-ES"/>
+        </w:rPr>
+        <w:t xml:space="preserve">agregar varios elementos consecutivos o secuenciales en cualquier posición de la Pila. </w:t>
+      </w:r>
+      <w:r>
+        <w:rPr>
+          <w:sz w:val="24"/>
+          <w:szCs w:val="24"/>
+          <w:lang w:val="es-ES"/>
+        </w:rPr>
+        <w:t>Hacer un ejemplo en Java</w:t>
+      </w:r>
+    </w:p>
+    <w:p>
+      <w:pPr>
+        <w:jc w:val="both"/>
+        <w:rPr>
+          <w:sz w:val="24"/>
+          <w:szCs w:val="24"/>
+          <w:lang w:val="es-ES"/>
+        </w:rPr>
+      </w:pPr>
+    </w:p>
+    <w:p>
+      <w:pPr>
+        <w:jc w:val="both"/>
+        <w:rPr>
+          <w:sz w:val="24"/>
+          <w:szCs w:val="24"/>
+          <w:lang w:val="es-ES"/>
+        </w:rPr>
+      </w:pPr>
+    </w:p>
+    <w:p>
+      <w:pPr>
+        <w:numPr>
+          <w:ilvl w:val="0"/>
+          <w:numId w:val="2"/>
+        </w:numPr>
+        <w:jc w:val="both"/>
+        <w:rPr>
+          <w:sz w:val="24"/>
+          <w:szCs w:val="24"/>
+          <w:lang w:val="es-ES"/>
+        </w:rPr>
+      </w:pPr>
+      <w:r>
+        <w:rPr>
+          <w:sz w:val="24"/>
+          <w:szCs w:val="24"/>
+          <w:lang w:val="es-ES"/>
+        </w:rPr>
+        <w:t xml:space="preserve">Explique textual y gráficamente cual es el algoritmo o proceso para </w:t>
+      </w:r>
+      <w:r>
+        <w:rPr>
+          <w:b/>
+          <w:sz w:val="24"/>
+          <w:szCs w:val="24"/>
+          <w:lang w:val="es-ES"/>
+        </w:rPr>
+        <w:t xml:space="preserve">eliminar varios elementos consecutivos o secuenciales en cualquier posición de la Pila. </w:t>
+      </w:r>
+      <w:r>
+        <w:rPr>
+          <w:sz w:val="24"/>
+          <w:szCs w:val="24"/>
+          <w:lang w:val="es-ES"/>
+        </w:rPr>
+        <w:t>Hacer un ejemplo en Java</w:t>
+      </w:r>
+    </w:p>
+    <w:p>
+      <w:pPr>
+        <w:spacing w:after="160" w:line="259" w:lineRule="auto"/>
+        <w:rPr>
+          <w:sz w:val="24"/>
+          <w:szCs w:val="24"/>
+          <w:lang w:val="es-ES"/>
+        </w:rPr>
+      </w:pPr>
+      <w:r>
+        <w:rPr>
+          <w:sz w:val="24"/>
+          <w:szCs w:val="24"/>
+          <w:lang w:val="es-ES"/>
+        </w:rPr>
+        <w:br w:type="page"/>
+      </w:r>
+    </w:p>
+    <w:p>
+      <w:pPr>
+        <w:numPr>
+          <w:ilvl w:val="0"/>
+          <w:numId w:val="2"/>
+        </w:numPr>
+        <w:jc w:val="both"/>
+        <w:rPr>
+          <w:sz w:val="24"/>
+          <w:szCs w:val="24"/>
+          <w:lang w:val="es-ES"/>
+        </w:rPr>
+      </w:pPr>
+      <w:r>
+        <w:rPr>
+          <w:sz w:val="24"/>
+          <w:szCs w:val="24"/>
+          <w:lang w:val="es-ES"/>
+        </w:rPr>
+        <w:lastRenderedPageBreak/>
+        <w:t xml:space="preserve">Explique textual y gráficamente cual es el algoritmo o proceso para </w:t>
+      </w:r>
+      <w:r>
+        <w:rPr>
+          <w:b/>
+          <w:sz w:val="24"/>
+          <w:szCs w:val="24"/>
+          <w:lang w:val="es-ES"/>
+        </w:rPr>
+        <w:t xml:space="preserve">obtener la posición de un </w:t>
+      </w:r>
+      <w:r>
+        <w:rPr>
+          <w:b/>
+          <w:sz w:val="24"/>
+          <w:szCs w:val="24"/>
+          <w:lang w:val="es-ES"/>
+        </w:rPr>
+        <w:t>elemento de</w:t>
+      </w:r>
+      <w:r>
+        <w:rPr>
+          <w:b/>
+          <w:sz w:val="24"/>
+          <w:szCs w:val="24"/>
+          <w:lang w:val="es-ES"/>
+        </w:rPr>
+        <w:t xml:space="preserve"> la Pila. </w:t>
+      </w:r>
+      <w:r>
+        <w:rPr>
+          <w:sz w:val="24"/>
+          <w:szCs w:val="24"/>
+          <w:lang w:val="es-ES"/>
+        </w:rPr>
+        <w:t>Hacer un ejemplo en Java</w:t>
+      </w:r>
+    </w:p>
+    <w:p>
+      <w:pPr>
+        <w:jc w:val="both"/>
+        <w:rPr>
+          <w:sz w:val="24"/>
+          <w:szCs w:val="24"/>
+          <w:lang w:val="es-ES"/>
+        </w:rPr>
+      </w:pPr>
+    </w:p>
+    <w:p>
+      <w:pPr>
+        <w:ind w:firstLine="708"/>
+        <w:jc w:val="center"/>
+        <w:rPr>
+          <w:sz w:val="24"/>
+          <w:szCs w:val="24"/>
+          <w:lang w:val="es-ES"/>
+        </w:rPr>
+      </w:pPr>
+      <w:r>
+        <w:rPr>
+          <w:sz w:val="24"/>
+          <w:szCs w:val="24"/>
+          <w:lang w:val="es-ES"/>
+        </w:rPr>
+        <w:drawing>
+          <wp:inline distT="0" distB="0" distL="0" distR="0" wp14:anchorId="13B60953" wp14:editId="761490C9">
+            <wp:extent cx="5612130" cy="1570990"/>
+            <wp:effectExtent l="0" t="0" r="7620" b="0"/>
+            <wp:docPr id="23" name="Imagen 23" descr="Texto&#10;&#10;Descripción generada automáticamente"/>
+            <wp:cNvGraphicFramePr>
+              <a:graphicFrameLocks xmlns:a="http://schemas.openxmlformats.org/drawingml/2006/main" noChangeAspect="1"/>
+            </wp:cNvGraphicFramePr>
+            <a:graphic xmlns:a="http://schemas.openxmlformats.org/drawingml/2006/main">
+              <a:graphicData uri="http://schemas.openxmlformats.org/drawingml/2006/picture">
+                <pic:pic xmlns:pic="http://schemas.openxmlformats.org/drawingml/2006/picture">
+                  <pic:nvPicPr>
+                    <pic:cNvPr id="23" name="Imagen 23" descr="Texto&#10;&#10;Descripción generada automáticamente"/>
+                    <pic:cNvPicPr/>
+                  </pic:nvPicPr>
+                  <pic:blipFill>
+                    <a:blip r:embed="rId26"/>
+                    <a:stretch>
+                      <a:fillRect/>
+                    </a:stretch>
+                  </pic:blipFill>
+                  <pic:spPr>
+                    <a:xfrm>
+                      <a:off x="0" y="0"/>
+                      <a:ext cx="5612130" cy="1570990"/>
+                    </a:xfrm>
+                    <a:prstGeom prst="rect">
+                      <a:avLst/>
+                    </a:prstGeom>
+                  </pic:spPr>
+                </pic:pic>
+              </a:graphicData>
+            </a:graphic>
+          </wp:inline>
+        </w:drawing>
+      </w:r>
+    </w:p>
+    <w:p>
+      <w:pPr>
+        <w:jc w:val="both"/>
+        <w:rPr>
+          <w:sz w:val="24"/>
+          <w:szCs w:val="24"/>
+          <w:lang w:val="es-ES"/>
+        </w:rPr>
+      </w:pPr>
+    </w:p>
+    <w:p>
+      <w:pPr>
+        <w:numPr>
+          <w:ilvl w:val="0"/>
+          <w:numId w:val="2"/>
+        </w:numPr>
+        <w:jc w:val="both"/>
+        <w:rPr>
+          <w:sz w:val="24"/>
+          <w:szCs w:val="24"/>
+          <w:lang w:val="es-ES"/>
+        </w:rPr>
+      </w:pPr>
+      <w:r>
+        <w:rPr>
+          <w:sz w:val="24"/>
+          <w:szCs w:val="24"/>
+          <w:lang w:val="es-ES"/>
+        </w:rPr>
+        <w:t xml:space="preserve">Explique textual y gráficamente cual es el algoritmo o proceso para </w:t>
+      </w:r>
+      <w:r>
+        <w:rPr>
+          <w:b/>
+          <w:sz w:val="24"/>
+          <w:szCs w:val="24"/>
+          <w:lang w:val="es-ES"/>
+        </w:rPr>
+        <w:t xml:space="preserve">obtener un elemento a partir de una posición específica de la Pila. </w:t>
+      </w:r>
+      <w:r>
+        <w:rPr>
+          <w:sz w:val="24"/>
+          <w:szCs w:val="24"/>
+          <w:lang w:val="es-ES"/>
+        </w:rPr>
+        <w:t>Hacer un ejemplo en Java</w:t>
+      </w:r>
+    </w:p>
+    <w:p>
+      <w:pPr>
+        <w:jc w:val="both"/>
+        <w:rPr>
+          <w:sz w:val="24"/>
+          <w:szCs w:val="24"/>
+          <w:lang w:val="es-ES"/>
+        </w:rPr>
+      </w:pPr>
+    </w:p>
+    <w:p>
+      <w:pPr>
+        <w:ind w:left="708"/>
+        <w:jc w:val="both"/>
+        <w:rPr>
+          <w:sz w:val="24"/>
+          <w:szCs w:val="24"/>
+          <w:lang w:val="es-ES"/>
+        </w:rPr>
+      </w:pPr>
+      <w:r>
+        <w:rPr>
+          <w:sz w:val="24"/>
+          <w:szCs w:val="24"/>
+          <w:lang w:val="es-ES"/>
+        </w:rPr>
+        <w:drawing>
+          <wp:inline distT="0" distB="0" distL="0" distR="0" wp14:anchorId="58973EFD" wp14:editId="030A8F3B">
+            <wp:extent cx="5612130" cy="1245235"/>
+            <wp:effectExtent l="0" t="0" r="7620" b="0"/>
+            <wp:docPr id="24" name="Imagen 24"/>
+            <wp:cNvGraphicFramePr>
+              <a:graphicFrameLocks xmlns:a="http://schemas.openxmlformats.org/drawingml/2006/main" noChangeAspect="1"/>
+            </wp:cNvGraphicFramePr>
+            <a:graphic xmlns:a="http://schemas.openxmlformats.org/drawingml/2006/main">
+              <a:graphicData uri="http://schemas.openxmlformats.org/drawingml/2006/picture">
+                <pic:pic xmlns:pic="http://schemas.openxmlformats.org/drawingml/2006/picture">
+                  <pic:nvPicPr>
+                    <pic:cNvPr id="1" name=""/>
+                    <pic:cNvPicPr/>
+                  </pic:nvPicPr>
+                  <pic:blipFill>
+                    <a:blip r:embed="rId27"/>
+                    <a:stretch>
+                      <a:fillRect/>
+                    </a:stretch>
+                  </pic:blipFill>
+                  <pic:spPr>
+                    <a:xfrm>
+                      <a:off x="0" y="0"/>
+                      <a:ext cx="5612130" cy="1245235"/>
+                    </a:xfrm>
+                    <a:prstGeom prst="rect">
+                      <a:avLst/>
+                    </a:prstGeom>
+                  </pic:spPr>
+                </pic:pic>
+              </a:graphicData>
+            </a:graphic>
+          </wp:inline>
+        </w:drawing>
+      </w:r>
+    </w:p>
+    <w:p>
+      <w:pPr>
+        <w:jc w:val="both"/>
+        <w:rPr>
+          <w:sz w:val="24"/>
+          <w:szCs w:val="24"/>
+          <w:lang w:val="es-ES"/>
+        </w:rPr>
+      </w:pPr>
+    </w:p>
+    <w:p>
+      <w:pPr>
+        <w:numPr>
+          <w:ilvl w:val="0"/>
+          <w:numId w:val="2"/>
+        </w:numPr>
+        <w:jc w:val="both"/>
+        <w:rPr>
+          <w:sz w:val="24"/>
+          <w:szCs w:val="24"/>
+          <w:lang w:val="es-ES"/>
+        </w:rPr>
+      </w:pPr>
+      <w:r>
+        <w:rPr>
+          <w:sz w:val="24"/>
+          <w:szCs w:val="24"/>
+          <w:lang w:val="es-ES"/>
+        </w:rPr>
+        <w:t xml:space="preserve">Explique textual y gráficamente cual es el algoritmo o proceso para </w:t>
+      </w:r>
+      <w:r>
+        <w:rPr>
+          <w:b/>
+          <w:sz w:val="24"/>
+          <w:szCs w:val="24"/>
+          <w:lang w:val="es-ES"/>
+        </w:rPr>
+        <w:t xml:space="preserve">Eliminar todos los elementos (vaciar) de una Pila. </w:t>
+      </w:r>
+      <w:r>
+        <w:rPr>
+          <w:sz w:val="24"/>
+          <w:szCs w:val="24"/>
+          <w:lang w:val="es-ES"/>
+        </w:rPr>
+        <w:t>Hacer un ejemplo en Java</w:t>
+      </w:r>
+    </w:p>
+    <w:p>
+      <w:pPr>
+        <w:jc w:val="both"/>
+        <w:rPr>
+          <w:sz w:val="24"/>
+          <w:szCs w:val="24"/>
+          <w:lang w:val="es-ES"/>
+        </w:rPr>
+      </w:pPr>
+    </w:p>
+    <w:p>
+      <w:pPr>
+        <w:ind w:left="708"/>
+        <w:jc w:val="center"/>
+        <w:rPr>
+          <w:sz w:val="24"/>
+          <w:szCs w:val="24"/>
+          <w:lang w:val="es-ES"/>
+        </w:rPr>
+      </w:pPr>
+      <w:r>
+        <w:rPr>
+          <w:sz w:val="24"/>
+          <w:szCs w:val="24"/>
+          <w:lang w:val="es-ES"/>
+        </w:rPr>
+        <w:drawing>
+          <wp:inline distT="0" distB="0" distL="0" distR="0" wp14:anchorId="5582BF1F" wp14:editId="13EADB0F">
+            <wp:extent cx="3953427" cy="752580"/>
+            <wp:effectExtent l="0" t="0" r="9525" b="9525"/>
+            <wp:docPr id="25" name="Imagen 25"/>
+            <wp:cNvGraphicFramePr>
+              <a:graphicFrameLocks xmlns:a="http://schemas.openxmlformats.org/drawingml/2006/main" noChangeAspect="1"/>
+            </wp:cNvGraphicFramePr>
+            <a:graphic xmlns:a="http://schemas.openxmlformats.org/drawingml/2006/main">
+              <a:graphicData uri="http://schemas.openxmlformats.org/drawingml/2006/picture">
+                <pic:pic xmlns:pic="http://schemas.openxmlformats.org/drawingml/2006/picture">
+                  <pic:nvPicPr>
+                    <pic:cNvPr id="1" name=""/>
+                    <pic:cNvPicPr/>
+                  </pic:nvPicPr>
+                  <pic:blipFill>
+                    <a:blip r:embed="rId28"/>
+                    <a:stretch>
+                      <a:fillRect/>
+                    </a:stretch>
+                  </pic:blipFill>
+                  <pic:spPr>
+                    <a:xfrm>
+                      <a:off x="0" y="0"/>
                       <a:ext cx="3953427" cy="752580"/>
                     </a:xfrm>
                     <a:prstGeom prst="rect">
@@ -5427,7 +5897,7 @@
           <w:szCs w:val="24"/>
         </w:rPr>
       </w:pPr>
-      <w:hyperlink r:id="rId25" w:history="1">
+      <w:hyperlink r:id="rId29" w:history="1">
         <w:r>
           <w:rPr>
             <w:rStyle w:val="Hipervnculo"/>
@@ -5453,7 +5923,7 @@
           <w:szCs w:val="24"/>
         </w:rPr>
       </w:pPr>
-      <w:hyperlink r:id="rId26" w:history="1">
+      <w:hyperlink r:id="rId30" w:history="1">
         <w:r>
           <w:rPr>
             <w:rStyle w:val="Hipervnculo"/>
@@ -5479,7 +5949,7 @@
           <w:szCs w:val="24"/>
         </w:rPr>
       </w:pPr>
-      <w:hyperlink r:id="rId27" w:history="1">
+      <w:hyperlink r:id="rId31" w:history="1">
         <w:r>
           <w:rPr>
             <w:rStyle w:val="Hipervnculo"/>
@@ -5505,7 +5975,7 @@
           <w:szCs w:val="24"/>
         </w:rPr>
       </w:pPr>
-      <w:hyperlink r:id="rId28" w:history="1">
+      <w:hyperlink r:id="rId32" w:history="1">
         <w:r>
           <w:rPr>
             <w:rStyle w:val="Hipervnculo"/>
@@ -5531,7 +6001,7 @@
           <w:szCs w:val="24"/>
         </w:rPr>
       </w:pPr>
-      <w:hyperlink r:id="rId29" w:history="1">
+      <w:hyperlink r:id="rId33" w:history="1">
         <w:r>
           <w:rPr>
             <w:rStyle w:val="Hipervnculo"/>
@@ -5564,7 +6034,7 @@
           <w:szCs w:val="24"/>
         </w:rPr>
       </w:pPr>
-      <w:hyperlink r:id="rId30" w:history="1">
+      <w:hyperlink r:id="rId34" w:history="1">
         <w:r>
           <w:rPr>
             <w:rStyle w:val="Hipervnculo"/>
@@ -5590,7 +6060,7 @@
           <w:szCs w:val="24"/>
         </w:rPr>
       </w:pPr>
-      <w:hyperlink r:id="rId31" w:history="1">
+      <w:hyperlink r:id="rId35" w:history="1">
         <w:r>
           <w:rPr>
             <w:rStyle w:val="Hipervnculo"/>
@@ -5617,7 +6087,7 @@
           <w:szCs w:val="24"/>
         </w:rPr>
       </w:pPr>
-      <w:hyperlink r:id="rId32" w:history="1">
+      <w:hyperlink r:id="rId36" w:history="1">
         <w:r>
           <w:rPr>
             <w:rStyle w:val="Hipervnculo"/>
@@ -5644,7 +6114,7 @@
           <w:szCs w:val="24"/>
         </w:rPr>
       </w:pPr>
-      <w:hyperlink r:id="rId33" w:history="1">
+      <w:hyperlink r:id="rId37" w:history="1">
         <w:r>
           <w:rPr>
             <w:rStyle w:val="Hipervnculo"/>
@@ -5670,7 +6140,7 @@
           <w:szCs w:val="24"/>
         </w:rPr>
       </w:pPr>
-      <w:hyperlink r:id="rId34" w:history="1">
+      <w:hyperlink r:id="rId38" w:history="1">
         <w:r>
           <w:rPr>
             <w:rStyle w:val="Hipervnculo"/>
@@ -5696,7 +6166,7 @@
           <w:szCs w:val="24"/>
         </w:rPr>
       </w:pPr>
-      <w:hyperlink r:id="rId35" w:history="1">
+      <w:hyperlink r:id="rId39" w:history="1">
         <w:r>
           <w:rPr>
             <w:rStyle w:val="Hipervnculo"/>

</xml_diff>

<commit_message>
Finalizacion grafica de Actividad 3 EDD Empresa 13/07/22
</commit_message>
<xml_diff>
--- a/EDD/Actividad 3/Actividad 3.docx
+++ b/EDD/Actividad 3/Actividad 3.docx
@@ -58,25 +58,7 @@
           <w:szCs w:val="24"/>
           <w:lang w:val="es-ES"/>
         </w:rPr>
-        <w:t xml:space="preserve">Explique textual y gráficamente que es un una Cola, y </w:t>
-      </w:r>
-      <w:proofErr w:type="spellStart"/>
-      <w:r>
-        <w:rPr>
-          <w:sz w:val="24"/>
-          <w:szCs w:val="24"/>
-          <w:lang w:val="es-ES"/>
-        </w:rPr>
-        <w:t>cuales</w:t>
-      </w:r>
-      <w:proofErr w:type="spellEnd"/>
-      <w:r>
-        <w:rPr>
-          <w:sz w:val="24"/>
-          <w:szCs w:val="24"/>
-          <w:lang w:val="es-ES"/>
-        </w:rPr>
-        <w:t xml:space="preserve"> son las clases ofrece el SDK de Java para trabajar con Colas</w:t>
+        <w:t>Explique textual y gráficamente que es un una Cola, y cuales son las clases ofrece el SDK de Java para trabajar con Colas</w:t>
       </w:r>
     </w:p>
     <w:p>
@@ -105,25 +87,7 @@
           <w:szCs w:val="24"/>
           <w:lang w:val="es-ES"/>
         </w:rPr>
-        <w:t xml:space="preserve">Las colas (también llamadas </w:t>
-      </w:r>
-      <w:proofErr w:type="spellStart"/>
-      <w:r>
-        <w:rPr>
-          <w:sz w:val="24"/>
-          <w:szCs w:val="24"/>
-          <w:lang w:val="es-ES"/>
-        </w:rPr>
-        <w:t>queue</w:t>
-      </w:r>
-      <w:proofErr w:type="spellEnd"/>
-      <w:r>
-        <w:rPr>
-          <w:sz w:val="24"/>
-          <w:szCs w:val="24"/>
-          <w:lang w:val="es-ES"/>
-        </w:rPr>
-        <w:t xml:space="preserve">) son </w:t>
+        <w:t xml:space="preserve">Las colas (también llamadas queue) son </w:t>
       </w:r>
       <w:r>
         <w:rPr>
@@ -174,61 +138,7 @@
           <w:szCs w:val="24"/>
           <w:lang w:val="es-ES"/>
         </w:rPr>
-        <w:t>Debido a esto, las colas son consideradas estructuras de datos FIFO (</w:t>
-      </w:r>
-      <w:proofErr w:type="spellStart"/>
-      <w:r>
-        <w:rPr>
-          <w:sz w:val="24"/>
-          <w:szCs w:val="24"/>
-          <w:lang w:val="es-ES"/>
-        </w:rPr>
-        <w:t>First</w:t>
-      </w:r>
-      <w:proofErr w:type="spellEnd"/>
-      <w:r>
-        <w:rPr>
-          <w:sz w:val="24"/>
-          <w:szCs w:val="24"/>
-          <w:lang w:val="es-ES"/>
-        </w:rPr>
-        <w:t xml:space="preserve"> in, </w:t>
-      </w:r>
-      <w:proofErr w:type="spellStart"/>
-      <w:r>
-        <w:rPr>
-          <w:sz w:val="24"/>
-          <w:szCs w:val="24"/>
-          <w:lang w:val="es-ES"/>
-        </w:rPr>
-        <w:t>First</w:t>
-      </w:r>
-      <w:proofErr w:type="spellEnd"/>
-      <w:r>
-        <w:rPr>
-          <w:sz w:val="24"/>
-          <w:szCs w:val="24"/>
-          <w:lang w:val="es-ES"/>
-        </w:rPr>
-        <w:t xml:space="preserve"> </w:t>
-      </w:r>
-      <w:proofErr w:type="spellStart"/>
-      <w:r>
-        <w:rPr>
-          <w:sz w:val="24"/>
-          <w:szCs w:val="24"/>
-          <w:lang w:val="es-ES"/>
-        </w:rPr>
-        <w:t>Out</w:t>
-      </w:r>
-      <w:proofErr w:type="spellEnd"/>
-      <w:r>
-        <w:rPr>
-          <w:sz w:val="24"/>
-          <w:szCs w:val="24"/>
-          <w:lang w:val="es-ES"/>
-        </w:rPr>
-        <w:t>).</w:t>
+        <w:t>Debido a esto, las colas son consideradas estructuras de datos FIFO (First in, First Out).</w:t>
       </w:r>
     </w:p>
     <w:p>
@@ -365,33 +275,13 @@
           <w:lang w:val="es-ES"/>
         </w:rPr>
       </w:pPr>
-      <w:proofErr w:type="spellStart"/>
-      <w:proofErr w:type="gramStart"/>
-      <w:r>
-        <w:rPr>
-          <w:sz w:val="24"/>
-          <w:szCs w:val="24"/>
-          <w:lang w:val="es-ES"/>
-        </w:rPr>
-        <w:t>CrearCola</w:t>
-      </w:r>
-      <w:proofErr w:type="spellEnd"/>
-      <w:r>
-        <w:rPr>
-          <w:sz w:val="24"/>
-          <w:szCs w:val="24"/>
-          <w:lang w:val="es-ES"/>
-        </w:rPr>
-        <w:t>(</w:t>
-      </w:r>
-      <w:proofErr w:type="gramEnd"/>
-      <w:r>
-        <w:rPr>
-          <w:sz w:val="24"/>
-          <w:szCs w:val="24"/>
-          <w:lang w:val="es-ES"/>
-        </w:rPr>
-        <w:t>)</w:t>
+      <w:r>
+        <w:rPr>
+          <w:sz w:val="24"/>
+          <w:szCs w:val="24"/>
+          <w:lang w:val="es-ES"/>
+        </w:rPr>
+        <w:t>CrearCola()</w:t>
       </w:r>
     </w:p>
     <w:p>
@@ -408,23 +298,13 @@
           <w:lang w:val="es-ES"/>
         </w:rPr>
       </w:pPr>
-      <w:proofErr w:type="gramStart"/>
-      <w:r>
-        <w:rPr>
-          <w:sz w:val="24"/>
-          <w:szCs w:val="24"/>
-          <w:lang w:val="es-ES"/>
-        </w:rPr>
-        <w:t>Encolar(</w:t>
-      </w:r>
-      <w:proofErr w:type="gramEnd"/>
-      <w:r>
-        <w:rPr>
-          <w:sz w:val="24"/>
-          <w:szCs w:val="24"/>
-          <w:lang w:val="es-ES"/>
-        </w:rPr>
-        <w:t>)</w:t>
+      <w:r>
+        <w:rPr>
+          <w:sz w:val="24"/>
+          <w:szCs w:val="24"/>
+          <w:lang w:val="es-ES"/>
+        </w:rPr>
+        <w:t>Encolar()</w:t>
       </w:r>
     </w:p>
     <w:p>
@@ -441,23 +321,13 @@
           <w:lang w:val="es-ES"/>
         </w:rPr>
       </w:pPr>
-      <w:proofErr w:type="gramStart"/>
-      <w:r>
-        <w:rPr>
-          <w:sz w:val="24"/>
-          <w:szCs w:val="24"/>
-          <w:lang w:val="es-ES"/>
-        </w:rPr>
-        <w:t>Desencolar(</w:t>
-      </w:r>
-      <w:proofErr w:type="gramEnd"/>
-      <w:r>
-        <w:rPr>
-          <w:sz w:val="24"/>
-          <w:szCs w:val="24"/>
-          <w:lang w:val="es-ES"/>
-        </w:rPr>
-        <w:t>)</w:t>
+      <w:r>
+        <w:rPr>
+          <w:sz w:val="24"/>
+          <w:szCs w:val="24"/>
+          <w:lang w:val="es-ES"/>
+        </w:rPr>
+        <w:t>Desencolar()</w:t>
       </w:r>
     </w:p>
     <w:p>
@@ -474,33 +344,13 @@
           <w:lang w:val="es-ES"/>
         </w:rPr>
       </w:pPr>
-      <w:proofErr w:type="spellStart"/>
-      <w:proofErr w:type="gramStart"/>
-      <w:r>
-        <w:rPr>
-          <w:sz w:val="24"/>
-          <w:szCs w:val="24"/>
-          <w:lang w:val="es-ES"/>
-        </w:rPr>
-        <w:t>ColaVacia</w:t>
-      </w:r>
-      <w:proofErr w:type="spellEnd"/>
-      <w:r>
-        <w:rPr>
-          <w:sz w:val="24"/>
-          <w:szCs w:val="24"/>
-          <w:lang w:val="es-ES"/>
-        </w:rPr>
-        <w:t>(</w:t>
-      </w:r>
-      <w:proofErr w:type="gramEnd"/>
-      <w:r>
-        <w:rPr>
-          <w:sz w:val="24"/>
-          <w:szCs w:val="24"/>
-          <w:lang w:val="es-ES"/>
-        </w:rPr>
-        <w:t>)</w:t>
+      <w:r>
+        <w:rPr>
+          <w:sz w:val="24"/>
+          <w:szCs w:val="24"/>
+          <w:lang w:val="es-ES"/>
+        </w:rPr>
+        <w:t>ColaVacia()</w:t>
       </w:r>
     </w:p>
     <w:p>
@@ -517,33 +367,13 @@
           <w:lang w:val="es-ES"/>
         </w:rPr>
       </w:pPr>
-      <w:proofErr w:type="spellStart"/>
-      <w:proofErr w:type="gramStart"/>
-      <w:r>
-        <w:rPr>
-          <w:sz w:val="24"/>
-          <w:szCs w:val="24"/>
-          <w:lang w:val="es-ES"/>
-        </w:rPr>
-        <w:t>ColaLlena</w:t>
-      </w:r>
-      <w:proofErr w:type="spellEnd"/>
-      <w:r>
-        <w:rPr>
-          <w:sz w:val="24"/>
-          <w:szCs w:val="24"/>
-          <w:lang w:val="es-ES"/>
-        </w:rPr>
-        <w:t>(</w:t>
-      </w:r>
-      <w:proofErr w:type="gramEnd"/>
-      <w:r>
-        <w:rPr>
-          <w:sz w:val="24"/>
-          <w:szCs w:val="24"/>
-          <w:lang w:val="es-ES"/>
-        </w:rPr>
-        <w:t>)</w:t>
+      <w:r>
+        <w:rPr>
+          <w:sz w:val="24"/>
+          <w:szCs w:val="24"/>
+          <w:lang w:val="es-ES"/>
+        </w:rPr>
+        <w:t>ColaLlena()</w:t>
       </w:r>
     </w:p>
     <w:p>
@@ -581,89 +411,7 @@
           <w:szCs w:val="24"/>
           <w:lang w:val="es-ES"/>
         </w:rPr>
-        <w:t xml:space="preserve">ofrece clases como </w:t>
-      </w:r>
-      <w:proofErr w:type="spellStart"/>
-      <w:r>
-        <w:rPr>
-          <w:sz w:val="24"/>
-          <w:szCs w:val="24"/>
-          <w:lang w:val="es-ES"/>
-        </w:rPr>
-        <w:t>LinkedList</w:t>
-      </w:r>
-      <w:proofErr w:type="spellEnd"/>
-      <w:r>
-        <w:rPr>
-          <w:sz w:val="24"/>
-          <w:szCs w:val="24"/>
-          <w:lang w:val="es-ES"/>
-        </w:rPr>
-        <w:t xml:space="preserve"> y </w:t>
-      </w:r>
-      <w:proofErr w:type="spellStart"/>
-      <w:r>
-        <w:rPr>
-          <w:sz w:val="24"/>
-          <w:szCs w:val="24"/>
-          <w:lang w:val="es-ES"/>
-        </w:rPr>
-        <w:t>ArrayDeque</w:t>
-      </w:r>
-      <w:proofErr w:type="spellEnd"/>
-      <w:r>
-        <w:rPr>
-          <w:sz w:val="24"/>
-          <w:szCs w:val="24"/>
-          <w:lang w:val="es-ES"/>
-        </w:rPr>
-        <w:t xml:space="preserve"> para trabajar con la interfaz </w:t>
-      </w:r>
-      <w:proofErr w:type="spellStart"/>
-      <w:r>
-        <w:rPr>
-          <w:sz w:val="24"/>
-          <w:szCs w:val="24"/>
-          <w:lang w:val="es-ES"/>
-        </w:rPr>
-        <w:t>Queue</w:t>
-      </w:r>
-      <w:proofErr w:type="spellEnd"/>
-      <w:r>
-        <w:rPr>
-          <w:sz w:val="24"/>
-          <w:szCs w:val="24"/>
-          <w:lang w:val="es-ES"/>
-        </w:rPr>
-        <w:t xml:space="preserve"> (Cola); A su vez estas ofrecen funciones como </w:t>
-      </w:r>
-      <w:proofErr w:type="spellStart"/>
-      <w:proofErr w:type="gramStart"/>
-      <w:r>
-        <w:rPr>
-          <w:sz w:val="24"/>
-          <w:szCs w:val="24"/>
-          <w:lang w:val="es-ES"/>
-        </w:rPr>
-        <w:t>add</w:t>
-      </w:r>
-      <w:proofErr w:type="spellEnd"/>
-      <w:r>
-        <w:rPr>
-          <w:sz w:val="24"/>
-          <w:szCs w:val="24"/>
-          <w:lang w:val="es-ES"/>
-        </w:rPr>
-        <w:t>(</w:t>
-      </w:r>
-      <w:proofErr w:type="gramEnd"/>
-      <w:r>
-        <w:rPr>
-          <w:sz w:val="24"/>
-          <w:szCs w:val="24"/>
-          <w:lang w:val="es-ES"/>
-        </w:rPr>
-        <w:t>) para manejar los datos de dicha cola.</w:t>
+        <w:t>ofrece clases como LinkedList y ArrayDeque para trabajar con la interfaz Queue (Cola); A su vez estas ofrecen funciones como add() para manejar los datos de dicha cola.</w:t>
       </w:r>
     </w:p>
     <w:p>
@@ -695,25 +443,7 @@
           <w:szCs w:val="24"/>
           <w:lang w:val="es-ES"/>
         </w:rPr>
-        <w:t xml:space="preserve">Explique textual y gráficamente que es un una Pila, y </w:t>
-      </w:r>
-      <w:proofErr w:type="spellStart"/>
-      <w:r>
-        <w:rPr>
-          <w:sz w:val="24"/>
-          <w:szCs w:val="24"/>
-          <w:lang w:val="es-ES"/>
-        </w:rPr>
-        <w:t>cuales</w:t>
-      </w:r>
-      <w:proofErr w:type="spellEnd"/>
-      <w:r>
-        <w:rPr>
-          <w:sz w:val="24"/>
-          <w:szCs w:val="24"/>
-          <w:lang w:val="es-ES"/>
-        </w:rPr>
-        <w:t xml:space="preserve"> son las clases ofrece el SDK de Java para trabajar con Pilas</w:t>
+        <w:t>Explique textual y gráficamente que es un una Pila, y cuales son las clases ofrece el SDK de Java para trabajar con Pilas</w:t>
       </w:r>
     </w:p>
     <w:p>
@@ -742,79 +472,7 @@
           <w:szCs w:val="24"/>
           <w:lang w:val="es-ES"/>
         </w:rPr>
-        <w:t xml:space="preserve">Las pilas (también llamadas </w:t>
-      </w:r>
-      <w:proofErr w:type="spellStart"/>
-      <w:r>
-        <w:rPr>
-          <w:sz w:val="24"/>
-          <w:szCs w:val="24"/>
-          <w:lang w:val="es-ES"/>
-        </w:rPr>
-        <w:t>stack</w:t>
-      </w:r>
-      <w:proofErr w:type="spellEnd"/>
-      <w:r>
-        <w:rPr>
-          <w:sz w:val="24"/>
-          <w:szCs w:val="24"/>
-          <w:lang w:val="es-ES"/>
-        </w:rPr>
-        <w:t>) son un conjunto de elementos ordenados donde solo se puede ingresar y eliminar elementos desde un solo extremo llamado cima (o top) que se encuentra en dicha pila. Debido a esto, las pilas son consideradas estructuras de datos LIFO (</w:t>
-      </w:r>
-      <w:proofErr w:type="spellStart"/>
-      <w:r>
-        <w:rPr>
-          <w:sz w:val="24"/>
-          <w:szCs w:val="24"/>
-          <w:lang w:val="es-ES"/>
-        </w:rPr>
-        <w:t>Last</w:t>
-      </w:r>
-      <w:proofErr w:type="spellEnd"/>
-      <w:r>
-        <w:rPr>
-          <w:sz w:val="24"/>
-          <w:szCs w:val="24"/>
-          <w:lang w:val="es-ES"/>
-        </w:rPr>
-        <w:t xml:space="preserve"> in, </w:t>
-      </w:r>
-      <w:proofErr w:type="spellStart"/>
-      <w:r>
-        <w:rPr>
-          <w:sz w:val="24"/>
-          <w:szCs w:val="24"/>
-          <w:lang w:val="es-ES"/>
-        </w:rPr>
-        <w:t>First</w:t>
-      </w:r>
-      <w:proofErr w:type="spellEnd"/>
-      <w:r>
-        <w:rPr>
-          <w:sz w:val="24"/>
-          <w:szCs w:val="24"/>
-          <w:lang w:val="es-ES"/>
-        </w:rPr>
-        <w:t xml:space="preserve"> </w:t>
-      </w:r>
-      <w:proofErr w:type="spellStart"/>
-      <w:r>
-        <w:rPr>
-          <w:sz w:val="24"/>
-          <w:szCs w:val="24"/>
-          <w:lang w:val="es-ES"/>
-        </w:rPr>
-        <w:t>Out</w:t>
-      </w:r>
-      <w:proofErr w:type="spellEnd"/>
-      <w:r>
-        <w:rPr>
-          <w:sz w:val="24"/>
-          <w:szCs w:val="24"/>
-          <w:lang w:val="es-ES"/>
-        </w:rPr>
-        <w:t>).</w:t>
+        <w:t>Las pilas (también llamadas stack) son un conjunto de elementos ordenados donde solo se puede ingresar y eliminar elementos desde un solo extremo llamado cima (o top) que se encuentra en dicha pila. Debido a esto, las pilas son consideradas estructuras de datos LIFO (Last in, First Out).</w:t>
       </w:r>
     </w:p>
     <w:p>
@@ -957,23 +615,13 @@
           <w:lang w:val="es-ES"/>
         </w:rPr>
       </w:pPr>
-      <w:proofErr w:type="gramStart"/>
-      <w:r>
-        <w:rPr>
-          <w:sz w:val="24"/>
-          <w:szCs w:val="24"/>
-          <w:lang w:val="es-ES"/>
-        </w:rPr>
-        <w:t>Apilar(</w:t>
-      </w:r>
-      <w:proofErr w:type="gramEnd"/>
-      <w:r>
-        <w:rPr>
-          <w:sz w:val="24"/>
-          <w:szCs w:val="24"/>
-          <w:lang w:val="es-ES"/>
-        </w:rPr>
-        <w:t>)</w:t>
+      <w:r>
+        <w:rPr>
+          <w:sz w:val="24"/>
+          <w:szCs w:val="24"/>
+          <w:lang w:val="es-ES"/>
+        </w:rPr>
+        <w:t>Apilar()</w:t>
       </w:r>
     </w:p>
     <w:p>
@@ -990,33 +638,13 @@
           <w:lang w:val="es-ES"/>
         </w:rPr>
       </w:pPr>
-      <w:proofErr w:type="spellStart"/>
-      <w:proofErr w:type="gramStart"/>
-      <w:r>
-        <w:rPr>
-          <w:sz w:val="24"/>
-          <w:szCs w:val="24"/>
-          <w:lang w:val="es-ES"/>
-        </w:rPr>
-        <w:t>Desapilar</w:t>
-      </w:r>
-      <w:proofErr w:type="spellEnd"/>
-      <w:r>
-        <w:rPr>
-          <w:sz w:val="24"/>
-          <w:szCs w:val="24"/>
-          <w:lang w:val="es-ES"/>
-        </w:rPr>
-        <w:t>(</w:t>
-      </w:r>
-      <w:proofErr w:type="gramEnd"/>
-      <w:r>
-        <w:rPr>
-          <w:sz w:val="24"/>
-          <w:szCs w:val="24"/>
-          <w:lang w:val="es-ES"/>
-        </w:rPr>
-        <w:t>)</w:t>
+      <w:r>
+        <w:rPr>
+          <w:sz w:val="24"/>
+          <w:szCs w:val="24"/>
+          <w:lang w:val="es-ES"/>
+        </w:rPr>
+        <w:t>Desapilar()</w:t>
       </w:r>
     </w:p>
     <w:p>
@@ -1033,33 +661,13 @@
           <w:lang w:val="es-ES"/>
         </w:rPr>
       </w:pPr>
-      <w:proofErr w:type="spellStart"/>
-      <w:proofErr w:type="gramStart"/>
-      <w:r>
-        <w:rPr>
-          <w:sz w:val="24"/>
-          <w:szCs w:val="24"/>
-          <w:lang w:val="es-ES"/>
-        </w:rPr>
-        <w:t>CrearPila</w:t>
-      </w:r>
-      <w:proofErr w:type="spellEnd"/>
-      <w:r>
-        <w:rPr>
-          <w:sz w:val="24"/>
-          <w:szCs w:val="24"/>
-          <w:lang w:val="es-ES"/>
-        </w:rPr>
-        <w:t>(</w:t>
-      </w:r>
-      <w:proofErr w:type="gramEnd"/>
-      <w:r>
-        <w:rPr>
-          <w:sz w:val="24"/>
-          <w:szCs w:val="24"/>
-          <w:lang w:val="es-ES"/>
-        </w:rPr>
-        <w:t>)</w:t>
+      <w:r>
+        <w:rPr>
+          <w:sz w:val="24"/>
+          <w:szCs w:val="24"/>
+          <w:lang w:val="es-ES"/>
+        </w:rPr>
+        <w:t>CrearPila()</w:t>
       </w:r>
     </w:p>
     <w:p>
@@ -1076,23 +684,13 @@
           <w:lang w:val="es-ES"/>
         </w:rPr>
       </w:pPr>
-      <w:proofErr w:type="gramStart"/>
-      <w:r>
-        <w:rPr>
-          <w:sz w:val="24"/>
-          <w:szCs w:val="24"/>
-          <w:lang w:val="es-ES"/>
-        </w:rPr>
-        <w:t>Cima(</w:t>
-      </w:r>
-      <w:proofErr w:type="gramEnd"/>
-      <w:r>
-        <w:rPr>
-          <w:sz w:val="24"/>
-          <w:szCs w:val="24"/>
-          <w:lang w:val="es-ES"/>
-        </w:rPr>
-        <w:t>)</w:t>
+      <w:r>
+        <w:rPr>
+          <w:sz w:val="24"/>
+          <w:szCs w:val="24"/>
+          <w:lang w:val="es-ES"/>
+        </w:rPr>
+        <w:t>Cima()</w:t>
       </w:r>
     </w:p>
     <w:p>
@@ -1129,169 +727,15 @@
           <w:szCs w:val="24"/>
           <w:lang w:val="es-ES"/>
         </w:rPr>
-        <w:t xml:space="preserve"> java ofrece una clase llamada </w:t>
-      </w:r>
-      <w:proofErr w:type="spellStart"/>
-      <w:r>
-        <w:rPr>
-          <w:sz w:val="24"/>
-          <w:szCs w:val="24"/>
-          <w:lang w:val="es-ES"/>
-        </w:rPr>
-        <w:t>Stack</w:t>
-      </w:r>
-      <w:proofErr w:type="spellEnd"/>
-      <w:r>
-        <w:rPr>
-          <w:sz w:val="24"/>
-          <w:szCs w:val="24"/>
-          <w:lang w:val="es-ES"/>
-        </w:rPr>
-        <w:t xml:space="preserve">, la cual facilita el trabajar con pilas en Java. Sus operación básicas son </w:t>
-      </w:r>
-      <w:proofErr w:type="spellStart"/>
-      <w:proofErr w:type="gramStart"/>
-      <w:r>
-        <w:rPr>
-          <w:sz w:val="24"/>
-          <w:szCs w:val="24"/>
-          <w:lang w:val="es-ES"/>
-        </w:rPr>
-        <w:t>push</w:t>
-      </w:r>
-      <w:proofErr w:type="spellEnd"/>
-      <w:r>
-        <w:rPr>
-          <w:sz w:val="24"/>
-          <w:szCs w:val="24"/>
-          <w:lang w:val="es-ES"/>
-        </w:rPr>
-        <w:t>(</w:t>
-      </w:r>
-      <w:proofErr w:type="gramEnd"/>
-      <w:r>
-        <w:rPr>
-          <w:sz w:val="24"/>
-          <w:szCs w:val="24"/>
-          <w:lang w:val="es-ES"/>
-        </w:rPr>
-        <w:t xml:space="preserve">introduce un elemento), pop(saca un elemento), </w:t>
-      </w:r>
-      <w:proofErr w:type="spellStart"/>
-      <w:r>
-        <w:rPr>
-          <w:sz w:val="24"/>
-          <w:szCs w:val="24"/>
-          <w:lang w:val="es-ES"/>
-        </w:rPr>
-        <w:t>peek</w:t>
-      </w:r>
-      <w:proofErr w:type="spellEnd"/>
-      <w:r>
-        <w:rPr>
-          <w:sz w:val="24"/>
-          <w:szCs w:val="24"/>
-          <w:lang w:val="es-ES"/>
-        </w:rPr>
-        <w:t xml:space="preserve">(regresa el elemento que </w:t>
-      </w:r>
-      <w:proofErr w:type="spellStart"/>
-      <w:r>
-        <w:rPr>
-          <w:sz w:val="24"/>
-          <w:szCs w:val="24"/>
-          <w:lang w:val="es-ES"/>
-        </w:rPr>
-        <w:t>esta</w:t>
-      </w:r>
-      <w:proofErr w:type="spellEnd"/>
-      <w:r>
-        <w:rPr>
-          <w:sz w:val="24"/>
-          <w:szCs w:val="24"/>
-          <w:lang w:val="es-ES"/>
-        </w:rPr>
-        <w:t xml:space="preserve"> en la cima)</w:t>
-      </w:r>
-      <w:r>
-        <w:rPr>
-          <w:sz w:val="24"/>
-          <w:szCs w:val="24"/>
-          <w:lang w:val="es-ES"/>
-        </w:rPr>
-        <w:t xml:space="preserve">, </w:t>
-      </w:r>
-      <w:proofErr w:type="spellStart"/>
-      <w:r>
-        <w:rPr>
-          <w:sz w:val="24"/>
-          <w:szCs w:val="24"/>
-          <w:lang w:val="es-ES"/>
-        </w:rPr>
-        <w:t>empty</w:t>
-      </w:r>
-      <w:proofErr w:type="spellEnd"/>
-      <w:r>
-        <w:rPr>
-          <w:sz w:val="24"/>
-          <w:szCs w:val="24"/>
-          <w:lang w:val="es-ES"/>
-        </w:rPr>
-        <w:t xml:space="preserve">(comprueba si la pila esta </w:t>
-      </w:r>
-      <w:proofErr w:type="spellStart"/>
-      <w:r>
-        <w:rPr>
-          <w:sz w:val="24"/>
-          <w:szCs w:val="24"/>
-          <w:lang w:val="es-ES"/>
-        </w:rPr>
-        <w:t>vacia</w:t>
-      </w:r>
-      <w:proofErr w:type="spellEnd"/>
-      <w:r>
-        <w:rPr>
-          <w:sz w:val="24"/>
-          <w:szCs w:val="24"/>
-          <w:lang w:val="es-ES"/>
-        </w:rPr>
-        <w:t xml:space="preserve">) y </w:t>
-      </w:r>
-      <w:proofErr w:type="spellStart"/>
-      <w:r>
-        <w:rPr>
-          <w:sz w:val="24"/>
-          <w:szCs w:val="24"/>
-          <w:lang w:val="es-ES"/>
-        </w:rPr>
-        <w:t>search</w:t>
-      </w:r>
-      <w:proofErr w:type="spellEnd"/>
-      <w:r>
-        <w:rPr>
-          <w:sz w:val="24"/>
-          <w:szCs w:val="24"/>
-          <w:lang w:val="es-ES"/>
-        </w:rPr>
-        <w:t xml:space="preserve">(la cual busca un elemento en la pila y regresa su </w:t>
-      </w:r>
-      <w:proofErr w:type="spellStart"/>
-      <w:r>
-        <w:rPr>
-          <w:sz w:val="24"/>
-          <w:szCs w:val="24"/>
-          <w:lang w:val="es-ES"/>
-        </w:rPr>
-        <w:t>posicion</w:t>
-      </w:r>
-      <w:proofErr w:type="spellEnd"/>
-      <w:r>
-        <w:rPr>
-          <w:sz w:val="24"/>
-          <w:szCs w:val="24"/>
-          <w:lang w:val="es-ES"/>
-        </w:rPr>
-        <w:t>).</w:t>
+        <w:t xml:space="preserve"> java ofrece una clase llamada Stack, la cual facilita el trabajar con pilas en Java. Sus operación básicas son push(introduce un elemento), pop(saca un elemento), peek(regresa el elemento que esta en la cima)</w:t>
+      </w:r>
+      <w:r>
+        <w:rPr>
+          <w:sz w:val="24"/>
+          <w:szCs w:val="24"/>
+          <w:lang w:val="es-ES"/>
+        </w:rPr>
+        <w:t>, empty(comprueba si la pila esta vacia) y search(la cual busca un elemento en la pila y regresa su posicion).</w:t>
       </w:r>
       <w:r>
         <w:rPr>
@@ -1475,25 +919,7 @@
           <w:szCs w:val="24"/>
           <w:lang w:val="es-ES"/>
         </w:rPr>
-        <w:t xml:space="preserve">Java ofrece una interfaz llamada </w:t>
-      </w:r>
-      <w:proofErr w:type="spellStart"/>
-      <w:r>
-        <w:rPr>
-          <w:sz w:val="24"/>
-          <w:szCs w:val="24"/>
-          <w:lang w:val="es-ES"/>
-        </w:rPr>
-        <w:t>PriorityQueue</w:t>
-      </w:r>
-      <w:proofErr w:type="spellEnd"/>
-      <w:r>
-        <w:rPr>
-          <w:sz w:val="24"/>
-          <w:szCs w:val="24"/>
-          <w:lang w:val="es-ES"/>
-        </w:rPr>
-        <w:t xml:space="preserve"> la cual facilita la creación de colas con prioridades  </w:t>
+        <w:t xml:space="preserve">Java ofrece una interfaz llamada PriorityQueue la cual facilita la creación de colas con prioridades  </w:t>
       </w:r>
     </w:p>
     <w:p>
@@ -1651,7 +1077,6 @@
         </w:rPr>
         <w:t>“</w:t>
       </w:r>
-      <w:proofErr w:type="spellStart"/>
       <w:r>
         <w:rPr>
           <w:i/>
@@ -1660,53 +1085,8 @@
           <w:szCs w:val="24"/>
           <w:lang w:val="es-ES"/>
         </w:rPr>
-        <w:t>Last</w:t>
-      </w:r>
-      <w:proofErr w:type="spellEnd"/>
-      <w:r>
-        <w:rPr>
-          <w:i/>
-          <w:iCs/>
-          <w:sz w:val="24"/>
-          <w:szCs w:val="24"/>
-          <w:lang w:val="es-ES"/>
-        </w:rPr>
-        <w:t xml:space="preserve"> In, </w:t>
-      </w:r>
-      <w:proofErr w:type="spellStart"/>
-      <w:r>
-        <w:rPr>
-          <w:i/>
-          <w:iCs/>
-          <w:sz w:val="24"/>
-          <w:szCs w:val="24"/>
-          <w:lang w:val="es-ES"/>
-        </w:rPr>
-        <w:t>First</w:t>
-      </w:r>
-      <w:proofErr w:type="spellEnd"/>
-      <w:r>
-        <w:rPr>
-          <w:i/>
-          <w:iCs/>
-          <w:sz w:val="24"/>
-          <w:szCs w:val="24"/>
-          <w:lang w:val="es-ES"/>
-        </w:rPr>
-        <w:t xml:space="preserve"> </w:t>
-      </w:r>
-      <w:proofErr w:type="spellStart"/>
-      <w:r>
-        <w:rPr>
-          <w:i/>
-          <w:iCs/>
-          <w:sz w:val="24"/>
-          <w:szCs w:val="24"/>
-          <w:lang w:val="es-ES"/>
-        </w:rPr>
-        <w:t>Out</w:t>
-      </w:r>
-      <w:proofErr w:type="spellEnd"/>
+        <w:t>Last In, First Out</w:t>
+      </w:r>
       <w:r>
         <w:rPr>
           <w:sz w:val="24"/>
@@ -1925,7 +1305,6 @@
         </w:rPr>
         <w:t>Como su nombre lo indica, FIFO “</w:t>
       </w:r>
-      <w:proofErr w:type="spellStart"/>
       <w:r>
         <w:rPr>
           <w:i/>
@@ -1936,7 +1315,6 @@
         </w:rPr>
         <w:t>First</w:t>
       </w:r>
-      <w:proofErr w:type="spellEnd"/>
       <w:r>
         <w:rPr>
           <w:i/>
@@ -1945,42 +1323,8 @@
           <w:szCs w:val="24"/>
           <w:lang w:val="es-ES"/>
         </w:rPr>
-        <w:t xml:space="preserve"> In, </w:t>
-      </w:r>
-      <w:proofErr w:type="spellStart"/>
-      <w:r>
-        <w:rPr>
-          <w:i/>
-          <w:iCs/>
-          <w:sz w:val="24"/>
-          <w:szCs w:val="24"/>
-          <w:lang w:val="es-ES"/>
-        </w:rPr>
-        <w:t>First</w:t>
-      </w:r>
-      <w:proofErr w:type="spellEnd"/>
-      <w:r>
-        <w:rPr>
-          <w:i/>
-          <w:iCs/>
-          <w:sz w:val="24"/>
-          <w:szCs w:val="24"/>
-          <w:lang w:val="es-ES"/>
-        </w:rPr>
-        <w:t xml:space="preserve"> </w:t>
-      </w:r>
-      <w:proofErr w:type="spellStart"/>
-      <w:r>
-        <w:rPr>
-          <w:i/>
-          <w:iCs/>
-          <w:sz w:val="24"/>
-          <w:szCs w:val="24"/>
-          <w:lang w:val="es-ES"/>
-        </w:rPr>
-        <w:t>Out</w:t>
-      </w:r>
-      <w:proofErr w:type="spellEnd"/>
+        <w:t xml:space="preserve"> In, First Out</w:t>
+      </w:r>
       <w:r>
         <w:rPr>
           <w:sz w:val="24"/>
@@ -2191,6 +1535,7 @@
       </w:pPr>
       <w:r>
         <w:rPr>
+          <w:noProof/>
           <w:sz w:val="24"/>
           <w:szCs w:val="24"/>
           <w:lang w:val="es-CO"/>
@@ -2273,7 +1618,6 @@
         </w:rPr>
         <w:t xml:space="preserve">saber si una </w:t>
       </w:r>
-      <w:proofErr w:type="gramStart"/>
       <w:r>
         <w:rPr>
           <w:b/>
@@ -2281,9 +1625,8 @@
           <w:szCs w:val="24"/>
           <w:lang w:val="es-ES"/>
         </w:rPr>
-        <w:t>Cola  está</w:t>
-      </w:r>
-      <w:proofErr w:type="gramEnd"/>
+        <w:t>Cola está</w:t>
+      </w:r>
       <w:r>
         <w:rPr>
           <w:b/>
@@ -2324,6 +1667,7 @@
       </w:pPr>
       <w:r>
         <w:rPr>
+          <w:noProof/>
           <w:sz w:val="24"/>
           <w:szCs w:val="24"/>
           <w:lang w:val="es-ES"/>
@@ -2412,33 +1756,15 @@
           <w:szCs w:val="24"/>
           <w:lang w:val="es-ES"/>
         </w:rPr>
-        <w:t xml:space="preserve"> un elemento en una Cola. Hacer un ejemplo en </w:t>
-      </w:r>
-      <w:proofErr w:type="gramStart"/>
-      <w:r>
-        <w:rPr>
-          <w:sz w:val="24"/>
-          <w:szCs w:val="24"/>
-          <w:lang w:val="es-ES"/>
-        </w:rPr>
-        <w:t>Java.</w:t>
-      </w:r>
-      <w:r>
-        <w:rPr>
-          <w:sz w:val="24"/>
-          <w:szCs w:val="24"/>
-          <w:lang w:val="es-ES"/>
-        </w:rPr>
-        <w:t>*</w:t>
-      </w:r>
-      <w:proofErr w:type="gramEnd"/>
-      <w:r>
-        <w:rPr>
-          <w:sz w:val="24"/>
-          <w:szCs w:val="24"/>
-          <w:lang w:val="es-ES"/>
-        </w:rPr>
-        <w:t>**</w:t>
+        <w:t xml:space="preserve"> un elemento en una Cola. Hacer un ejemplo en Java.</w:t>
+      </w:r>
+      <w:r>
+        <w:rPr>
+          <w:sz w:val="24"/>
+          <w:szCs w:val="24"/>
+          <w:lang w:val="es-ES"/>
+        </w:rPr>
+        <w:t>***</w:t>
       </w:r>
     </w:p>
     <w:p>
@@ -2468,10 +1794,10 @@
           <w:lang w:val="es-ES"/>
         </w:rPr>
         <w:drawing>
-          <wp:inline distT="0" distB="0" distL="0" distR="0" wp14:anchorId="4FBA4A07" wp14:editId="3B8A2597">
-            <wp:extent cx="5391150" cy="1494492"/>
-            <wp:effectExtent l="0" t="0" r="0" b="0"/>
-            <wp:docPr id="8" name="Imagen 8"/>
+          <wp:inline distT="0" distB="0" distL="0" distR="0" wp14:anchorId="585F1773" wp14:editId="6CC9E6D5">
+            <wp:extent cx="5612130" cy="1920875"/>
+            <wp:effectExtent l="0" t="0" r="7620" b="3175"/>
+            <wp:docPr id="48" name="Imagen 48"/>
             <wp:cNvGraphicFramePr>
               <a:graphicFrameLocks xmlns:a="http://schemas.openxmlformats.org/drawingml/2006/main" noChangeAspect="1"/>
             </wp:cNvGraphicFramePr>
@@ -2491,7 +1817,7 @@
                   <pic:spPr>
                     <a:xfrm>
                       <a:off x="0" y="0"/>
-                      <a:ext cx="5400935" cy="1497205"/>
+                      <a:ext cx="5612130" cy="1920875"/>
                     </a:xfrm>
                     <a:prstGeom prst="rect">
                       <a:avLst/>
@@ -2575,6 +1901,7 @@
       </w:pPr>
       <w:r>
         <w:rPr>
+          <w:noProof/>
           <w:sz w:val="24"/>
           <w:szCs w:val="24"/>
           <w:lang w:val="es-ES"/>
@@ -2705,6 +2032,7 @@
       </w:pPr>
       <w:r>
         <w:rPr>
+          <w:noProof/>
           <w:sz w:val="24"/>
           <w:szCs w:val="24"/>
           <w:lang w:val="es-ES"/>
@@ -2840,10 +2168,10 @@
           <w:lang w:val="es-ES"/>
         </w:rPr>
         <w:drawing>
-          <wp:inline distT="0" distB="0" distL="0" distR="0" wp14:anchorId="5A9AB3B2" wp14:editId="13157B11">
-            <wp:extent cx="5612130" cy="1265555"/>
+          <wp:inline distT="0" distB="0" distL="0" distR="0" wp14:anchorId="02241391" wp14:editId="1E8670A5">
+            <wp:extent cx="5612130" cy="1583690"/>
             <wp:effectExtent l="0" t="0" r="7620" b="0"/>
-            <wp:docPr id="11" name="Imagen 11" descr="Texto&#10;&#10;Descripción generada automáticamente"/>
+            <wp:docPr id="44" name="Imagen 44"/>
             <wp:cNvGraphicFramePr>
               <a:graphicFrameLocks xmlns:a="http://schemas.openxmlformats.org/drawingml/2006/main" noChangeAspect="1"/>
             </wp:cNvGraphicFramePr>
@@ -2851,7 +2179,7 @@
               <a:graphicData uri="http://schemas.openxmlformats.org/drawingml/2006/picture">
                 <pic:pic xmlns:pic="http://schemas.openxmlformats.org/drawingml/2006/picture">
                   <pic:nvPicPr>
-                    <pic:cNvPr id="11" name="Imagen 11" descr="Texto&#10;&#10;Descripción generada automáticamente"/>
+                    <pic:cNvPr id="1" name=""/>
                     <pic:cNvPicPr/>
                   </pic:nvPicPr>
                   <pic:blipFill>
@@ -2863,7 +2191,7 @@
                   <pic:spPr>
                     <a:xfrm>
                       <a:off x="0" y="0"/>
-                      <a:ext cx="5612130" cy="1265555"/>
+                      <a:ext cx="5612130" cy="1583690"/>
                     </a:xfrm>
                     <a:prstGeom prst="rect">
                       <a:avLst/>
@@ -2969,139 +2297,10 @@
           <w:lang w:val="es-ES"/>
         </w:rPr>
         <w:drawing>
-          <wp:inline distT="0" distB="0" distL="0" distR="0" wp14:anchorId="65F28AE8" wp14:editId="10122E78">
-            <wp:extent cx="5391150" cy="1494492"/>
-            <wp:effectExtent l="0" t="0" r="0" b="0"/>
-            <wp:docPr id="12" name="Imagen 12" descr="Texto&#10;&#10;Descripción generada automáticamente"/>
-            <wp:cNvGraphicFramePr>
-              <a:graphicFrameLocks xmlns:a="http://schemas.openxmlformats.org/drawingml/2006/main" noChangeAspect="1"/>
-            </wp:cNvGraphicFramePr>
-            <a:graphic xmlns:a="http://schemas.openxmlformats.org/drawingml/2006/main">
-              <a:graphicData uri="http://schemas.openxmlformats.org/drawingml/2006/picture">
-                <pic:pic xmlns:pic="http://schemas.openxmlformats.org/drawingml/2006/picture">
-                  <pic:nvPicPr>
-                    <pic:cNvPr id="12" name="Imagen 12" descr="Texto&#10;&#10;Descripción generada automáticamente"/>
-                    <pic:cNvPicPr/>
-                  </pic:nvPicPr>
-                  <pic:blipFill>
-                    <a:blip r:embed="rId11"/>
-                    <a:stretch>
-                      <a:fillRect/>
-                    </a:stretch>
-                  </pic:blipFill>
-                  <pic:spPr>
-                    <a:xfrm>
-                      <a:off x="0" y="0"/>
-                      <a:ext cx="5400935" cy="1497205"/>
-                    </a:xfrm>
-                    <a:prstGeom prst="rect">
-                      <a:avLst/>
-                    </a:prstGeom>
-                  </pic:spPr>
-                </pic:pic>
-              </a:graphicData>
-            </a:graphic>
-          </wp:inline>
-        </w:drawing>
-      </w:r>
-    </w:p>
-    <w:p>
-      <w:pPr>
-        <w:jc w:val="both"/>
-        <w:rPr>
-          <w:sz w:val="24"/>
-          <w:szCs w:val="24"/>
-          <w:lang w:val="es-ES"/>
-        </w:rPr>
-      </w:pPr>
-    </w:p>
-    <w:p>
-      <w:pPr>
-        <w:numPr>
-          <w:ilvl w:val="0"/>
-          <w:numId w:val="1"/>
-        </w:numPr>
-        <w:jc w:val="both"/>
-        <w:rPr>
-          <w:sz w:val="24"/>
-          <w:szCs w:val="24"/>
-          <w:lang w:val="es-ES"/>
-        </w:rPr>
-      </w:pPr>
-      <w:r>
-        <w:rPr>
-          <w:sz w:val="24"/>
-          <w:szCs w:val="24"/>
-          <w:lang w:val="es-ES"/>
-        </w:rPr>
-        <w:t xml:space="preserve">Explique textual y gráficamente cual es el algoritmo o proceso para </w:t>
-      </w:r>
-      <w:r>
-        <w:rPr>
-          <w:b/>
-          <w:sz w:val="24"/>
-          <w:szCs w:val="24"/>
-          <w:lang w:val="es-ES"/>
-        </w:rPr>
-        <w:t>eliminar</w:t>
-      </w:r>
-      <w:r>
-        <w:rPr>
-          <w:sz w:val="24"/>
-          <w:szCs w:val="24"/>
-          <w:lang w:val="es-ES"/>
-        </w:rPr>
-        <w:t xml:space="preserve"> </w:t>
-      </w:r>
-      <w:r>
-        <w:rPr>
-          <w:b/>
-          <w:sz w:val="24"/>
-          <w:szCs w:val="24"/>
-          <w:lang w:val="es-ES"/>
-        </w:rPr>
-        <w:t>un elemento cualquiera</w:t>
-      </w:r>
-      <w:r>
-        <w:rPr>
-          <w:sz w:val="24"/>
-          <w:szCs w:val="24"/>
-          <w:lang w:val="es-ES"/>
-        </w:rPr>
-        <w:t xml:space="preserve"> de una Cola. Hacer un ejemplo en Java.</w:t>
-      </w:r>
-    </w:p>
-    <w:p>
-      <w:pPr>
-        <w:jc w:val="both"/>
-        <w:rPr>
-          <w:sz w:val="24"/>
-          <w:szCs w:val="24"/>
-          <w:lang w:val="es-ES"/>
-        </w:rPr>
-      </w:pPr>
-    </w:p>
-    <w:p>
-      <w:pPr>
-        <w:ind w:left="708"/>
-        <w:jc w:val="both"/>
-        <w:rPr>
-          <w:sz w:val="24"/>
-          <w:szCs w:val="24"/>
-          <w:lang w:val="es-ES"/>
-        </w:rPr>
-      </w:pPr>
-      <w:r>
-        <w:rPr>
-          <w:sz w:val="24"/>
-          <w:szCs w:val="24"/>
-          <w:lang w:val="es-ES"/>
-        </w:rPr>
-        <w:drawing>
-          <wp:inline distT="0" distB="0" distL="0" distR="0" wp14:anchorId="08158D15" wp14:editId="4DDC50FB">
-            <wp:extent cx="5612130" cy="2708275"/>
-            <wp:effectExtent l="0" t="0" r="7620" b="0"/>
-            <wp:docPr id="13" name="Imagen 13"/>
+          <wp:inline distT="0" distB="0" distL="0" distR="0" wp14:anchorId="50213B0B" wp14:editId="2DE06BB8">
+            <wp:extent cx="5612130" cy="1409065"/>
+            <wp:effectExtent l="0" t="0" r="7620" b="635"/>
+            <wp:docPr id="46" name="Imagen 46"/>
             <wp:cNvGraphicFramePr>
               <a:graphicFrameLocks xmlns:a="http://schemas.openxmlformats.org/drawingml/2006/main" noChangeAspect="1"/>
             </wp:cNvGraphicFramePr>
@@ -3121,7 +2320,7 @@
                   <pic:spPr>
                     <a:xfrm>
                       <a:off x="0" y="0"/>
-                      <a:ext cx="5612130" cy="2708275"/>
+                      <a:ext cx="5612130" cy="1409065"/>
                     </a:xfrm>
                     <a:prstGeom prst="rect">
                       <a:avLst/>
@@ -3146,6 +2345,24 @@
     </w:p>
     <w:p>
       <w:pPr>
+        <w:spacing w:after="160" w:line="259" w:lineRule="auto"/>
+        <w:rPr>
+          <w:sz w:val="24"/>
+          <w:szCs w:val="24"/>
+          <w:lang w:val="es-ES"/>
+        </w:rPr>
+      </w:pPr>
+      <w:r>
+        <w:rPr>
+          <w:sz w:val="24"/>
+          <w:szCs w:val="24"/>
+          <w:lang w:val="es-ES"/>
+        </w:rPr>
+        <w:br w:type="page"/>
+      </w:r>
+    </w:p>
+    <w:p>
+      <w:pPr>
         <w:numPr>
           <w:ilvl w:val="0"/>
           <w:numId w:val="1"/>
@@ -3173,7 +2390,7 @@
           <w:szCs w:val="24"/>
           <w:lang w:val="es-ES"/>
         </w:rPr>
-        <w:t>agregar</w:t>
+        <w:t>eliminar</w:t>
       </w:r>
       <w:r>
         <w:rPr>
@@ -3190,49 +2407,15 @@
           <w:szCs w:val="24"/>
           <w:lang w:val="es-ES"/>
         </w:rPr>
-        <w:t>varios</w:t>
-      </w:r>
-      <w:r>
-        <w:rPr>
-          <w:sz w:val="24"/>
-          <w:szCs w:val="24"/>
-          <w:lang w:val="es-ES"/>
-        </w:rPr>
-        <w:t xml:space="preserve"> elementos a una </w:t>
-      </w:r>
-      <w:r>
-        <w:rPr>
-          <w:b/>
-          <w:sz w:val="24"/>
-          <w:szCs w:val="24"/>
-          <w:lang w:val="es-ES"/>
-        </w:rPr>
-        <w:t xml:space="preserve">Cola, </w:t>
-      </w:r>
-      <w:r>
-        <w:rPr>
-          <w:sz w:val="24"/>
-          <w:szCs w:val="24"/>
-          <w:lang w:val="es-ES"/>
-        </w:rPr>
-        <w:t xml:space="preserve">es decir, </w:t>
-      </w:r>
-      <w:r>
-        <w:rPr>
-          <w:b/>
-          <w:sz w:val="24"/>
-          <w:szCs w:val="24"/>
-          <w:lang w:val="es-ES"/>
-        </w:rPr>
-        <w:t xml:space="preserve">agregar una subCola en otra Cola. </w:t>
-      </w:r>
-      <w:r>
-        <w:rPr>
-          <w:sz w:val="24"/>
-          <w:szCs w:val="24"/>
-          <w:lang w:val="es-ES"/>
-        </w:rPr>
-        <w:t>Hacer un ejemplo en Java.</w:t>
+        <w:t>un elemento cualquiera</w:t>
+      </w:r>
+      <w:r>
+        <w:rPr>
+          <w:sz w:val="24"/>
+          <w:szCs w:val="24"/>
+          <w:lang w:val="es-ES"/>
+        </w:rPr>
+        <w:t xml:space="preserve"> de una Cola. Hacer un ejemplo en Java.</w:t>
       </w:r>
     </w:p>
     <w:p>
@@ -3262,10 +2445,10 @@
           <w:lang w:val="es-ES"/>
         </w:rPr>
         <w:drawing>
-          <wp:inline distT="0" distB="0" distL="0" distR="0" wp14:anchorId="12F639B2" wp14:editId="2B5C1043">
-            <wp:extent cx="5114403" cy="2867025"/>
-            <wp:effectExtent l="0" t="0" r="0" b="0"/>
-            <wp:docPr id="14" name="Imagen 14"/>
+          <wp:inline distT="0" distB="0" distL="0" distR="0" wp14:anchorId="48AA6124" wp14:editId="79F47F2B">
+            <wp:extent cx="5612130" cy="2553970"/>
+            <wp:effectExtent l="0" t="0" r="7620" b="0"/>
+            <wp:docPr id="47" name="Imagen 47"/>
             <wp:cNvGraphicFramePr>
               <a:graphicFrameLocks xmlns:a="http://schemas.openxmlformats.org/drawingml/2006/main" noChangeAspect="1"/>
             </wp:cNvGraphicFramePr>
@@ -3285,6 +2468,170 @@
                   <pic:spPr>
                     <a:xfrm>
                       <a:off x="0" y="0"/>
+                      <a:ext cx="5612130" cy="2553970"/>
+                    </a:xfrm>
+                    <a:prstGeom prst="rect">
+                      <a:avLst/>
+                    </a:prstGeom>
+                  </pic:spPr>
+                </pic:pic>
+              </a:graphicData>
+            </a:graphic>
+          </wp:inline>
+        </w:drawing>
+      </w:r>
+    </w:p>
+    <w:p>
+      <w:pPr>
+        <w:jc w:val="both"/>
+        <w:rPr>
+          <w:sz w:val="24"/>
+          <w:szCs w:val="24"/>
+          <w:lang w:val="es-ES"/>
+        </w:rPr>
+      </w:pPr>
+    </w:p>
+    <w:p>
+      <w:pPr>
+        <w:numPr>
+          <w:ilvl w:val="0"/>
+          <w:numId w:val="1"/>
+        </w:numPr>
+        <w:jc w:val="both"/>
+        <w:rPr>
+          <w:sz w:val="24"/>
+          <w:szCs w:val="24"/>
+          <w:lang w:val="es-ES"/>
+        </w:rPr>
+      </w:pPr>
+      <w:r>
+        <w:rPr>
+          <w:sz w:val="24"/>
+          <w:szCs w:val="24"/>
+          <w:lang w:val="es-ES"/>
+        </w:rPr>
+        <w:t xml:space="preserve">Explique textual y gráficamente cual es el algoritmo o proceso para </w:t>
+      </w:r>
+      <w:r>
+        <w:rPr>
+          <w:b/>
+          <w:sz w:val="24"/>
+          <w:szCs w:val="24"/>
+          <w:lang w:val="es-ES"/>
+        </w:rPr>
+        <w:t>agregar</w:t>
+      </w:r>
+      <w:r>
+        <w:rPr>
+          <w:sz w:val="24"/>
+          <w:szCs w:val="24"/>
+          <w:lang w:val="es-ES"/>
+        </w:rPr>
+        <w:t xml:space="preserve"> </w:t>
+      </w:r>
+      <w:r>
+        <w:rPr>
+          <w:b/>
+          <w:sz w:val="24"/>
+          <w:szCs w:val="24"/>
+          <w:lang w:val="es-ES"/>
+        </w:rPr>
+        <w:t>varios</w:t>
+      </w:r>
+      <w:r>
+        <w:rPr>
+          <w:sz w:val="24"/>
+          <w:szCs w:val="24"/>
+          <w:lang w:val="es-ES"/>
+        </w:rPr>
+        <w:t xml:space="preserve"> elementos a una </w:t>
+      </w:r>
+      <w:r>
+        <w:rPr>
+          <w:b/>
+          <w:sz w:val="24"/>
+          <w:szCs w:val="24"/>
+          <w:lang w:val="es-ES"/>
+        </w:rPr>
+        <w:t xml:space="preserve">Cola, </w:t>
+      </w:r>
+      <w:r>
+        <w:rPr>
+          <w:sz w:val="24"/>
+          <w:szCs w:val="24"/>
+          <w:lang w:val="es-ES"/>
+        </w:rPr>
+        <w:t xml:space="preserve">es decir, </w:t>
+      </w:r>
+      <w:r>
+        <w:rPr>
+          <w:b/>
+          <w:sz w:val="24"/>
+          <w:szCs w:val="24"/>
+          <w:lang w:val="es-ES"/>
+        </w:rPr>
+        <w:t xml:space="preserve">agregar una subCola en otra Cola. </w:t>
+      </w:r>
+      <w:r>
+        <w:rPr>
+          <w:sz w:val="24"/>
+          <w:szCs w:val="24"/>
+          <w:lang w:val="es-ES"/>
+        </w:rPr>
+        <w:t>Hacer un ejemplo en Java.</w:t>
+      </w:r>
+    </w:p>
+    <w:p>
+      <w:pPr>
+        <w:jc w:val="both"/>
+        <w:rPr>
+          <w:sz w:val="24"/>
+          <w:szCs w:val="24"/>
+          <w:lang w:val="es-ES"/>
+        </w:rPr>
+      </w:pPr>
+    </w:p>
+    <w:p>
+      <w:pPr>
+        <w:ind w:left="708"/>
+        <w:jc w:val="both"/>
+        <w:rPr>
+          <w:sz w:val="24"/>
+          <w:szCs w:val="24"/>
+          <w:lang w:val="es-ES"/>
+        </w:rPr>
+      </w:pPr>
+      <w:r>
+        <w:rPr>
+          <w:noProof/>
+          <w:sz w:val="24"/>
+          <w:szCs w:val="24"/>
+          <w:lang w:val="es-ES"/>
+        </w:rPr>
+        <w:drawing>
+          <wp:inline distT="0" distB="0" distL="0" distR="0" wp14:anchorId="12F639B2" wp14:editId="2B5C1043">
+            <wp:extent cx="5114403" cy="2867025"/>
+            <wp:effectExtent l="0" t="0" r="0" b="0"/>
+            <wp:docPr id="14" name="Imagen 14"/>
+            <wp:cNvGraphicFramePr>
+              <a:graphicFrameLocks xmlns:a="http://schemas.openxmlformats.org/drawingml/2006/main" noChangeAspect="1"/>
+            </wp:cNvGraphicFramePr>
+            <a:graphic xmlns:a="http://schemas.openxmlformats.org/drawingml/2006/main">
+              <a:graphicData uri="http://schemas.openxmlformats.org/drawingml/2006/picture">
+                <pic:pic xmlns:pic="http://schemas.openxmlformats.org/drawingml/2006/picture">
+                  <pic:nvPicPr>
+                    <pic:cNvPr id="1" name=""/>
+                    <pic:cNvPicPr/>
+                  </pic:nvPicPr>
+                  <pic:blipFill>
+                    <a:blip r:embed="rId17"/>
+                    <a:stretch>
+                      <a:fillRect/>
+                    </a:stretch>
+                  </pic:blipFill>
+                  <pic:spPr>
+                    <a:xfrm>
+                      <a:off x="0" y="0"/>
                       <a:ext cx="5117219" cy="2868604"/>
                     </a:xfrm>
                     <a:prstGeom prst="rect">
@@ -3310,6 +2657,24 @@
     </w:p>
     <w:p>
       <w:pPr>
+        <w:spacing w:after="160" w:line="259" w:lineRule="auto"/>
+        <w:rPr>
+          <w:sz w:val="24"/>
+          <w:szCs w:val="24"/>
+          <w:lang w:val="es-ES"/>
+        </w:rPr>
+      </w:pPr>
+      <w:r>
+        <w:rPr>
+          <w:sz w:val="24"/>
+          <w:szCs w:val="24"/>
+          <w:lang w:val="es-ES"/>
+        </w:rPr>
+        <w:br w:type="page"/>
+      </w:r>
+    </w:p>
+    <w:p>
+      <w:pPr>
         <w:numPr>
           <w:ilvl w:val="0"/>
           <w:numId w:val="1"/>
@@ -3327,6 +2692,7 @@
           <w:szCs w:val="24"/>
           <w:lang w:val="es-ES"/>
         </w:rPr>
+        <w:lastRenderedPageBreak/>
         <w:t xml:space="preserve">Explique textual y gráficamente cual es el algoritmo o proceso para </w:t>
       </w:r>
       <w:r>
@@ -3418,16 +2784,6 @@
     </w:p>
     <w:p>
       <w:pPr>
-        <w:jc w:val="both"/>
-        <w:rPr>
-          <w:sz w:val="24"/>
-          <w:szCs w:val="24"/>
-          <w:lang w:val="es-ES"/>
-        </w:rPr>
-      </w:pPr>
-    </w:p>
-    <w:p>
-      <w:pPr>
         <w:ind w:firstLine="708"/>
         <w:jc w:val="both"/>
         <w:rPr>
@@ -3438,6 +2794,7 @@
       </w:pPr>
       <w:r>
         <w:rPr>
+          <w:noProof/>
           <w:sz w:val="24"/>
           <w:szCs w:val="24"/>
           <w:lang w:val="es-ES"/>
@@ -3458,7 +2815,7 @@
                     <pic:cNvPicPr/>
                   </pic:nvPicPr>
                   <pic:blipFill>
-                    <a:blip r:embed="rId17"/>
+                    <a:blip r:embed="rId18"/>
                     <a:stretch>
                       <a:fillRect/>
                     </a:stretch>
@@ -3481,24 +2838,18 @@
     </w:p>
     <w:p>
       <w:pPr>
-        <w:spacing w:after="160" w:line="259" w:lineRule="auto"/>
-        <w:rPr>
-          <w:sz w:val="24"/>
-          <w:szCs w:val="24"/>
-          <w:lang w:val="es-ES"/>
-        </w:rPr>
-      </w:pPr>
-      <w:r>
-        <w:rPr>
-          <w:sz w:val="24"/>
-          <w:szCs w:val="24"/>
-          <w:lang w:val="es-ES"/>
-        </w:rPr>
-        <w:br w:type="page"/>
-      </w:r>
-    </w:p>
-    <w:p>
-      <w:pPr>
+        <w:ind w:firstLine="708"/>
+        <w:jc w:val="both"/>
+        <w:rPr>
+          <w:sz w:val="24"/>
+          <w:szCs w:val="24"/>
+          <w:lang w:val="es-ES"/>
+        </w:rPr>
+      </w:pPr>
+    </w:p>
+    <w:p>
+      <w:pPr>
+        <w:pStyle w:val="Prrafodelista"/>
         <w:numPr>
           <w:ilvl w:val="0"/>
           <w:numId w:val="1"/>
@@ -3516,7 +2867,6 @@
           <w:szCs w:val="24"/>
           <w:lang w:val="es-ES"/>
         </w:rPr>
-        <w:lastRenderedPageBreak/>
         <w:t xml:space="preserve">Explique textual y gráficamente cual es el algoritmo o proceso para </w:t>
       </w:r>
       <w:r>
@@ -3576,6 +2926,7 @@
       </w:pPr>
       <w:r>
         <w:rPr>
+          <w:noProof/>
           <w:sz w:val="24"/>
           <w:szCs w:val="24"/>
           <w:lang w:val="es-ES"/>
@@ -3596,7 +2947,7 @@
                     <pic:cNvPicPr/>
                   </pic:nvPicPr>
                   <pic:blipFill>
-                    <a:blip r:embed="rId18"/>
+                    <a:blip r:embed="rId19"/>
                     <a:stretch>
                       <a:fillRect/>
                     </a:stretch>
@@ -3720,79 +3071,7 @@
           <w:szCs w:val="24"/>
           <w:lang w:val="es-ES"/>
         </w:rPr>
-        <w:t xml:space="preserve">Las pilas (también llamadas </w:t>
-      </w:r>
-      <w:proofErr w:type="spellStart"/>
-      <w:r>
-        <w:rPr>
-          <w:sz w:val="24"/>
-          <w:szCs w:val="24"/>
-          <w:lang w:val="es-ES"/>
-        </w:rPr>
-        <w:t>stack</w:t>
-      </w:r>
-      <w:proofErr w:type="spellEnd"/>
-      <w:r>
-        <w:rPr>
-          <w:sz w:val="24"/>
-          <w:szCs w:val="24"/>
-          <w:lang w:val="es-ES"/>
-        </w:rPr>
-        <w:t>) son un conjunto de elementos ordenados donde solo se puede ingresar y eliminar elementos desde un solo extremo llamado cima (o top) que se encuentra en dicha pila. Debido a esto, las pilas son consideradas estructuras de datos LIFO (</w:t>
-      </w:r>
-      <w:proofErr w:type="spellStart"/>
-      <w:r>
-        <w:rPr>
-          <w:sz w:val="24"/>
-          <w:szCs w:val="24"/>
-          <w:lang w:val="es-ES"/>
-        </w:rPr>
-        <w:t>Last</w:t>
-      </w:r>
-      <w:proofErr w:type="spellEnd"/>
-      <w:r>
-        <w:rPr>
-          <w:sz w:val="24"/>
-          <w:szCs w:val="24"/>
-          <w:lang w:val="es-ES"/>
-        </w:rPr>
-        <w:t xml:space="preserve"> in, </w:t>
-      </w:r>
-      <w:proofErr w:type="spellStart"/>
-      <w:r>
-        <w:rPr>
-          <w:sz w:val="24"/>
-          <w:szCs w:val="24"/>
-          <w:lang w:val="es-ES"/>
-        </w:rPr>
-        <w:t>First</w:t>
-      </w:r>
-      <w:proofErr w:type="spellEnd"/>
-      <w:r>
-        <w:rPr>
-          <w:sz w:val="24"/>
-          <w:szCs w:val="24"/>
-          <w:lang w:val="es-ES"/>
-        </w:rPr>
-        <w:t xml:space="preserve"> </w:t>
-      </w:r>
-      <w:proofErr w:type="spellStart"/>
-      <w:r>
-        <w:rPr>
-          <w:sz w:val="24"/>
-          <w:szCs w:val="24"/>
-          <w:lang w:val="es-ES"/>
-        </w:rPr>
-        <w:t>Out</w:t>
-      </w:r>
-      <w:proofErr w:type="spellEnd"/>
-      <w:r>
-        <w:rPr>
-          <w:sz w:val="24"/>
-          <w:szCs w:val="24"/>
-          <w:lang w:val="es-ES"/>
-        </w:rPr>
-        <w:t>).</w:t>
+        <w:t>Las pilas (también llamadas stack) son un conjunto de elementos ordenados donde solo se puede ingresar y eliminar elementos desde un solo extremo llamado cima (o top) que se encuentra en dicha pila. Debido a esto, las pilas son consideradas estructuras de datos LIFO (Last in, First Out).</w:t>
       </w:r>
     </w:p>
     <w:p>
@@ -3927,23 +3206,14 @@
           <w:lang w:val="es-ES"/>
         </w:rPr>
       </w:pPr>
-      <w:proofErr w:type="gramStart"/>
-      <w:r>
-        <w:rPr>
-          <w:sz w:val="24"/>
-          <w:szCs w:val="24"/>
-          <w:lang w:val="es-ES"/>
-        </w:rPr>
-        <w:t>Apilar(</w:t>
-      </w:r>
-      <w:proofErr w:type="gramEnd"/>
-      <w:r>
-        <w:rPr>
-          <w:sz w:val="24"/>
-          <w:szCs w:val="24"/>
-          <w:lang w:val="es-ES"/>
-        </w:rPr>
-        <w:t>)</w:t>
+      <w:r>
+        <w:rPr>
+          <w:sz w:val="24"/>
+          <w:szCs w:val="24"/>
+          <w:lang w:val="es-ES"/>
+        </w:rPr>
+        <w:lastRenderedPageBreak/>
+        <w:t>Apilar()</w:t>
       </w:r>
     </w:p>
     <w:p>
@@ -3960,33 +3230,13 @@
           <w:lang w:val="es-ES"/>
         </w:rPr>
       </w:pPr>
-      <w:proofErr w:type="spellStart"/>
-      <w:proofErr w:type="gramStart"/>
-      <w:r>
-        <w:rPr>
-          <w:sz w:val="24"/>
-          <w:szCs w:val="24"/>
-          <w:lang w:val="es-ES"/>
-        </w:rPr>
-        <w:t>Desapilar</w:t>
-      </w:r>
-      <w:proofErr w:type="spellEnd"/>
-      <w:r>
-        <w:rPr>
-          <w:sz w:val="24"/>
-          <w:szCs w:val="24"/>
-          <w:lang w:val="es-ES"/>
-        </w:rPr>
-        <w:t>(</w:t>
-      </w:r>
-      <w:proofErr w:type="gramEnd"/>
-      <w:r>
-        <w:rPr>
-          <w:sz w:val="24"/>
-          <w:szCs w:val="24"/>
-          <w:lang w:val="es-ES"/>
-        </w:rPr>
-        <w:t>)</w:t>
+      <w:r>
+        <w:rPr>
+          <w:sz w:val="24"/>
+          <w:szCs w:val="24"/>
+          <w:lang w:val="es-ES"/>
+        </w:rPr>
+        <w:t>Desapilar()</w:t>
       </w:r>
     </w:p>
     <w:p>
@@ -4003,33 +3253,13 @@
           <w:lang w:val="es-ES"/>
         </w:rPr>
       </w:pPr>
-      <w:proofErr w:type="spellStart"/>
-      <w:proofErr w:type="gramStart"/>
-      <w:r>
-        <w:rPr>
-          <w:sz w:val="24"/>
-          <w:szCs w:val="24"/>
-          <w:lang w:val="es-ES"/>
-        </w:rPr>
-        <w:t>CrearPila</w:t>
-      </w:r>
-      <w:proofErr w:type="spellEnd"/>
-      <w:r>
-        <w:rPr>
-          <w:sz w:val="24"/>
-          <w:szCs w:val="24"/>
-          <w:lang w:val="es-ES"/>
-        </w:rPr>
-        <w:t>(</w:t>
-      </w:r>
-      <w:proofErr w:type="gramEnd"/>
-      <w:r>
-        <w:rPr>
-          <w:sz w:val="24"/>
-          <w:szCs w:val="24"/>
-          <w:lang w:val="es-ES"/>
-        </w:rPr>
-        <w:t>)</w:t>
+      <w:r>
+        <w:rPr>
+          <w:sz w:val="24"/>
+          <w:szCs w:val="24"/>
+          <w:lang w:val="es-ES"/>
+        </w:rPr>
+        <w:t>CrearPila()</w:t>
       </w:r>
     </w:p>
     <w:p>
@@ -4046,23 +3276,13 @@
           <w:lang w:val="es-ES"/>
         </w:rPr>
       </w:pPr>
-      <w:proofErr w:type="gramStart"/>
-      <w:r>
-        <w:rPr>
-          <w:sz w:val="24"/>
-          <w:szCs w:val="24"/>
-          <w:lang w:val="es-ES"/>
-        </w:rPr>
-        <w:t>Cima(</w:t>
-      </w:r>
-      <w:proofErr w:type="gramEnd"/>
-      <w:r>
-        <w:rPr>
-          <w:sz w:val="24"/>
-          <w:szCs w:val="24"/>
-          <w:lang w:val="es-ES"/>
-        </w:rPr>
-        <w:t>)</w:t>
+      <w:r>
+        <w:rPr>
+          <w:sz w:val="24"/>
+          <w:szCs w:val="24"/>
+          <w:lang w:val="es-ES"/>
+        </w:rPr>
+        <w:t>Cima()</w:t>
       </w:r>
     </w:p>
     <w:p>
@@ -4091,161 +3311,7 @@
           <w:szCs w:val="24"/>
           <w:lang w:val="es-ES"/>
         </w:rPr>
-        <w:t xml:space="preserve">Ciertamente java ofrece una clase llamada </w:t>
-      </w:r>
-      <w:proofErr w:type="spellStart"/>
-      <w:r>
-        <w:rPr>
-          <w:sz w:val="24"/>
-          <w:szCs w:val="24"/>
-          <w:lang w:val="es-ES"/>
-        </w:rPr>
-        <w:t>Stack</w:t>
-      </w:r>
-      <w:proofErr w:type="spellEnd"/>
-      <w:r>
-        <w:rPr>
-          <w:sz w:val="24"/>
-          <w:szCs w:val="24"/>
-          <w:lang w:val="es-ES"/>
-        </w:rPr>
-        <w:t xml:space="preserve">, la cual facilita el trabajar con pilas en Java. Sus operación básicas son </w:t>
-      </w:r>
-      <w:proofErr w:type="spellStart"/>
-      <w:proofErr w:type="gramStart"/>
-      <w:r>
-        <w:rPr>
-          <w:sz w:val="24"/>
-          <w:szCs w:val="24"/>
-          <w:lang w:val="es-ES"/>
-        </w:rPr>
-        <w:t>push</w:t>
-      </w:r>
-      <w:proofErr w:type="spellEnd"/>
-      <w:r>
-        <w:rPr>
-          <w:sz w:val="24"/>
-          <w:szCs w:val="24"/>
-          <w:lang w:val="es-ES"/>
-        </w:rPr>
-        <w:t>(</w:t>
-      </w:r>
-      <w:proofErr w:type="gramEnd"/>
-      <w:r>
-        <w:rPr>
-          <w:sz w:val="24"/>
-          <w:szCs w:val="24"/>
-          <w:lang w:val="es-ES"/>
-        </w:rPr>
-        <w:t xml:space="preserve">introduce un elemento), pop(saca un elemento), </w:t>
-      </w:r>
-      <w:proofErr w:type="spellStart"/>
-      <w:r>
-        <w:rPr>
-          <w:sz w:val="24"/>
-          <w:szCs w:val="24"/>
-          <w:lang w:val="es-ES"/>
-        </w:rPr>
-        <w:t>peek</w:t>
-      </w:r>
-      <w:proofErr w:type="spellEnd"/>
-      <w:r>
-        <w:rPr>
-          <w:sz w:val="24"/>
-          <w:szCs w:val="24"/>
-          <w:lang w:val="es-ES"/>
-        </w:rPr>
-        <w:t xml:space="preserve">(regresa el elemento que </w:t>
-      </w:r>
-      <w:proofErr w:type="spellStart"/>
-      <w:r>
-        <w:rPr>
-          <w:sz w:val="24"/>
-          <w:szCs w:val="24"/>
-          <w:lang w:val="es-ES"/>
-        </w:rPr>
-        <w:t>esta</w:t>
-      </w:r>
-      <w:proofErr w:type="spellEnd"/>
-      <w:r>
-        <w:rPr>
-          <w:sz w:val="24"/>
-          <w:szCs w:val="24"/>
-          <w:lang w:val="es-ES"/>
-        </w:rPr>
-        <w:t xml:space="preserve"> en la cima), </w:t>
-      </w:r>
-      <w:proofErr w:type="spellStart"/>
-      <w:r>
-        <w:rPr>
-          <w:sz w:val="24"/>
-          <w:szCs w:val="24"/>
-          <w:lang w:val="es-ES"/>
-        </w:rPr>
-        <w:t>empty</w:t>
-      </w:r>
-      <w:proofErr w:type="spellEnd"/>
-      <w:r>
-        <w:rPr>
-          <w:sz w:val="24"/>
-          <w:szCs w:val="24"/>
-          <w:lang w:val="es-ES"/>
-        </w:rPr>
-        <w:t xml:space="preserve">(comprueba si la pila esta </w:t>
-      </w:r>
-      <w:proofErr w:type="spellStart"/>
-      <w:r>
-        <w:rPr>
-          <w:sz w:val="24"/>
-          <w:szCs w:val="24"/>
-          <w:lang w:val="es-ES"/>
-        </w:rPr>
-        <w:t>vacia</w:t>
-      </w:r>
-      <w:proofErr w:type="spellEnd"/>
-      <w:r>
-        <w:rPr>
-          <w:sz w:val="24"/>
-          <w:szCs w:val="24"/>
-          <w:lang w:val="es-ES"/>
-        </w:rPr>
-        <w:t xml:space="preserve">) y </w:t>
-      </w:r>
-      <w:proofErr w:type="spellStart"/>
-      <w:r>
-        <w:rPr>
-          <w:sz w:val="24"/>
-          <w:szCs w:val="24"/>
-          <w:lang w:val="es-ES"/>
-        </w:rPr>
-        <w:t>search</w:t>
-      </w:r>
-      <w:proofErr w:type="spellEnd"/>
-      <w:r>
-        <w:rPr>
-          <w:sz w:val="24"/>
-          <w:szCs w:val="24"/>
-          <w:lang w:val="es-ES"/>
-        </w:rPr>
-        <w:t xml:space="preserve">(la cual busca un elemento en la pila y regresa su </w:t>
-      </w:r>
-      <w:proofErr w:type="spellStart"/>
-      <w:r>
-        <w:rPr>
-          <w:sz w:val="24"/>
-          <w:szCs w:val="24"/>
-          <w:lang w:val="es-ES"/>
-        </w:rPr>
-        <w:t>posicion</w:t>
-      </w:r>
-      <w:proofErr w:type="spellEnd"/>
-      <w:r>
-        <w:rPr>
-          <w:sz w:val="24"/>
-          <w:szCs w:val="24"/>
-          <w:lang w:val="es-ES"/>
-        </w:rPr>
-        <w:t>).</w:t>
+        <w:t>Ciertamente java ofrece una clase llamada Stack, la cual facilita el trabajar con pilas en Java. Sus operación básicas son push(introduce un elemento), pop(saca un elemento), peek(regresa el elemento que esta en la cima), empty(comprueba si la pila esta vacia) y search(la cual busca un elemento en la pila y regresa su posicion).</w:t>
       </w:r>
     </w:p>
     <w:p>
@@ -4267,7 +3333,6 @@
           <w:szCs w:val="24"/>
           <w:lang w:val="es-ES"/>
         </w:rPr>
-        <w:lastRenderedPageBreak/>
         <w:t>Explique por qué las pilas se consideran elementos fundamentales en las estructuras de datos.</w:t>
       </w:r>
     </w:p>
@@ -4417,6 +3482,7 @@
       </w:pPr>
       <w:r>
         <w:rPr>
+          <w:noProof/>
           <w:sz w:val="24"/>
           <w:szCs w:val="24"/>
           <w:lang w:val="es-ES"/>
@@ -4437,7 +3503,7 @@
                     <pic:cNvPicPr/>
                   </pic:nvPicPr>
                   <pic:blipFill>
-                    <a:blip r:embed="rId19"/>
+                    <a:blip r:embed="rId20"/>
                     <a:stretch>
                       <a:fillRect/>
                     </a:stretch>
@@ -4546,6 +3612,7 @@
       </w:pPr>
       <w:r>
         <w:rPr>
+          <w:noProof/>
           <w:sz w:val="24"/>
           <w:szCs w:val="24"/>
           <w:lang w:val="es-ES"/>
@@ -4555,119 +3622,6 @@
             <wp:extent cx="3781953" cy="1743318"/>
             <wp:effectExtent l="0" t="0" r="9525" b="9525"/>
             <wp:docPr id="20" name="Imagen 20"/>
-            <wp:cNvGraphicFramePr>
-              <a:graphicFrameLocks xmlns:a="http://schemas.openxmlformats.org/drawingml/2006/main" noChangeAspect="1"/>
-            </wp:cNvGraphicFramePr>
-            <a:graphic xmlns:a="http://schemas.openxmlformats.org/drawingml/2006/main">
-              <a:graphicData uri="http://schemas.openxmlformats.org/drawingml/2006/picture">
-                <pic:pic xmlns:pic="http://schemas.openxmlformats.org/drawingml/2006/picture">
-                  <pic:nvPicPr>
-                    <pic:cNvPr id="1" name=""/>
-                    <pic:cNvPicPr/>
-                  </pic:nvPicPr>
-                  <pic:blipFill>
-                    <a:blip r:embed="rId20"/>
-                    <a:stretch>
-                      <a:fillRect/>
-                    </a:stretch>
-                  </pic:blipFill>
-                  <pic:spPr>
-                    <a:xfrm>
-                      <a:off x="0" y="0"/>
-                      <a:ext cx="3781953" cy="1743318"/>
-                    </a:xfrm>
-                    <a:prstGeom prst="rect">
-                      <a:avLst/>
-                    </a:prstGeom>
-                  </pic:spPr>
-                </pic:pic>
-              </a:graphicData>
-            </a:graphic>
-          </wp:inline>
-        </w:drawing>
-      </w:r>
-    </w:p>
-    <w:p>
-      <w:pPr>
-        <w:jc w:val="both"/>
-        <w:rPr>
-          <w:sz w:val="24"/>
-          <w:szCs w:val="24"/>
-          <w:lang w:val="es-ES"/>
-        </w:rPr>
-      </w:pPr>
-    </w:p>
-    <w:p>
-      <w:pPr>
-        <w:numPr>
-          <w:ilvl w:val="0"/>
-          <w:numId w:val="2"/>
-        </w:numPr>
-        <w:jc w:val="both"/>
-        <w:rPr>
-          <w:b/>
-          <w:sz w:val="24"/>
-          <w:szCs w:val="24"/>
-          <w:lang w:val="es-ES"/>
-        </w:rPr>
-      </w:pPr>
-      <w:r>
-        <w:rPr>
-          <w:sz w:val="24"/>
-          <w:szCs w:val="24"/>
-          <w:lang w:val="es-ES"/>
-        </w:rPr>
-        <w:t xml:space="preserve">Explique textual y gráficamente cual es el algoritmo o proceso para </w:t>
-      </w:r>
-      <w:r>
-        <w:rPr>
-          <w:b/>
-          <w:sz w:val="24"/>
-          <w:szCs w:val="24"/>
-          <w:lang w:val="es-ES"/>
-        </w:rPr>
-        <w:t xml:space="preserve">recordar o mostrar los elementos de una Pila, desde el primero hasta el último. </w:t>
-      </w:r>
-      <w:r>
-        <w:rPr>
-          <w:sz w:val="24"/>
-          <w:szCs w:val="24"/>
-          <w:lang w:val="es-ES"/>
-        </w:rPr>
-        <w:t>Hacer un ejemplo en Java</w:t>
-      </w:r>
-    </w:p>
-    <w:p>
-      <w:pPr>
-        <w:jc w:val="both"/>
-        <w:rPr>
-          <w:sz w:val="24"/>
-          <w:szCs w:val="24"/>
-          <w:lang w:val="es-ES"/>
-        </w:rPr>
-      </w:pPr>
-    </w:p>
-    <w:p>
-      <w:pPr>
-        <w:ind w:firstLine="708"/>
-        <w:jc w:val="both"/>
-        <w:rPr>
-          <w:sz w:val="24"/>
-          <w:szCs w:val="24"/>
-          <w:lang w:val="es-ES"/>
-        </w:rPr>
-      </w:pPr>
-      <w:r>
-        <w:rPr>
-          <w:sz w:val="24"/>
-          <w:szCs w:val="24"/>
-          <w:lang w:val="es-ES"/>
-        </w:rPr>
-        <w:drawing>
-          <wp:inline distT="0" distB="0" distL="0" distR="0" wp14:anchorId="2C5F2E89" wp14:editId="75AB7768">
-            <wp:extent cx="5124450" cy="1226320"/>
-            <wp:effectExtent l="0" t="0" r="0" b="0"/>
-            <wp:docPr id="28" name="Imagen 28"/>
             <wp:cNvGraphicFramePr>
               <a:graphicFrameLocks xmlns:a="http://schemas.openxmlformats.org/drawingml/2006/main" noChangeAspect="1"/>
             </wp:cNvGraphicFramePr>
@@ -4687,7 +3641,7 @@
                   <pic:spPr>
                     <a:xfrm>
                       <a:off x="0" y="0"/>
-                      <a:ext cx="5133356" cy="1228451"/>
+                      <a:ext cx="3781953" cy="1743318"/>
                     </a:xfrm>
                     <a:prstGeom prst="rect">
                       <a:avLst/>
@@ -4704,7 +3658,6 @@
       <w:pPr>
         <w:jc w:val="both"/>
         <w:rPr>
-          <w:b/>
           <w:sz w:val="24"/>
           <w:szCs w:val="24"/>
           <w:lang w:val="es-ES"/>
@@ -4741,7 +3694,7 @@
           <w:szCs w:val="24"/>
           <w:lang w:val="es-ES"/>
         </w:rPr>
-        <w:t xml:space="preserve">recorrer o mostrar los elementos de una Pila, desde el último hasta el primero. </w:t>
+        <w:t xml:space="preserve">recordar o mostrar los elementos de una Pila, desde el primero hasta el último. </w:t>
       </w:r>
       <w:r>
         <w:rPr>
@@ -4751,6 +3704,16 @@
         </w:rPr>
         <w:t>Hacer un ejemplo en Java</w:t>
       </w:r>
+    </w:p>
+    <w:p>
+      <w:pPr>
+        <w:jc w:val="both"/>
+        <w:rPr>
+          <w:sz w:val="24"/>
+          <w:szCs w:val="24"/>
+          <w:lang w:val="es-ES"/>
+        </w:rPr>
+      </w:pPr>
     </w:p>
     <w:p>
       <w:pPr>
@@ -4769,10 +3732,10 @@
           <w:lang w:val="es-ES"/>
         </w:rPr>
         <w:drawing>
-          <wp:inline distT="0" distB="0" distL="0" distR="0" wp14:anchorId="58A9042F" wp14:editId="2775B1F2">
-            <wp:extent cx="5153025" cy="1212751"/>
-            <wp:effectExtent l="0" t="0" r="0" b="6985"/>
-            <wp:docPr id="30" name="Imagen 30"/>
+          <wp:inline distT="0" distB="0" distL="0" distR="0" wp14:anchorId="0DE91369" wp14:editId="0FD15F0D">
+            <wp:extent cx="5181600" cy="1191920"/>
+            <wp:effectExtent l="0" t="0" r="0" b="8255"/>
+            <wp:docPr id="37" name="Imagen 37"/>
             <wp:cNvGraphicFramePr>
               <a:graphicFrameLocks xmlns:a="http://schemas.openxmlformats.org/drawingml/2006/main" noChangeAspect="1"/>
             </wp:cNvGraphicFramePr>
@@ -4792,7 +3755,7 @@
                   <pic:spPr>
                     <a:xfrm>
                       <a:off x="0" y="0"/>
-                      <a:ext cx="5163542" cy="1215226"/>
+                      <a:ext cx="5200537" cy="1196276"/>
                     </a:xfrm>
                     <a:prstGeom prst="rect">
                       <a:avLst/>
@@ -4809,6 +3772,7 @@
       <w:pPr>
         <w:jc w:val="both"/>
         <w:rPr>
+          <w:b/>
           <w:sz w:val="24"/>
           <w:szCs w:val="24"/>
           <w:lang w:val="es-ES"/>
@@ -4844,7 +3808,7 @@
           <w:szCs w:val="24"/>
           <w:lang w:val="es-ES"/>
         </w:rPr>
-        <w:t xml:space="preserve">agregar un elemento a una Pila. </w:t>
+        <w:t xml:space="preserve">recorrer o mostrar los elementos de una Pila, desde el último hasta el primero. </w:t>
       </w:r>
       <w:r>
         <w:rPr>
@@ -4857,20 +3821,8 @@
     </w:p>
     <w:p>
       <w:pPr>
-        <w:ind w:left="708"/>
-        <w:jc w:val="both"/>
-        <w:rPr>
-          <w:b/>
-          <w:sz w:val="24"/>
-          <w:szCs w:val="24"/>
-          <w:lang w:val="es-ES"/>
-        </w:rPr>
-      </w:pPr>
-    </w:p>
-    <w:p>
-      <w:pPr>
-        <w:ind w:left="708"/>
-        <w:jc w:val="both"/>
+        <w:ind w:firstLine="708"/>
+        <w:jc w:val="center"/>
         <w:rPr>
           <w:sz w:val="24"/>
           <w:szCs w:val="24"/>
@@ -4884,125 +3836,10 @@
           <w:lang w:val="es-ES"/>
         </w:rPr>
         <w:drawing>
-          <wp:inline distT="0" distB="0" distL="0" distR="0" wp14:anchorId="17B303F9" wp14:editId="49AC177C">
-            <wp:extent cx="5106113" cy="1552792"/>
-            <wp:effectExtent l="0" t="0" r="0" b="9525"/>
-            <wp:docPr id="22" name="Imagen 22" descr="Texto&#10;&#10;Descripción generada automáticamente"/>
-            <wp:cNvGraphicFramePr>
-              <a:graphicFrameLocks xmlns:a="http://schemas.openxmlformats.org/drawingml/2006/main" noChangeAspect="1"/>
-            </wp:cNvGraphicFramePr>
-            <a:graphic xmlns:a="http://schemas.openxmlformats.org/drawingml/2006/main">
-              <a:graphicData uri="http://schemas.openxmlformats.org/drawingml/2006/picture">
-                <pic:pic xmlns:pic="http://schemas.openxmlformats.org/drawingml/2006/picture">
-                  <pic:nvPicPr>
-                    <pic:cNvPr id="22" name="Imagen 22" descr="Texto&#10;&#10;Descripción generada automáticamente"/>
-                    <pic:cNvPicPr/>
-                  </pic:nvPicPr>
-                  <pic:blipFill>
-                    <a:blip r:embed="rId23"/>
-                    <a:stretch>
-                      <a:fillRect/>
-                    </a:stretch>
-                  </pic:blipFill>
-                  <pic:spPr>
-                    <a:xfrm>
-                      <a:off x="0" y="0"/>
-                      <a:ext cx="5106113" cy="1552792"/>
-                    </a:xfrm>
-                    <a:prstGeom prst="rect">
-                      <a:avLst/>
-                    </a:prstGeom>
-                  </pic:spPr>
-                </pic:pic>
-              </a:graphicData>
-            </a:graphic>
-          </wp:inline>
-        </w:drawing>
-      </w:r>
-    </w:p>
-    <w:p>
-      <w:pPr>
-        <w:jc w:val="both"/>
-        <w:rPr>
-          <w:b/>
-          <w:sz w:val="24"/>
-          <w:szCs w:val="24"/>
-          <w:lang w:val="es-ES"/>
-        </w:rPr>
-      </w:pPr>
-    </w:p>
-    <w:p>
-      <w:pPr>
-        <w:numPr>
-          <w:ilvl w:val="0"/>
-          <w:numId w:val="2"/>
-        </w:numPr>
-        <w:jc w:val="both"/>
-        <w:rPr>
-          <w:b/>
-          <w:sz w:val="24"/>
-          <w:szCs w:val="24"/>
-          <w:lang w:val="es-ES"/>
-        </w:rPr>
-      </w:pPr>
-      <w:r>
-        <w:rPr>
-          <w:sz w:val="24"/>
-          <w:szCs w:val="24"/>
-          <w:lang w:val="es-ES"/>
-        </w:rPr>
-        <w:t xml:space="preserve">Explique textual y gráficamente cual es el algoritmo o proceso para </w:t>
-      </w:r>
-      <w:r>
-        <w:rPr>
-          <w:b/>
-          <w:sz w:val="24"/>
-          <w:szCs w:val="24"/>
-          <w:lang w:val="es-ES"/>
-        </w:rPr>
-        <w:t xml:space="preserve">insertar un elemento a una Pila. </w:t>
-      </w:r>
-      <w:r>
-        <w:rPr>
-          <w:sz w:val="24"/>
-          <w:szCs w:val="24"/>
-          <w:lang w:val="es-ES"/>
-        </w:rPr>
-        <w:t>Hacer un ejemplo en Java</w:t>
-      </w:r>
-    </w:p>
-    <w:p>
-      <w:pPr>
-        <w:ind w:left="708"/>
-        <w:jc w:val="both"/>
-        <w:rPr>
-          <w:sz w:val="24"/>
-          <w:szCs w:val="24"/>
-          <w:lang w:val="es-ES"/>
-        </w:rPr>
-      </w:pPr>
-    </w:p>
-    <w:p>
-      <w:pPr>
-        <w:ind w:left="708"/>
-        <w:jc w:val="both"/>
-        <w:rPr>
-          <w:sz w:val="24"/>
-          <w:szCs w:val="24"/>
-          <w:lang w:val="es-ES"/>
-        </w:rPr>
-      </w:pPr>
-      <w:r>
-        <w:rPr>
-          <w:sz w:val="24"/>
-          <w:szCs w:val="24"/>
-          <w:lang w:val="es-ES"/>
-        </w:rPr>
-        <w:drawing>
-          <wp:inline distT="0" distB="0" distL="0" distR="0" wp14:anchorId="0F609D2B" wp14:editId="087A43E8">
-            <wp:extent cx="5106113" cy="1552792"/>
-            <wp:effectExtent l="0" t="0" r="0" b="9525"/>
-            <wp:docPr id="21" name="Imagen 21"/>
+          <wp:inline distT="0" distB="0" distL="0" distR="0" wp14:anchorId="1D43FF66" wp14:editId="6DC7B153">
+            <wp:extent cx="5249333" cy="1205719"/>
+            <wp:effectExtent l="0" t="0" r="0" b="0"/>
+            <wp:docPr id="38" name="Imagen 38"/>
             <wp:cNvGraphicFramePr>
               <a:graphicFrameLocks xmlns:a="http://schemas.openxmlformats.org/drawingml/2006/main" noChangeAspect="1"/>
             </wp:cNvGraphicFramePr>
@@ -5022,6 +3859,122 @@
                   <pic:spPr>
                     <a:xfrm>
                       <a:off x="0" y="0"/>
+                      <a:ext cx="5263784" cy="1209038"/>
+                    </a:xfrm>
+                    <a:prstGeom prst="rect">
+                      <a:avLst/>
+                    </a:prstGeom>
+                  </pic:spPr>
+                </pic:pic>
+              </a:graphicData>
+            </a:graphic>
+          </wp:inline>
+        </w:drawing>
+      </w:r>
+    </w:p>
+    <w:p>
+      <w:pPr>
+        <w:jc w:val="both"/>
+        <w:rPr>
+          <w:sz w:val="24"/>
+          <w:szCs w:val="24"/>
+          <w:lang w:val="es-ES"/>
+        </w:rPr>
+      </w:pPr>
+    </w:p>
+    <w:p>
+      <w:pPr>
+        <w:numPr>
+          <w:ilvl w:val="0"/>
+          <w:numId w:val="2"/>
+        </w:numPr>
+        <w:jc w:val="both"/>
+        <w:rPr>
+          <w:b/>
+          <w:sz w:val="24"/>
+          <w:szCs w:val="24"/>
+          <w:lang w:val="es-ES"/>
+        </w:rPr>
+      </w:pPr>
+      <w:r>
+        <w:rPr>
+          <w:sz w:val="24"/>
+          <w:szCs w:val="24"/>
+          <w:lang w:val="es-ES"/>
+        </w:rPr>
+        <w:t xml:space="preserve">Explique textual y gráficamente cual es el algoritmo o proceso para </w:t>
+      </w:r>
+      <w:r>
+        <w:rPr>
+          <w:b/>
+          <w:sz w:val="24"/>
+          <w:szCs w:val="24"/>
+          <w:lang w:val="es-ES"/>
+        </w:rPr>
+        <w:t xml:space="preserve">agregar un elemento a una Pila. </w:t>
+      </w:r>
+      <w:r>
+        <w:rPr>
+          <w:sz w:val="24"/>
+          <w:szCs w:val="24"/>
+          <w:lang w:val="es-ES"/>
+        </w:rPr>
+        <w:t>Hacer un ejemplo en Java</w:t>
+      </w:r>
+    </w:p>
+    <w:p>
+      <w:pPr>
+        <w:ind w:left="708"/>
+        <w:jc w:val="both"/>
+        <w:rPr>
+          <w:b/>
+          <w:sz w:val="24"/>
+          <w:szCs w:val="24"/>
+          <w:lang w:val="es-ES"/>
+        </w:rPr>
+      </w:pPr>
+    </w:p>
+    <w:p>
+      <w:pPr>
+        <w:ind w:left="708"/>
+        <w:jc w:val="center"/>
+        <w:rPr>
+          <w:sz w:val="24"/>
+          <w:szCs w:val="24"/>
+          <w:lang w:val="es-ES"/>
+        </w:rPr>
+      </w:pPr>
+      <w:r>
+        <w:rPr>
+          <w:noProof/>
+          <w:sz w:val="24"/>
+          <w:szCs w:val="24"/>
+          <w:lang w:val="es-ES"/>
+        </w:rPr>
+        <w:drawing>
+          <wp:inline distT="0" distB="0" distL="0" distR="0" wp14:anchorId="17B303F9" wp14:editId="49AC177C">
+            <wp:extent cx="5106113" cy="1552792"/>
+            <wp:effectExtent l="0" t="0" r="0" b="9525"/>
+            <wp:docPr id="22" name="Imagen 22" descr="Texto&#10;&#10;Descripción generada automáticamente"/>
+            <wp:cNvGraphicFramePr>
+              <a:graphicFrameLocks xmlns:a="http://schemas.openxmlformats.org/drawingml/2006/main" noChangeAspect="1"/>
+            </wp:cNvGraphicFramePr>
+            <a:graphic xmlns:a="http://schemas.openxmlformats.org/drawingml/2006/main">
+              <a:graphicData uri="http://schemas.openxmlformats.org/drawingml/2006/picture">
+                <pic:pic xmlns:pic="http://schemas.openxmlformats.org/drawingml/2006/picture">
+                  <pic:nvPicPr>
+                    <pic:cNvPr id="22" name="Imagen 22" descr="Texto&#10;&#10;Descripción generada automáticamente"/>
+                    <pic:cNvPicPr/>
+                  </pic:nvPicPr>
+                  <pic:blipFill>
+                    <a:blip r:embed="rId24"/>
+                    <a:stretch>
+                      <a:fillRect/>
+                    </a:stretch>
+                  </pic:blipFill>
+                  <pic:spPr>
+                    <a:xfrm>
+                      <a:off x="0" y="0"/>
                       <a:ext cx="5106113" cy="1552792"/>
                     </a:xfrm>
                     <a:prstGeom prst="rect">
@@ -5037,7 +3990,6 @@
     </w:p>
     <w:p>
       <w:pPr>
-        <w:ind w:left="708"/>
         <w:jc w:val="both"/>
         <w:rPr>
           <w:b/>
@@ -5095,7 +4047,7 @@
           <w:szCs w:val="24"/>
           <w:lang w:val="es-ES"/>
         </w:rPr>
-        <w:t xml:space="preserve">eliminar el primer elemento de una pila. </w:t>
+        <w:t xml:space="preserve">insertar un elemento a una Pila. </w:t>
       </w:r>
       <w:r>
         <w:rPr>
@@ -5108,37 +4060,37 @@
     </w:p>
     <w:p>
       <w:pPr>
-        <w:jc w:val="both"/>
-        <w:rPr>
-          <w:sz w:val="24"/>
-          <w:szCs w:val="24"/>
-          <w:lang w:val="es-ES"/>
-        </w:rPr>
-      </w:pPr>
-    </w:p>
-    <w:p>
-      <w:pPr>
         <w:ind w:left="708"/>
         <w:jc w:val="both"/>
         <w:rPr>
-          <w:b/>
-          <w:sz w:val="24"/>
-          <w:szCs w:val="24"/>
-          <w:lang w:val="es-ES"/>
-        </w:rPr>
-      </w:pPr>
-      <w:r>
-        <w:rPr>
-          <w:b/>
+          <w:sz w:val="24"/>
+          <w:szCs w:val="24"/>
+          <w:lang w:val="es-ES"/>
+        </w:rPr>
+      </w:pPr>
+    </w:p>
+    <w:p>
+      <w:pPr>
+        <w:ind w:left="708"/>
+        <w:jc w:val="center"/>
+        <w:rPr>
+          <w:sz w:val="24"/>
+          <w:szCs w:val="24"/>
+          <w:lang w:val="es-ES"/>
+        </w:rPr>
+      </w:pPr>
+      <w:r>
+        <w:rPr>
+          <w:noProof/>
           <w:sz w:val="24"/>
           <w:szCs w:val="24"/>
           <w:lang w:val="es-ES"/>
         </w:rPr>
         <w:drawing>
-          <wp:inline distT="0" distB="0" distL="0" distR="0" wp14:anchorId="664FDBE8" wp14:editId="73B25547">
-            <wp:extent cx="5612130" cy="1097915"/>
-            <wp:effectExtent l="0" t="0" r="7620" b="6985"/>
-            <wp:docPr id="26" name="Imagen 26"/>
+          <wp:inline distT="0" distB="0" distL="0" distR="0" wp14:anchorId="0F609D2B" wp14:editId="087A43E8">
+            <wp:extent cx="5106113" cy="1552792"/>
+            <wp:effectExtent l="0" t="0" r="0" b="9525"/>
+            <wp:docPr id="21" name="Imagen 21"/>
             <wp:cNvGraphicFramePr>
               <a:graphicFrameLocks xmlns:a="http://schemas.openxmlformats.org/drawingml/2006/main" noChangeAspect="1"/>
             </wp:cNvGraphicFramePr>
@@ -5158,7 +4110,7 @@
                   <pic:spPr>
                     <a:xfrm>
                       <a:off x="0" y="0"/>
-                      <a:ext cx="5612130" cy="1097915"/>
+                      <a:ext cx="5106113" cy="1552792"/>
                     </a:xfrm>
                     <a:prstGeom prst="rect">
                       <a:avLst/>
@@ -5210,6 +4162,122 @@
           <w:szCs w:val="24"/>
           <w:lang w:val="es-ES"/>
         </w:rPr>
+        <w:t xml:space="preserve">eliminar el primer elemento de una pila. </w:t>
+      </w:r>
+      <w:r>
+        <w:rPr>
+          <w:sz w:val="24"/>
+          <w:szCs w:val="24"/>
+          <w:lang w:val="es-ES"/>
+        </w:rPr>
+        <w:t>Hacer un ejemplo en Java</w:t>
+      </w:r>
+    </w:p>
+    <w:p>
+      <w:pPr>
+        <w:jc w:val="both"/>
+        <w:rPr>
+          <w:sz w:val="24"/>
+          <w:szCs w:val="24"/>
+          <w:lang w:val="es-ES"/>
+        </w:rPr>
+      </w:pPr>
+    </w:p>
+    <w:p>
+      <w:pPr>
+        <w:ind w:left="708"/>
+        <w:jc w:val="center"/>
+        <w:rPr>
+          <w:b/>
+          <w:sz w:val="24"/>
+          <w:szCs w:val="24"/>
+          <w:lang w:val="es-ES"/>
+        </w:rPr>
+      </w:pPr>
+      <w:r>
+        <w:rPr>
+          <w:bCs/>
+          <w:noProof/>
+          <w:sz w:val="24"/>
+          <w:szCs w:val="24"/>
+          <w:lang w:val="es-ES"/>
+        </w:rPr>
+        <w:drawing>
+          <wp:inline distT="0" distB="0" distL="0" distR="0" wp14:anchorId="664FDBE8" wp14:editId="7D0BD594">
+            <wp:extent cx="5130800" cy="1003751"/>
+            <wp:effectExtent l="0" t="0" r="0" b="6350"/>
+            <wp:docPr id="26" name="Imagen 26"/>
+            <wp:cNvGraphicFramePr>
+              <a:graphicFrameLocks xmlns:a="http://schemas.openxmlformats.org/drawingml/2006/main" noChangeAspect="1"/>
+            </wp:cNvGraphicFramePr>
+            <a:graphic xmlns:a="http://schemas.openxmlformats.org/drawingml/2006/main">
+              <a:graphicData uri="http://schemas.openxmlformats.org/drawingml/2006/picture">
+                <pic:pic xmlns:pic="http://schemas.openxmlformats.org/drawingml/2006/picture">
+                  <pic:nvPicPr>
+                    <pic:cNvPr id="1" name=""/>
+                    <pic:cNvPicPr/>
+                  </pic:nvPicPr>
+                  <pic:blipFill>
+                    <a:blip r:embed="rId25"/>
+                    <a:stretch>
+                      <a:fillRect/>
+                    </a:stretch>
+                  </pic:blipFill>
+                  <pic:spPr>
+                    <a:xfrm>
+                      <a:off x="0" y="0"/>
+                      <a:ext cx="5169743" cy="1011369"/>
+                    </a:xfrm>
+                    <a:prstGeom prst="rect">
+                      <a:avLst/>
+                    </a:prstGeom>
+                  </pic:spPr>
+                </pic:pic>
+              </a:graphicData>
+            </a:graphic>
+          </wp:inline>
+        </w:drawing>
+      </w:r>
+    </w:p>
+    <w:p>
+      <w:pPr>
+        <w:spacing w:after="160" w:line="259" w:lineRule="auto"/>
+        <w:rPr>
+          <w:sz w:val="24"/>
+          <w:szCs w:val="24"/>
+          <w:lang w:val="es-ES"/>
+        </w:rPr>
+      </w:pPr>
+    </w:p>
+    <w:p>
+      <w:pPr>
+        <w:numPr>
+          <w:ilvl w:val="0"/>
+          <w:numId w:val="2"/>
+        </w:numPr>
+        <w:jc w:val="both"/>
+        <w:rPr>
+          <w:b/>
+          <w:sz w:val="24"/>
+          <w:szCs w:val="24"/>
+          <w:lang w:val="es-ES"/>
+        </w:rPr>
+      </w:pPr>
+      <w:r>
+        <w:rPr>
+          <w:sz w:val="24"/>
+          <w:szCs w:val="24"/>
+          <w:lang w:val="es-ES"/>
+        </w:rPr>
+        <w:t xml:space="preserve">Explique textual y gráficamente cual es el algoritmo o proceso para </w:t>
+      </w:r>
+      <w:r>
+        <w:rPr>
+          <w:b/>
+          <w:sz w:val="24"/>
+          <w:szCs w:val="24"/>
+          <w:lang w:val="es-ES"/>
+        </w:rPr>
         <w:t xml:space="preserve">eliminar el último elemento de una pila. </w:t>
       </w:r>
       <w:r>
@@ -5234,23 +4302,24 @@
     <w:p>
       <w:pPr>
         <w:ind w:left="708"/>
-        <w:jc w:val="both"/>
-        <w:rPr>
-          <w:sz w:val="24"/>
-          <w:szCs w:val="24"/>
-          <w:lang w:val="es-ES"/>
-        </w:rPr>
-      </w:pPr>
-      <w:r>
-        <w:rPr>
+        <w:jc w:val="center"/>
+        <w:rPr>
+          <w:sz w:val="24"/>
+          <w:szCs w:val="24"/>
+          <w:lang w:val="es-ES"/>
+        </w:rPr>
+      </w:pPr>
+      <w:r>
+        <w:rPr>
+          <w:noProof/>
           <w:sz w:val="24"/>
           <w:szCs w:val="24"/>
           <w:lang w:val="es-ES"/>
         </w:rPr>
         <w:drawing>
-          <wp:inline distT="0" distB="0" distL="0" distR="0" wp14:anchorId="7B54B5B9" wp14:editId="631DF325">
-            <wp:extent cx="5612130" cy="1042035"/>
-            <wp:effectExtent l="0" t="0" r="7620" b="5715"/>
+          <wp:inline distT="0" distB="0" distL="0" distR="0" wp14:anchorId="7B54B5B9" wp14:editId="045352F7">
+            <wp:extent cx="5088466" cy="944803"/>
+            <wp:effectExtent l="0" t="0" r="0" b="8255"/>
             <wp:docPr id="27" name="Imagen 27" descr="Texto&#10;&#10;Descripción generada automáticamente"/>
             <wp:cNvGraphicFramePr>
               <a:graphicFrameLocks xmlns:a="http://schemas.openxmlformats.org/drawingml/2006/main" noChangeAspect="1"/>
@@ -5263,7 +4332,7 @@
                     <pic:cNvPicPr/>
                   </pic:nvPicPr>
                   <pic:blipFill>
-                    <a:blip r:embed="rId25"/>
+                    <a:blip r:embed="rId26"/>
                     <a:stretch>
                       <a:fillRect/>
                     </a:stretch>
@@ -5271,7 +4340,7 @@
                   <pic:spPr>
                     <a:xfrm>
                       <a:off x="0" y="0"/>
-                      <a:ext cx="5612130" cy="1042035"/>
+                      <a:ext cx="5102219" cy="947357"/>
                     </a:xfrm>
                     <a:prstGeom prst="rect">
                       <a:avLst/>
@@ -5297,6 +4366,24 @@
     </w:p>
     <w:p>
       <w:pPr>
+        <w:spacing w:after="160" w:line="259" w:lineRule="auto"/>
+        <w:rPr>
+          <w:sz w:val="24"/>
+          <w:szCs w:val="24"/>
+          <w:lang w:val="es-ES"/>
+        </w:rPr>
+      </w:pPr>
+      <w:r>
+        <w:rPr>
+          <w:sz w:val="24"/>
+          <w:szCs w:val="24"/>
+          <w:lang w:val="es-ES"/>
+        </w:rPr>
+        <w:br w:type="page"/>
+      </w:r>
+    </w:p>
+    <w:p>
+      <w:pPr>
         <w:numPr>
           <w:ilvl w:val="0"/>
           <w:numId w:val="2"/>
@@ -5314,199 +4401,6 @@
           <w:szCs w:val="24"/>
           <w:lang w:val="es-ES"/>
         </w:rPr>
-        <w:t xml:space="preserve">Explique textual y gráficamente cual es el algoritmo o proceso para </w:t>
-      </w:r>
-      <w:r>
-        <w:rPr>
-          <w:b/>
-          <w:sz w:val="24"/>
-          <w:szCs w:val="24"/>
-          <w:lang w:val="es-ES"/>
-        </w:rPr>
-        <w:t xml:space="preserve">buscar un elemento de una pila. </w:t>
-      </w:r>
-      <w:r>
-        <w:rPr>
-          <w:sz w:val="24"/>
-          <w:szCs w:val="24"/>
-          <w:lang w:val="es-ES"/>
-        </w:rPr>
-        <w:t>Hacer un ejemplo en Java</w:t>
-      </w:r>
-      <w:r>
-        <w:rPr>
-          <w:sz w:val="24"/>
-          <w:szCs w:val="24"/>
-          <w:lang w:val="es-ES"/>
-        </w:rPr>
-        <w:t>***</w:t>
-      </w:r>
-    </w:p>
-    <w:p>
-      <w:pPr>
-        <w:jc w:val="both"/>
-        <w:rPr>
-          <w:sz w:val="24"/>
-          <w:szCs w:val="24"/>
-          <w:lang w:val="es-ES"/>
-        </w:rPr>
-      </w:pPr>
-    </w:p>
-    <w:p>
-      <w:pPr>
-        <w:jc w:val="both"/>
-        <w:rPr>
-          <w:sz w:val="24"/>
-          <w:szCs w:val="24"/>
-          <w:lang w:val="es-ES"/>
-        </w:rPr>
-      </w:pPr>
-    </w:p>
-    <w:p>
-      <w:pPr>
-        <w:jc w:val="both"/>
-        <w:rPr>
-          <w:sz w:val="24"/>
-          <w:szCs w:val="24"/>
-          <w:lang w:val="es-ES"/>
-        </w:rPr>
-      </w:pPr>
-    </w:p>
-    <w:p>
-      <w:pPr>
-        <w:numPr>
-          <w:ilvl w:val="0"/>
-          <w:numId w:val="2"/>
-        </w:numPr>
-        <w:jc w:val="both"/>
-        <w:rPr>
-          <w:sz w:val="24"/>
-          <w:szCs w:val="24"/>
-          <w:lang w:val="es-ES"/>
-        </w:rPr>
-      </w:pPr>
-      <w:r>
-        <w:rPr>
-          <w:sz w:val="24"/>
-          <w:szCs w:val="24"/>
-          <w:lang w:val="es-ES"/>
-        </w:rPr>
-        <w:t xml:space="preserve">Explique textual y gráficamente cual es el algoritmo o proceso para </w:t>
-      </w:r>
-      <w:r>
-        <w:rPr>
-          <w:b/>
-          <w:sz w:val="24"/>
-          <w:szCs w:val="24"/>
-          <w:lang w:val="es-ES"/>
-        </w:rPr>
-        <w:t xml:space="preserve">agregar varios elementos consecutivos o secuenciales en cualquier posición de la Pila. </w:t>
-      </w:r>
-      <w:r>
-        <w:rPr>
-          <w:sz w:val="24"/>
-          <w:szCs w:val="24"/>
-          <w:lang w:val="es-ES"/>
-        </w:rPr>
-        <w:t>Hacer un ejemplo en Java</w:t>
-      </w:r>
-    </w:p>
-    <w:p>
-      <w:pPr>
-        <w:jc w:val="both"/>
-        <w:rPr>
-          <w:sz w:val="24"/>
-          <w:szCs w:val="24"/>
-          <w:lang w:val="es-ES"/>
-        </w:rPr>
-      </w:pPr>
-    </w:p>
-    <w:p>
-      <w:pPr>
-        <w:jc w:val="both"/>
-        <w:rPr>
-          <w:sz w:val="24"/>
-          <w:szCs w:val="24"/>
-          <w:lang w:val="es-ES"/>
-        </w:rPr>
-      </w:pPr>
-    </w:p>
-    <w:p>
-      <w:pPr>
-        <w:numPr>
-          <w:ilvl w:val="0"/>
-          <w:numId w:val="2"/>
-        </w:numPr>
-        <w:jc w:val="both"/>
-        <w:rPr>
-          <w:sz w:val="24"/>
-          <w:szCs w:val="24"/>
-          <w:lang w:val="es-ES"/>
-        </w:rPr>
-      </w:pPr>
-      <w:r>
-        <w:rPr>
-          <w:sz w:val="24"/>
-          <w:szCs w:val="24"/>
-          <w:lang w:val="es-ES"/>
-        </w:rPr>
-        <w:t xml:space="preserve">Explique textual y gráficamente cual es el algoritmo o proceso para </w:t>
-      </w:r>
-      <w:r>
-        <w:rPr>
-          <w:b/>
-          <w:sz w:val="24"/>
-          <w:szCs w:val="24"/>
-          <w:lang w:val="es-ES"/>
-        </w:rPr>
-        <w:t xml:space="preserve">eliminar varios elementos consecutivos o secuenciales en cualquier posición de la Pila. </w:t>
-      </w:r>
-      <w:r>
-        <w:rPr>
-          <w:sz w:val="24"/>
-          <w:szCs w:val="24"/>
-          <w:lang w:val="es-ES"/>
-        </w:rPr>
-        <w:t>Hacer un ejemplo en Java</w:t>
-      </w:r>
-    </w:p>
-    <w:p>
-      <w:pPr>
-        <w:spacing w:after="160" w:line="259" w:lineRule="auto"/>
-        <w:rPr>
-          <w:sz w:val="24"/>
-          <w:szCs w:val="24"/>
-          <w:lang w:val="es-ES"/>
-        </w:rPr>
-      </w:pPr>
-      <w:r>
-        <w:rPr>
-          <w:sz w:val="24"/>
-          <w:szCs w:val="24"/>
-          <w:lang w:val="es-ES"/>
-        </w:rPr>
-        <w:br w:type="page"/>
-      </w:r>
-    </w:p>
-    <w:p>
-      <w:pPr>
-        <w:numPr>
-          <w:ilvl w:val="0"/>
-          <w:numId w:val="2"/>
-        </w:numPr>
-        <w:jc w:val="both"/>
-        <w:rPr>
-          <w:sz w:val="24"/>
-          <w:szCs w:val="24"/>
-          <w:lang w:val="es-ES"/>
-        </w:rPr>
-      </w:pPr>
-      <w:r>
-        <w:rPr>
-          <w:sz w:val="24"/>
-          <w:szCs w:val="24"/>
-          <w:lang w:val="es-ES"/>
-        </w:rPr>
         <w:lastRenderedPageBreak/>
         <w:t xml:space="preserve">Explique textual y gráficamente cual es el algoritmo o proceso para </w:t>
       </w:r>
@@ -5517,25 +4411,7 @@
           <w:szCs w:val="24"/>
           <w:lang w:val="es-ES"/>
         </w:rPr>
-        <w:t xml:space="preserve">obtener la posición de un </w:t>
-      </w:r>
-      <w:r>
-        <w:rPr>
-          <w:b/>
-          <w:sz w:val="24"/>
-          <w:szCs w:val="24"/>
-          <w:lang w:val="es-ES"/>
-        </w:rPr>
-        <w:t>elemento de</w:t>
-      </w:r>
-      <w:r>
-        <w:rPr>
-          <w:b/>
-          <w:sz w:val="24"/>
-          <w:szCs w:val="24"/>
-          <w:lang w:val="es-ES"/>
-        </w:rPr>
-        <w:t xml:space="preserve"> la Pila. </w:t>
+        <w:t xml:space="preserve">buscar un elemento de una pila. </w:t>
       </w:r>
       <w:r>
         <w:rPr>
@@ -5544,6 +4420,14 @@
           <w:lang w:val="es-ES"/>
         </w:rPr>
         <w:t>Hacer un ejemplo en Java</w:t>
+      </w:r>
+      <w:r>
+        <w:rPr>
+          <w:sz w:val="24"/>
+          <w:szCs w:val="24"/>
+          <w:lang w:val="es-ES"/>
+        </w:rPr>
+        <w:t>***</w:t>
       </w:r>
     </w:p>
     <w:p>
@@ -5573,122 +4457,10 @@
           <w:lang w:val="es-ES"/>
         </w:rPr>
         <w:drawing>
-          <wp:inline distT="0" distB="0" distL="0" distR="0" wp14:anchorId="13B60953" wp14:editId="761490C9">
-            <wp:extent cx="5612130" cy="1570990"/>
+          <wp:inline distT="0" distB="0" distL="0" distR="0" wp14:anchorId="1E1FBCB8" wp14:editId="0BE3F6B1">
+            <wp:extent cx="5612130" cy="1927860"/>
             <wp:effectExtent l="0" t="0" r="7620" b="0"/>
-            <wp:docPr id="23" name="Imagen 23" descr="Texto&#10;&#10;Descripción generada automáticamente"/>
-            <wp:cNvGraphicFramePr>
-              <a:graphicFrameLocks xmlns:a="http://schemas.openxmlformats.org/drawingml/2006/main" noChangeAspect="1"/>
-            </wp:cNvGraphicFramePr>
-            <a:graphic xmlns:a="http://schemas.openxmlformats.org/drawingml/2006/main">
-              <a:graphicData uri="http://schemas.openxmlformats.org/drawingml/2006/picture">
-                <pic:pic xmlns:pic="http://schemas.openxmlformats.org/drawingml/2006/picture">
-                  <pic:nvPicPr>
-                    <pic:cNvPr id="23" name="Imagen 23" descr="Texto&#10;&#10;Descripción generada automáticamente"/>
-                    <pic:cNvPicPr/>
-                  </pic:nvPicPr>
-                  <pic:blipFill>
-                    <a:blip r:embed="rId26"/>
-                    <a:stretch>
-                      <a:fillRect/>
-                    </a:stretch>
-                  </pic:blipFill>
-                  <pic:spPr>
-                    <a:xfrm>
-                      <a:off x="0" y="0"/>
-                      <a:ext cx="5612130" cy="1570990"/>
-                    </a:xfrm>
-                    <a:prstGeom prst="rect">
-                      <a:avLst/>
-                    </a:prstGeom>
-                  </pic:spPr>
-                </pic:pic>
-              </a:graphicData>
-            </a:graphic>
-          </wp:inline>
-        </w:drawing>
-      </w:r>
-    </w:p>
-    <w:p>
-      <w:pPr>
-        <w:jc w:val="both"/>
-        <w:rPr>
-          <w:sz w:val="24"/>
-          <w:szCs w:val="24"/>
-          <w:lang w:val="es-ES"/>
-        </w:rPr>
-      </w:pPr>
-    </w:p>
-    <w:p>
-      <w:pPr>
-        <w:numPr>
-          <w:ilvl w:val="0"/>
-          <w:numId w:val="2"/>
-        </w:numPr>
-        <w:jc w:val="both"/>
-        <w:rPr>
-          <w:sz w:val="24"/>
-          <w:szCs w:val="24"/>
-          <w:lang w:val="es-ES"/>
-        </w:rPr>
-      </w:pPr>
-      <w:r>
-        <w:rPr>
-          <w:sz w:val="24"/>
-          <w:szCs w:val="24"/>
-          <w:lang w:val="es-ES"/>
-        </w:rPr>
-        <w:t xml:space="preserve">Explique textual y gráficamente cual es el algoritmo o proceso para </w:t>
-      </w:r>
-      <w:r>
-        <w:rPr>
-          <w:b/>
-          <w:sz w:val="24"/>
-          <w:szCs w:val="24"/>
-          <w:lang w:val="es-ES"/>
-        </w:rPr>
-        <w:t xml:space="preserve">obtener un elemento a partir de una posición específica de la Pila. </w:t>
-      </w:r>
-      <w:r>
-        <w:rPr>
-          <w:sz w:val="24"/>
-          <w:szCs w:val="24"/>
-          <w:lang w:val="es-ES"/>
-        </w:rPr>
-        <w:t>Hacer un ejemplo en Java</w:t>
-      </w:r>
-    </w:p>
-    <w:p>
-      <w:pPr>
-        <w:jc w:val="both"/>
-        <w:rPr>
-          <w:sz w:val="24"/>
-          <w:szCs w:val="24"/>
-          <w:lang w:val="es-ES"/>
-        </w:rPr>
-      </w:pPr>
-    </w:p>
-    <w:p>
-      <w:pPr>
-        <w:ind w:left="708"/>
-        <w:jc w:val="both"/>
-        <w:rPr>
-          <w:sz w:val="24"/>
-          <w:szCs w:val="24"/>
-          <w:lang w:val="es-ES"/>
-        </w:rPr>
-      </w:pPr>
-      <w:r>
-        <w:rPr>
-          <w:sz w:val="24"/>
-          <w:szCs w:val="24"/>
-          <w:lang w:val="es-ES"/>
-        </w:rPr>
-        <w:drawing>
-          <wp:inline distT="0" distB="0" distL="0" distR="0" wp14:anchorId="58973EFD" wp14:editId="030A8F3B">
-            <wp:extent cx="5612130" cy="1245235"/>
-            <wp:effectExtent l="0" t="0" r="7620" b="0"/>
-            <wp:docPr id="24" name="Imagen 24"/>
+            <wp:docPr id="49" name="Imagen 49"/>
             <wp:cNvGraphicFramePr>
               <a:graphicFrameLocks xmlns:a="http://schemas.openxmlformats.org/drawingml/2006/main" noChangeAspect="1"/>
             </wp:cNvGraphicFramePr>
@@ -5708,7 +4480,7 @@
                   <pic:spPr>
                     <a:xfrm>
                       <a:off x="0" y="0"/>
-                      <a:ext cx="5612130" cy="1245235"/>
+                      <a:ext cx="5612130" cy="1927860"/>
                     </a:xfrm>
                     <a:prstGeom prst="rect">
                       <a:avLst/>
@@ -5723,7 +4495,7 @@
     </w:p>
     <w:p>
       <w:pPr>
-        <w:jc w:val="both"/>
+        <w:spacing w:after="160" w:line="259" w:lineRule="auto"/>
         <w:rPr>
           <w:sz w:val="24"/>
           <w:szCs w:val="24"/>
@@ -5759,7 +4531,7 @@
           <w:szCs w:val="24"/>
           <w:lang w:val="es-ES"/>
         </w:rPr>
-        <w:t xml:space="preserve">Eliminar todos los elementos (vaciar) de una Pila. </w:t>
+        <w:t xml:space="preserve">agregar varios elementos consecutivos o secuenciales en cualquier posición de la Pila. </w:t>
       </w:r>
       <w:r>
         <w:rPr>
@@ -5797,10 +4569,10 @@
           <w:lang w:val="es-ES"/>
         </w:rPr>
         <w:drawing>
-          <wp:inline distT="0" distB="0" distL="0" distR="0" wp14:anchorId="5582BF1F" wp14:editId="13EADB0F">
-            <wp:extent cx="3953427" cy="752580"/>
-            <wp:effectExtent l="0" t="0" r="9525" b="9525"/>
-            <wp:docPr id="25" name="Imagen 25"/>
+          <wp:inline distT="0" distB="0" distL="0" distR="0" wp14:anchorId="48019A12" wp14:editId="55BDC508">
+            <wp:extent cx="5113866" cy="3023303"/>
+            <wp:effectExtent l="0" t="0" r="0" b="5715"/>
+            <wp:docPr id="31" name="Imagen 31"/>
             <wp:cNvGraphicFramePr>
               <a:graphicFrameLocks xmlns:a="http://schemas.openxmlformats.org/drawingml/2006/main" noChangeAspect="1"/>
             </wp:cNvGraphicFramePr>
@@ -5820,6 +4592,522 @@
                   <pic:spPr>
                     <a:xfrm>
                       <a:off x="0" y="0"/>
+                      <a:ext cx="5121903" cy="3028055"/>
+                    </a:xfrm>
+                    <a:prstGeom prst="rect">
+                      <a:avLst/>
+                    </a:prstGeom>
+                  </pic:spPr>
+                </pic:pic>
+              </a:graphicData>
+            </a:graphic>
+          </wp:inline>
+        </w:drawing>
+      </w:r>
+    </w:p>
+    <w:p>
+      <w:pPr>
+        <w:jc w:val="both"/>
+        <w:rPr>
+          <w:sz w:val="24"/>
+          <w:szCs w:val="24"/>
+          <w:lang w:val="es-ES"/>
+        </w:rPr>
+      </w:pPr>
+    </w:p>
+    <w:p>
+      <w:pPr>
+        <w:jc w:val="both"/>
+        <w:rPr>
+          <w:sz w:val="24"/>
+          <w:szCs w:val="24"/>
+          <w:lang w:val="es-ES"/>
+        </w:rPr>
+      </w:pPr>
+    </w:p>
+    <w:p>
+      <w:pPr>
+        <w:spacing w:after="160" w:line="259" w:lineRule="auto"/>
+        <w:rPr>
+          <w:sz w:val="24"/>
+          <w:szCs w:val="24"/>
+          <w:lang w:val="es-ES"/>
+        </w:rPr>
+      </w:pPr>
+      <w:r>
+        <w:rPr>
+          <w:sz w:val="24"/>
+          <w:szCs w:val="24"/>
+          <w:lang w:val="es-ES"/>
+        </w:rPr>
+        <w:br w:type="page"/>
+      </w:r>
+    </w:p>
+    <w:p>
+      <w:pPr>
+        <w:numPr>
+          <w:ilvl w:val="0"/>
+          <w:numId w:val="2"/>
+        </w:numPr>
+        <w:jc w:val="both"/>
+        <w:rPr>
+          <w:sz w:val="24"/>
+          <w:szCs w:val="24"/>
+          <w:lang w:val="es-ES"/>
+        </w:rPr>
+      </w:pPr>
+      <w:r>
+        <w:rPr>
+          <w:sz w:val="24"/>
+          <w:szCs w:val="24"/>
+          <w:lang w:val="es-ES"/>
+        </w:rPr>
+        <w:lastRenderedPageBreak/>
+        <w:t xml:space="preserve">Explique textual y gráficamente cual es el algoritmo o proceso para </w:t>
+      </w:r>
+      <w:r>
+        <w:rPr>
+          <w:b/>
+          <w:sz w:val="24"/>
+          <w:szCs w:val="24"/>
+          <w:lang w:val="es-ES"/>
+        </w:rPr>
+        <w:t xml:space="preserve">eliminar varios elementos consecutivos o secuenciales en cualquier posición de la Pila. </w:t>
+      </w:r>
+      <w:r>
+        <w:rPr>
+          <w:sz w:val="24"/>
+          <w:szCs w:val="24"/>
+          <w:lang w:val="es-ES"/>
+        </w:rPr>
+        <w:t>Hacer un ejemplo en Java</w:t>
+      </w:r>
+    </w:p>
+    <w:p>
+      <w:pPr>
+        <w:spacing w:after="160" w:line="259" w:lineRule="auto"/>
+        <w:rPr>
+          <w:sz w:val="24"/>
+          <w:szCs w:val="24"/>
+          <w:lang w:val="es-ES"/>
+        </w:rPr>
+      </w:pPr>
+    </w:p>
+    <w:p>
+      <w:pPr>
+        <w:spacing w:after="160" w:line="259" w:lineRule="auto"/>
+        <w:ind w:left="708"/>
+        <w:jc w:val="center"/>
+        <w:rPr>
+          <w:sz w:val="24"/>
+          <w:szCs w:val="24"/>
+          <w:lang w:val="es-ES"/>
+        </w:rPr>
+      </w:pPr>
+      <w:r>
+        <w:rPr>
+          <w:sz w:val="24"/>
+          <w:szCs w:val="24"/>
+          <w:lang w:val="es-ES"/>
+        </w:rPr>
+        <w:drawing>
+          <wp:inline distT="0" distB="0" distL="0" distR="0" wp14:anchorId="1440FE54" wp14:editId="19F46478">
+            <wp:extent cx="5198533" cy="1088763"/>
+            <wp:effectExtent l="0" t="0" r="2540" b="0"/>
+            <wp:docPr id="32" name="Imagen 32"/>
+            <wp:cNvGraphicFramePr>
+              <a:graphicFrameLocks xmlns:a="http://schemas.openxmlformats.org/drawingml/2006/main" noChangeAspect="1"/>
+            </wp:cNvGraphicFramePr>
+            <a:graphic xmlns:a="http://schemas.openxmlformats.org/drawingml/2006/main">
+              <a:graphicData uri="http://schemas.openxmlformats.org/drawingml/2006/picture">
+                <pic:pic xmlns:pic="http://schemas.openxmlformats.org/drawingml/2006/picture">
+                  <pic:nvPicPr>
+                    <pic:cNvPr id="1" name=""/>
+                    <pic:cNvPicPr/>
+                  </pic:nvPicPr>
+                  <pic:blipFill>
+                    <a:blip r:embed="rId29"/>
+                    <a:stretch>
+                      <a:fillRect/>
+                    </a:stretch>
+                  </pic:blipFill>
+                  <pic:spPr>
+                    <a:xfrm>
+                      <a:off x="0" y="0"/>
+                      <a:ext cx="5210512" cy="1091272"/>
+                    </a:xfrm>
+                    <a:prstGeom prst="rect">
+                      <a:avLst/>
+                    </a:prstGeom>
+                  </pic:spPr>
+                </pic:pic>
+              </a:graphicData>
+            </a:graphic>
+          </wp:inline>
+        </w:drawing>
+      </w:r>
+    </w:p>
+    <w:p>
+      <w:pPr>
+        <w:spacing w:after="160" w:line="259" w:lineRule="auto"/>
+        <w:rPr>
+          <w:sz w:val="24"/>
+          <w:szCs w:val="24"/>
+          <w:lang w:val="es-ES"/>
+        </w:rPr>
+      </w:pPr>
+    </w:p>
+    <w:p>
+      <w:pPr>
+        <w:numPr>
+          <w:ilvl w:val="0"/>
+          <w:numId w:val="2"/>
+        </w:numPr>
+        <w:jc w:val="both"/>
+        <w:rPr>
+          <w:sz w:val="24"/>
+          <w:szCs w:val="24"/>
+          <w:lang w:val="es-ES"/>
+        </w:rPr>
+      </w:pPr>
+      <w:r>
+        <w:rPr>
+          <w:sz w:val="24"/>
+          <w:szCs w:val="24"/>
+          <w:lang w:val="es-ES"/>
+        </w:rPr>
+        <w:t xml:space="preserve">Explique textual y gráficamente cual es el algoritmo o proceso para </w:t>
+      </w:r>
+      <w:r>
+        <w:rPr>
+          <w:b/>
+          <w:sz w:val="24"/>
+          <w:szCs w:val="24"/>
+          <w:lang w:val="es-ES"/>
+        </w:rPr>
+        <w:t xml:space="preserve">obtener la posición de un </w:t>
+      </w:r>
+      <w:r>
+        <w:rPr>
+          <w:b/>
+          <w:sz w:val="24"/>
+          <w:szCs w:val="24"/>
+          <w:lang w:val="es-ES"/>
+        </w:rPr>
+        <w:t>elemento de</w:t>
+      </w:r>
+      <w:r>
+        <w:rPr>
+          <w:b/>
+          <w:sz w:val="24"/>
+          <w:szCs w:val="24"/>
+          <w:lang w:val="es-ES"/>
+        </w:rPr>
+        <w:t xml:space="preserve"> la Pila. </w:t>
+      </w:r>
+      <w:r>
+        <w:rPr>
+          <w:sz w:val="24"/>
+          <w:szCs w:val="24"/>
+          <w:lang w:val="es-ES"/>
+        </w:rPr>
+        <w:t>Hacer un ejemplo en Java</w:t>
+      </w:r>
+    </w:p>
+    <w:p>
+      <w:pPr>
+        <w:jc w:val="both"/>
+        <w:rPr>
+          <w:sz w:val="24"/>
+          <w:szCs w:val="24"/>
+          <w:lang w:val="es-ES"/>
+        </w:rPr>
+      </w:pPr>
+    </w:p>
+    <w:p>
+      <w:pPr>
+        <w:ind w:firstLine="708"/>
+        <w:jc w:val="center"/>
+        <w:rPr>
+          <w:sz w:val="24"/>
+          <w:szCs w:val="24"/>
+          <w:lang w:val="es-ES"/>
+        </w:rPr>
+      </w:pPr>
+      <w:r>
+        <w:rPr>
+          <w:sz w:val="24"/>
+          <w:szCs w:val="24"/>
+          <w:lang w:val="es-ES"/>
+        </w:rPr>
+        <w:drawing>
+          <wp:inline distT="0" distB="0" distL="0" distR="0" wp14:anchorId="4914175D" wp14:editId="47178E3A">
+            <wp:extent cx="5612130" cy="1462405"/>
+            <wp:effectExtent l="0" t="0" r="7620" b="4445"/>
+            <wp:docPr id="50" name="Imagen 50"/>
+            <wp:cNvGraphicFramePr>
+              <a:graphicFrameLocks xmlns:a="http://schemas.openxmlformats.org/drawingml/2006/main" noChangeAspect="1"/>
+            </wp:cNvGraphicFramePr>
+            <a:graphic xmlns:a="http://schemas.openxmlformats.org/drawingml/2006/main">
+              <a:graphicData uri="http://schemas.openxmlformats.org/drawingml/2006/picture">
+                <pic:pic xmlns:pic="http://schemas.openxmlformats.org/drawingml/2006/picture">
+                  <pic:nvPicPr>
+                    <pic:cNvPr id="1" name=""/>
+                    <pic:cNvPicPr/>
+                  </pic:nvPicPr>
+                  <pic:blipFill>
+                    <a:blip r:embed="rId30"/>
+                    <a:stretch>
+                      <a:fillRect/>
+                    </a:stretch>
+                  </pic:blipFill>
+                  <pic:spPr>
+                    <a:xfrm>
+                      <a:off x="0" y="0"/>
+                      <a:ext cx="5612130" cy="1462405"/>
+                    </a:xfrm>
+                    <a:prstGeom prst="rect">
+                      <a:avLst/>
+                    </a:prstGeom>
+                  </pic:spPr>
+                </pic:pic>
+              </a:graphicData>
+            </a:graphic>
+          </wp:inline>
+        </w:drawing>
+      </w:r>
+    </w:p>
+    <w:p>
+      <w:pPr>
+        <w:jc w:val="both"/>
+        <w:rPr>
+          <w:sz w:val="24"/>
+          <w:szCs w:val="24"/>
+          <w:lang w:val="es-ES"/>
+        </w:rPr>
+      </w:pPr>
+    </w:p>
+    <w:p>
+      <w:pPr>
+        <w:spacing w:after="160" w:line="259" w:lineRule="auto"/>
+        <w:rPr>
+          <w:sz w:val="24"/>
+          <w:szCs w:val="24"/>
+          <w:lang w:val="es-ES"/>
+        </w:rPr>
+      </w:pPr>
+      <w:r>
+        <w:rPr>
+          <w:sz w:val="24"/>
+          <w:szCs w:val="24"/>
+          <w:lang w:val="es-ES"/>
+        </w:rPr>
+        <w:br w:type="page"/>
+      </w:r>
+    </w:p>
+    <w:p>
+      <w:pPr>
+        <w:numPr>
+          <w:ilvl w:val="0"/>
+          <w:numId w:val="2"/>
+        </w:numPr>
+        <w:jc w:val="both"/>
+        <w:rPr>
+          <w:sz w:val="24"/>
+          <w:szCs w:val="24"/>
+          <w:lang w:val="es-ES"/>
+        </w:rPr>
+      </w:pPr>
+      <w:r>
+        <w:rPr>
+          <w:sz w:val="24"/>
+          <w:szCs w:val="24"/>
+          <w:lang w:val="es-ES"/>
+        </w:rPr>
+        <w:lastRenderedPageBreak/>
+        <w:t xml:space="preserve">Explique textual y gráficamente cual es el algoritmo o proceso para </w:t>
+      </w:r>
+      <w:r>
+        <w:rPr>
+          <w:b/>
+          <w:sz w:val="24"/>
+          <w:szCs w:val="24"/>
+          <w:lang w:val="es-ES"/>
+        </w:rPr>
+        <w:t xml:space="preserve">obtener un elemento a partir de una posición específica de la Pila. </w:t>
+      </w:r>
+      <w:r>
+        <w:rPr>
+          <w:sz w:val="24"/>
+          <w:szCs w:val="24"/>
+          <w:lang w:val="es-ES"/>
+        </w:rPr>
+        <w:t>Hacer un ejemplo en Java</w:t>
+      </w:r>
+    </w:p>
+    <w:p>
+      <w:pPr>
+        <w:jc w:val="both"/>
+        <w:rPr>
+          <w:sz w:val="24"/>
+          <w:szCs w:val="24"/>
+          <w:lang w:val="es-ES"/>
+        </w:rPr>
+      </w:pPr>
+    </w:p>
+    <w:p>
+      <w:pPr>
+        <w:ind w:left="708"/>
+        <w:jc w:val="both"/>
+        <w:rPr>
+          <w:sz w:val="24"/>
+          <w:szCs w:val="24"/>
+          <w:lang w:val="es-ES"/>
+        </w:rPr>
+      </w:pPr>
+      <w:r>
+        <w:rPr>
+          <w:sz w:val="24"/>
+          <w:szCs w:val="24"/>
+          <w:lang w:val="es-ES"/>
+        </w:rPr>
+        <w:drawing>
+          <wp:inline distT="0" distB="0" distL="0" distR="0" wp14:anchorId="24AFF1AC" wp14:editId="1F9DB48C">
+            <wp:extent cx="5207000" cy="1206011"/>
+            <wp:effectExtent l="0" t="0" r="0" b="0"/>
+            <wp:docPr id="51" name="Imagen 51"/>
+            <wp:cNvGraphicFramePr>
+              <a:graphicFrameLocks xmlns:a="http://schemas.openxmlformats.org/drawingml/2006/main" noChangeAspect="1"/>
+            </wp:cNvGraphicFramePr>
+            <a:graphic xmlns:a="http://schemas.openxmlformats.org/drawingml/2006/main">
+              <a:graphicData uri="http://schemas.openxmlformats.org/drawingml/2006/picture">
+                <pic:pic xmlns:pic="http://schemas.openxmlformats.org/drawingml/2006/picture">
+                  <pic:nvPicPr>
+                    <pic:cNvPr id="1" name=""/>
+                    <pic:cNvPicPr/>
+                  </pic:nvPicPr>
+                  <pic:blipFill>
+                    <a:blip r:embed="rId31"/>
+                    <a:stretch>
+                      <a:fillRect/>
+                    </a:stretch>
+                  </pic:blipFill>
+                  <pic:spPr>
+                    <a:xfrm>
+                      <a:off x="0" y="0"/>
+                      <a:ext cx="5215252" cy="1207922"/>
+                    </a:xfrm>
+                    <a:prstGeom prst="rect">
+                      <a:avLst/>
+                    </a:prstGeom>
+                  </pic:spPr>
+                </pic:pic>
+              </a:graphicData>
+            </a:graphic>
+          </wp:inline>
+        </w:drawing>
+      </w:r>
+    </w:p>
+    <w:p>
+      <w:pPr>
+        <w:jc w:val="both"/>
+        <w:rPr>
+          <w:sz w:val="24"/>
+          <w:szCs w:val="24"/>
+          <w:lang w:val="es-ES"/>
+        </w:rPr>
+      </w:pPr>
+    </w:p>
+    <w:p>
+      <w:pPr>
+        <w:numPr>
+          <w:ilvl w:val="0"/>
+          <w:numId w:val="2"/>
+        </w:numPr>
+        <w:jc w:val="both"/>
+        <w:rPr>
+          <w:sz w:val="24"/>
+          <w:szCs w:val="24"/>
+          <w:lang w:val="es-ES"/>
+        </w:rPr>
+      </w:pPr>
+      <w:r>
+        <w:rPr>
+          <w:sz w:val="24"/>
+          <w:szCs w:val="24"/>
+          <w:lang w:val="es-ES"/>
+        </w:rPr>
+        <w:t xml:space="preserve">Explique textual y gráficamente cual es el algoritmo o proceso para </w:t>
+      </w:r>
+      <w:r>
+        <w:rPr>
+          <w:b/>
+          <w:sz w:val="24"/>
+          <w:szCs w:val="24"/>
+          <w:lang w:val="es-ES"/>
+        </w:rPr>
+        <w:t xml:space="preserve">Eliminar todos los elementos (vaciar) de una Pila. </w:t>
+      </w:r>
+      <w:r>
+        <w:rPr>
+          <w:sz w:val="24"/>
+          <w:szCs w:val="24"/>
+          <w:lang w:val="es-ES"/>
+        </w:rPr>
+        <w:t>Hacer un ejemplo en Java</w:t>
+      </w:r>
+    </w:p>
+    <w:p>
+      <w:pPr>
+        <w:jc w:val="both"/>
+        <w:rPr>
+          <w:sz w:val="24"/>
+          <w:szCs w:val="24"/>
+          <w:lang w:val="es-ES"/>
+        </w:rPr>
+      </w:pPr>
+    </w:p>
+    <w:p>
+      <w:pPr>
+        <w:ind w:left="708"/>
+        <w:jc w:val="center"/>
+        <w:rPr>
+          <w:sz w:val="24"/>
+          <w:szCs w:val="24"/>
+          <w:lang w:val="es-ES"/>
+        </w:rPr>
+      </w:pPr>
+      <w:r>
+        <w:rPr>
+          <w:noProof/>
+          <w:sz w:val="24"/>
+          <w:szCs w:val="24"/>
+          <w:lang w:val="es-ES"/>
+        </w:rPr>
+        <w:drawing>
+          <wp:inline distT="0" distB="0" distL="0" distR="0" wp14:anchorId="5582BF1F" wp14:editId="13EADB0F">
+            <wp:extent cx="3953427" cy="752580"/>
+            <wp:effectExtent l="0" t="0" r="9525" b="9525"/>
+            <wp:docPr id="25" name="Imagen 25"/>
+            <wp:cNvGraphicFramePr>
+              <a:graphicFrameLocks xmlns:a="http://schemas.openxmlformats.org/drawingml/2006/main" noChangeAspect="1"/>
+            </wp:cNvGraphicFramePr>
+            <a:graphic xmlns:a="http://schemas.openxmlformats.org/drawingml/2006/main">
+              <a:graphicData uri="http://schemas.openxmlformats.org/drawingml/2006/picture">
+                <pic:pic xmlns:pic="http://schemas.openxmlformats.org/drawingml/2006/picture">
+                  <pic:nvPicPr>
+                    <pic:cNvPr id="1" name=""/>
+                    <pic:cNvPicPr/>
+                  </pic:nvPicPr>
+                  <pic:blipFill>
+                    <a:blip r:embed="rId32"/>
+                    <a:stretch>
+                      <a:fillRect/>
+                    </a:stretch>
+                  </pic:blipFill>
+                  <pic:spPr>
+                    <a:xfrm>
+                      <a:off x="0" y="0"/>
                       <a:ext cx="3953427" cy="752580"/>
                     </a:xfrm>
                     <a:prstGeom prst="rect">
@@ -5897,7 +5185,7 @@
           <w:szCs w:val="24"/>
         </w:rPr>
       </w:pPr>
-      <w:hyperlink r:id="rId29" w:history="1">
+      <w:hyperlink r:id="rId33" w:history="1">
         <w:r>
           <w:rPr>
             <w:rStyle w:val="Hipervnculo"/>
@@ -5923,7 +5211,7 @@
           <w:szCs w:val="24"/>
         </w:rPr>
       </w:pPr>
-      <w:hyperlink r:id="rId30" w:history="1">
+      <w:hyperlink r:id="rId34" w:history="1">
         <w:r>
           <w:rPr>
             <w:rStyle w:val="Hipervnculo"/>
@@ -5949,7 +5237,7 @@
           <w:szCs w:val="24"/>
         </w:rPr>
       </w:pPr>
-      <w:hyperlink r:id="rId31" w:history="1">
+      <w:hyperlink r:id="rId35" w:history="1">
         <w:r>
           <w:rPr>
             <w:rStyle w:val="Hipervnculo"/>
@@ -5975,7 +5263,7 @@
           <w:szCs w:val="24"/>
         </w:rPr>
       </w:pPr>
-      <w:hyperlink r:id="rId32" w:history="1">
+      <w:hyperlink r:id="rId36" w:history="1">
         <w:r>
           <w:rPr>
             <w:rStyle w:val="Hipervnculo"/>
@@ -6001,7 +5289,7 @@
           <w:szCs w:val="24"/>
         </w:rPr>
       </w:pPr>
-      <w:hyperlink r:id="rId33" w:history="1">
+      <w:hyperlink r:id="rId37" w:history="1">
         <w:r>
           <w:rPr>
             <w:rStyle w:val="Hipervnculo"/>
@@ -6034,7 +5322,7 @@
           <w:szCs w:val="24"/>
         </w:rPr>
       </w:pPr>
-      <w:hyperlink r:id="rId34" w:history="1">
+      <w:hyperlink r:id="rId38" w:history="1">
         <w:r>
           <w:rPr>
             <w:rStyle w:val="Hipervnculo"/>
@@ -6060,7 +5348,7 @@
           <w:szCs w:val="24"/>
         </w:rPr>
       </w:pPr>
-      <w:hyperlink r:id="rId35" w:history="1">
+      <w:hyperlink r:id="rId39" w:history="1">
         <w:r>
           <w:rPr>
             <w:rStyle w:val="Hipervnculo"/>
@@ -6087,7 +5375,7 @@
           <w:szCs w:val="24"/>
         </w:rPr>
       </w:pPr>
-      <w:hyperlink r:id="rId36" w:history="1">
+      <w:hyperlink r:id="rId40" w:history="1">
         <w:r>
           <w:rPr>
             <w:rStyle w:val="Hipervnculo"/>
@@ -6114,7 +5402,7 @@
           <w:szCs w:val="24"/>
         </w:rPr>
       </w:pPr>
-      <w:hyperlink r:id="rId37" w:history="1">
+      <w:hyperlink r:id="rId41" w:history="1">
         <w:r>
           <w:rPr>
             <w:rStyle w:val="Hipervnculo"/>
@@ -6140,7 +5428,7 @@
           <w:szCs w:val="24"/>
         </w:rPr>
       </w:pPr>
-      <w:hyperlink r:id="rId38" w:history="1">
+      <w:hyperlink r:id="rId42" w:history="1">
         <w:r>
           <w:rPr>
             <w:rStyle w:val="Hipervnculo"/>
@@ -6166,7 +5454,7 @@
           <w:szCs w:val="24"/>
         </w:rPr>
       </w:pPr>
-      <w:hyperlink r:id="rId39" w:history="1">
+      <w:hyperlink r:id="rId43" w:history="1">
         <w:r>
           <w:rPr>
             <w:rStyle w:val="Hipervnculo"/>
@@ -6607,33 +5895,6 @@
   </w:abstractNum>
   <w:num w:numId="1" w16cid:durableId="16272207">
     <w:abstractNumId w:val="0"/>
-    <w:lvlOverride w:ilvl="0">
-      <w:startOverride w:val="1"/>
-    </w:lvlOverride>
-    <w:lvlOverride w:ilvl="1">
-      <w:startOverride w:val="1"/>
-    </w:lvlOverride>
-    <w:lvlOverride w:ilvl="2">
-      <w:startOverride w:val="1"/>
-    </w:lvlOverride>
-    <w:lvlOverride w:ilvl="3">
-      <w:startOverride w:val="1"/>
-    </w:lvlOverride>
-    <w:lvlOverride w:ilvl="4">
-      <w:startOverride w:val="1"/>
-    </w:lvlOverride>
-    <w:lvlOverride w:ilvl="5">
-      <w:startOverride w:val="1"/>
-    </w:lvlOverride>
-    <w:lvlOverride w:ilvl="6">
-      <w:startOverride w:val="1"/>
-    </w:lvlOverride>
-    <w:lvlOverride w:ilvl="7">
-      <w:startOverride w:val="1"/>
-    </w:lvlOverride>
-    <w:lvlOverride w:ilvl="8">
-      <w:startOverride w:val="1"/>
-    </w:lvlOverride>
   </w:num>
   <w:num w:numId="2" w16cid:durableId="1610504917">
     <w:abstractNumId w:val="2"/>

</xml_diff>

<commit_message>
Finalizacion de la Actividad de unidad 3 Estructura de Datos
Actividad 3 de estructura de datos terminada (Falta apa y word explicativo)
</commit_message>
<xml_diff>
--- a/EDD/Actividad 3/Actividad 3.docx
+++ b/EDD/Actividad 3/Actividad 3.docx
@@ -1580,6 +1580,65 @@
     <w:p>
       <w:pPr>
         <w:ind w:left="708"/>
+        <w:jc w:val="center"/>
+        <w:rPr>
+          <w:sz w:val="24"/>
+          <w:szCs w:val="24"/>
+          <w:lang w:val="es-CO"/>
+        </w:rPr>
+      </w:pPr>
+    </w:p>
+    <w:p>
+      <w:pPr>
+        <w:ind w:left="708"/>
+        <w:jc w:val="both"/>
+        <w:rPr>
+          <w:sz w:val="24"/>
+          <w:szCs w:val="24"/>
+          <w:lang w:val="es-CO"/>
+        </w:rPr>
+      </w:pPr>
+      <w:r>
+        <w:rPr>
+          <w:sz w:val="24"/>
+          <w:szCs w:val="24"/>
+          <w:lang w:val="es-CO"/>
+        </w:rPr>
+        <w:t>Debido a que implementamos la cola usando Queue y LinkedList, esta posee métodos para determinar el numero de elementos. En este caso hacemos un print del tamaño de la cola, usando el método .size().</w:t>
+      </w:r>
+    </w:p>
+    <w:p>
+      <w:pPr>
+        <w:spacing w:after="160" w:line="259" w:lineRule="auto"/>
+        <w:rPr>
+          <w:sz w:val="24"/>
+          <w:szCs w:val="24"/>
+          <w:lang w:val="es-CO"/>
+        </w:rPr>
+      </w:pPr>
+      <w:r>
+        <w:rPr>
+          <w:sz w:val="24"/>
+          <w:szCs w:val="24"/>
+          <w:lang w:val="es-CO"/>
+        </w:rPr>
+        <w:br w:type="page"/>
+      </w:r>
+    </w:p>
+    <w:p>
+      <w:pPr>
+        <w:ind w:left="708"/>
+        <w:jc w:val="both"/>
+        <w:rPr>
+          <w:sz w:val="24"/>
+          <w:szCs w:val="24"/>
+          <w:lang w:val="es-CO"/>
+        </w:rPr>
+      </w:pPr>
+    </w:p>
+    <w:p>
+      <w:pPr>
+        <w:ind w:left="708"/>
         <w:jc w:val="both"/>
         <w:rPr>
           <w:sz w:val="24"/>
@@ -1711,6 +1770,87 @@
     </w:p>
     <w:p>
       <w:pPr>
+        <w:ind w:left="708"/>
+        <w:jc w:val="center"/>
+        <w:rPr>
+          <w:sz w:val="24"/>
+          <w:szCs w:val="24"/>
+          <w:lang w:val="es-ES"/>
+        </w:rPr>
+      </w:pPr>
+    </w:p>
+    <w:p>
+      <w:pPr>
+        <w:ind w:left="708"/>
+        <w:jc w:val="both"/>
+        <w:rPr>
+          <w:sz w:val="24"/>
+          <w:szCs w:val="24"/>
+          <w:lang w:val="es-CO"/>
+        </w:rPr>
+      </w:pPr>
+      <w:r>
+        <w:rPr>
+          <w:sz w:val="24"/>
+          <w:szCs w:val="24"/>
+          <w:lang w:val="es-CO"/>
+        </w:rPr>
+        <w:t>Debido a que implementamos la cola usando Queue y LinkedList, esta posee métodos para</w:t>
+      </w:r>
+      <w:r>
+        <w:rPr>
+          <w:sz w:val="24"/>
+          <w:szCs w:val="24"/>
+          <w:lang w:val="es-CO"/>
+        </w:rPr>
+        <w:t xml:space="preserve"> verificar si la cola esta vacia</w:t>
+      </w:r>
+      <w:r>
+        <w:rPr>
+          <w:sz w:val="24"/>
+          <w:szCs w:val="24"/>
+          <w:lang w:val="es-CO"/>
+        </w:rPr>
+        <w:t>. En este</w:t>
+      </w:r>
+      <w:r>
+        <w:rPr>
+          <w:sz w:val="24"/>
+          <w:szCs w:val="24"/>
+          <w:lang w:val="es-CO"/>
+        </w:rPr>
+        <w:t xml:space="preserve"> caso usamos un if para evaluar si el método .isEmpty() regresa true o false</w:t>
+      </w:r>
+      <w:r>
+        <w:rPr>
+          <w:sz w:val="24"/>
+          <w:szCs w:val="24"/>
+          <w:lang w:val="es-CO"/>
+        </w:rPr>
+        <w:t xml:space="preserve">, </w:t>
+      </w:r>
+      <w:r>
+        <w:rPr>
+          <w:sz w:val="24"/>
+          <w:szCs w:val="24"/>
+          <w:lang w:val="es-CO"/>
+        </w:rPr>
+        <w:t>si este regresa true significa que esta vacia y si regresa false es porque tiene elementos.</w:t>
+      </w:r>
+    </w:p>
+    <w:p>
+      <w:pPr>
+        <w:ind w:left="708"/>
+        <w:jc w:val="both"/>
+        <w:rPr>
+          <w:sz w:val="24"/>
+          <w:szCs w:val="24"/>
+          <w:lang w:val="es-CO"/>
+        </w:rPr>
+      </w:pPr>
+    </w:p>
+    <w:p>
+      <w:pPr>
         <w:jc w:val="both"/>
         <w:rPr>
           <w:sz w:val="24"/>
@@ -1738,7 +1878,6 @@
           <w:szCs w:val="24"/>
           <w:lang w:val="es-ES"/>
         </w:rPr>
-        <w:lastRenderedPageBreak/>
         <w:t xml:space="preserve">Explique textual y gráficamente cual es el algoritmo o proceso para </w:t>
       </w:r>
       <w:r>
@@ -1758,37 +1897,30 @@
         </w:rPr>
         <w:t xml:space="preserve"> un elemento en una Cola. Hacer un ejemplo en Java.</w:t>
       </w:r>
-      <w:r>
-        <w:rPr>
-          <w:sz w:val="24"/>
-          <w:szCs w:val="24"/>
-          <w:lang w:val="es-ES"/>
-        </w:rPr>
-        <w:t>***</w:t>
-      </w:r>
-    </w:p>
-    <w:p>
-      <w:pPr>
-        <w:jc w:val="both"/>
-        <w:rPr>
-          <w:sz w:val="24"/>
-          <w:szCs w:val="24"/>
-          <w:lang w:val="es-ES"/>
-        </w:rPr>
-      </w:pPr>
-    </w:p>
-    <w:p>
-      <w:pPr>
-        <w:ind w:left="708"/>
-        <w:jc w:val="both"/>
-        <w:rPr>
-          <w:sz w:val="24"/>
-          <w:szCs w:val="24"/>
-          <w:lang w:val="es-ES"/>
-        </w:rPr>
-      </w:pPr>
-      <w:r>
-        <w:rPr>
+    </w:p>
+    <w:p>
+      <w:pPr>
+        <w:jc w:val="both"/>
+        <w:rPr>
+          <w:sz w:val="24"/>
+          <w:szCs w:val="24"/>
+          <w:lang w:val="es-ES"/>
+        </w:rPr>
+      </w:pPr>
+    </w:p>
+    <w:p>
+      <w:pPr>
+        <w:ind w:left="708"/>
+        <w:jc w:val="both"/>
+        <w:rPr>
+          <w:sz w:val="24"/>
+          <w:szCs w:val="24"/>
+          <w:lang w:val="es-ES"/>
+        </w:rPr>
+      </w:pPr>
+      <w:r>
+        <w:rPr>
+          <w:noProof/>
           <w:sz w:val="24"/>
           <w:szCs w:val="24"/>
           <w:lang w:val="es-ES"/>
@@ -1842,6 +1974,42 @@
     </w:p>
     <w:p>
       <w:pPr>
+        <w:spacing w:after="160" w:line="259" w:lineRule="auto"/>
+        <w:ind w:left="705"/>
+        <w:jc w:val="both"/>
+        <w:rPr>
+          <w:sz w:val="24"/>
+          <w:szCs w:val="24"/>
+          <w:lang w:val="es-ES"/>
+        </w:rPr>
+      </w:pPr>
+      <w:r>
+        <w:rPr>
+          <w:sz w:val="24"/>
+          <w:szCs w:val="24"/>
+          <w:lang w:val="es-ES"/>
+        </w:rPr>
+        <w:t xml:space="preserve">En este caso, pedimos por consola que coloquen el nombre del cliente que desean verificar en la cola. Recorremos la cola mediante un Iterator (que hace parte de los métodos presentes en LinkedList) </w:t>
+      </w:r>
+      <w:r>
+        <w:rPr>
+          <w:sz w:val="24"/>
+          <w:szCs w:val="24"/>
+          <w:lang w:val="es-ES"/>
+        </w:rPr>
+        <w:t>y le decimos al iterador que cuando encuentre un nombre igual al ingresado, diga que ese cliente si esta en la cola.</w:t>
+      </w:r>
+      <w:r>
+        <w:rPr>
+          <w:sz w:val="24"/>
+          <w:szCs w:val="24"/>
+          <w:lang w:val="es-ES"/>
+        </w:rPr>
+        <w:br w:type="page"/>
+      </w:r>
+    </w:p>
+    <w:p>
+      <w:pPr>
         <w:numPr>
           <w:ilvl w:val="0"/>
           <w:numId w:val="1"/>
@@ -1859,6 +2027,7 @@
           <w:szCs w:val="24"/>
           <w:lang w:val="es-ES"/>
         </w:rPr>
+        <w:lastRenderedPageBreak/>
         <w:t xml:space="preserve">Explique textual y gráficamente cual es el algoritmo o proceso para </w:t>
       </w:r>
       <w:r>
@@ -1945,6 +2114,68 @@
     </w:p>
     <w:p>
       <w:pPr>
+        <w:ind w:left="708"/>
+        <w:jc w:val="both"/>
+        <w:rPr>
+          <w:sz w:val="24"/>
+          <w:szCs w:val="24"/>
+          <w:lang w:val="es-ES"/>
+        </w:rPr>
+      </w:pPr>
+    </w:p>
+    <w:p>
+      <w:pPr>
+        <w:ind w:left="708"/>
+        <w:jc w:val="both"/>
+        <w:rPr>
+          <w:sz w:val="24"/>
+          <w:szCs w:val="24"/>
+          <w:lang w:val="es-ES"/>
+        </w:rPr>
+      </w:pPr>
+      <w:r>
+        <w:rPr>
+          <w:sz w:val="24"/>
+          <w:szCs w:val="24"/>
+          <w:lang w:val="es-ES"/>
+        </w:rPr>
+        <w:t xml:space="preserve">Queue y LinkedList proveen el método add() el cual añade un objeto a la Cola. La cola es de tipo </w:t>
+      </w:r>
+      <w:r>
+        <w:rPr>
+          <w:sz w:val="24"/>
+          <w:szCs w:val="24"/>
+          <w:lang w:val="es-ES"/>
+        </w:rPr>
+        <w:t>ClienteCola</w:t>
+      </w:r>
+      <w:r>
+        <w:rPr>
+          <w:sz w:val="24"/>
+          <w:szCs w:val="24"/>
+          <w:lang w:val="es-ES"/>
+        </w:rPr>
+        <w:t xml:space="preserve"> (</w:t>
+      </w:r>
+      <w:r>
+        <w:rPr>
+          <w:sz w:val="24"/>
+          <w:szCs w:val="24"/>
+          <w:lang w:val="es-ES"/>
+        </w:rPr>
+        <w:t xml:space="preserve">String, int) por tanto para añadir un cliente pedimos el nombre por teclado y </w:t>
+      </w:r>
+      <w:r>
+        <w:rPr>
+          <w:sz w:val="24"/>
+          <w:szCs w:val="24"/>
+          <w:lang w:val="es-ES"/>
+        </w:rPr>
+        <w:t>su índice es el incremento del indice guardado en el setIndice().</w:t>
+      </w:r>
+    </w:p>
+    <w:p>
+      <w:pPr>
         <w:jc w:val="both"/>
         <w:rPr>
           <w:sz w:val="24"/>
@@ -2076,6 +2307,36 @@
     </w:p>
     <w:p>
       <w:pPr>
+        <w:ind w:left="708"/>
+        <w:jc w:val="center"/>
+        <w:rPr>
+          <w:sz w:val="24"/>
+          <w:szCs w:val="24"/>
+          <w:lang w:val="es-ES"/>
+        </w:rPr>
+      </w:pPr>
+    </w:p>
+    <w:p>
+      <w:pPr>
+        <w:ind w:left="708"/>
+        <w:jc w:val="both"/>
+        <w:rPr>
+          <w:sz w:val="24"/>
+          <w:szCs w:val="24"/>
+          <w:lang w:val="es-ES"/>
+        </w:rPr>
+      </w:pPr>
+      <w:r>
+        <w:rPr>
+          <w:sz w:val="24"/>
+          <w:szCs w:val="24"/>
+          <w:lang w:val="es-ES"/>
+        </w:rPr>
+        <w:t>Queue y LinkedList proveen el método poll() el cual permite sacar el primer cliente de la cola.</w:t>
+      </w:r>
+    </w:p>
+    <w:p>
+      <w:pPr>
         <w:spacing w:after="160" w:line="259" w:lineRule="auto"/>
         <w:rPr>
           <w:sz w:val="24"/>
@@ -2091,16 +2352,6 @@
         </w:rPr>
         <w:br w:type="page"/>
       </w:r>
-    </w:p>
-    <w:p>
-      <w:pPr>
-        <w:jc w:val="both"/>
-        <w:rPr>
-          <w:sz w:val="24"/>
-          <w:szCs w:val="24"/>
-          <w:lang w:val="es-ES"/>
-        </w:rPr>
-      </w:pPr>
     </w:p>
     <w:p>
       <w:pPr>
@@ -2121,6 +2372,7 @@
           <w:szCs w:val="24"/>
           <w:lang w:val="es-ES"/>
         </w:rPr>
+        <w:lastRenderedPageBreak/>
         <w:t xml:space="preserve">Explique textual y gráficamente cual es el algoritmo o proceso para </w:t>
       </w:r>
       <w:r>
@@ -2163,6 +2415,7 @@
       </w:pPr>
       <w:r>
         <w:rPr>
+          <w:noProof/>
           <w:sz w:val="24"/>
           <w:szCs w:val="24"/>
           <w:lang w:val="es-ES"/>
@@ -2206,6 +2459,52 @@
     </w:p>
     <w:p>
       <w:pPr>
+        <w:ind w:left="708"/>
+        <w:jc w:val="both"/>
+        <w:rPr>
+          <w:sz w:val="24"/>
+          <w:szCs w:val="24"/>
+          <w:lang w:val="es-ES"/>
+        </w:rPr>
+      </w:pPr>
+    </w:p>
+    <w:p>
+      <w:pPr>
+        <w:ind w:left="708"/>
+        <w:jc w:val="both"/>
+        <w:rPr>
+          <w:sz w:val="24"/>
+          <w:szCs w:val="24"/>
+          <w:lang w:val="es-ES"/>
+        </w:rPr>
+      </w:pPr>
+      <w:r>
+        <w:rPr>
+          <w:sz w:val="24"/>
+          <w:szCs w:val="24"/>
+          <w:lang w:val="es-ES"/>
+        </w:rPr>
+        <w:t xml:space="preserve">Al igual que en el punto 9, pedimos el nombre que desean revelar su posición. Recorremos la cola mediante un </w:t>
+      </w:r>
+      <w:r>
+        <w:rPr>
+          <w:sz w:val="24"/>
+          <w:szCs w:val="24"/>
+          <w:lang w:val="es-ES"/>
+        </w:rPr>
+        <w:t>I</w:t>
+      </w:r>
+      <w:r>
+        <w:rPr>
+          <w:sz w:val="24"/>
+          <w:szCs w:val="24"/>
+          <w:lang w:val="es-ES"/>
+        </w:rPr>
+        <w:t xml:space="preserve">terator y le decimos al iterador que cuando encuentre un nombre igual que regrese el índice almacenado. </w:t>
+      </w:r>
+    </w:p>
+    <w:p>
+      <w:pPr>
         <w:jc w:val="both"/>
         <w:rPr>
           <w:sz w:val="24"/>
@@ -2292,6 +2591,7 @@
       </w:pPr>
       <w:r>
         <w:rPr>
+          <w:noProof/>
           <w:sz w:val="24"/>
           <w:szCs w:val="24"/>
           <w:lang w:val="es-ES"/>
@@ -2346,6 +2646,34 @@
     <w:p>
       <w:pPr>
         <w:spacing w:after="160" w:line="259" w:lineRule="auto"/>
+        <w:ind w:left="705"/>
+        <w:jc w:val="both"/>
+        <w:rPr>
+          <w:sz w:val="24"/>
+          <w:szCs w:val="24"/>
+          <w:lang w:val="es-ES"/>
+        </w:rPr>
+      </w:pPr>
+      <w:r>
+        <w:rPr>
+          <w:sz w:val="24"/>
+          <w:szCs w:val="24"/>
+          <w:lang w:val="es-ES"/>
+        </w:rPr>
+        <w:t xml:space="preserve">En este punto pedimos por consola el índice que desean buscar, a su vez creamos un Iterator que recorrerá la cola y cuando este encuentre un índice igual en la cola, que haga un print en donde regrese el nombre del cliente con dicho </w:t>
+      </w:r>
+      <w:r>
+        <w:rPr>
+          <w:sz w:val="24"/>
+          <w:szCs w:val="24"/>
+          <w:lang w:val="es-ES"/>
+        </w:rPr>
+        <w:t>índice.</w:t>
+      </w:r>
+    </w:p>
+    <w:p>
+      <w:pPr>
+        <w:spacing w:after="160" w:line="259" w:lineRule="auto"/>
         <w:rPr>
           <w:sz w:val="24"/>
           <w:szCs w:val="24"/>
@@ -2440,14 +2768,15 @@
       </w:pPr>
       <w:r>
         <w:rPr>
+          <w:noProof/>
           <w:sz w:val="24"/>
           <w:szCs w:val="24"/>
           <w:lang w:val="es-ES"/>
         </w:rPr>
         <w:drawing>
-          <wp:inline distT="0" distB="0" distL="0" distR="0" wp14:anchorId="48AA6124" wp14:editId="79F47F2B">
-            <wp:extent cx="5612130" cy="2553970"/>
-            <wp:effectExtent l="0" t="0" r="7620" b="0"/>
+          <wp:inline distT="0" distB="0" distL="0" distR="0" wp14:anchorId="48AA6124" wp14:editId="3DA37C4C">
+            <wp:extent cx="5229225" cy="2379717"/>
+            <wp:effectExtent l="0" t="0" r="0" b="1905"/>
             <wp:docPr id="47" name="Imagen 47"/>
             <wp:cNvGraphicFramePr>
               <a:graphicFrameLocks xmlns:a="http://schemas.openxmlformats.org/drawingml/2006/main" noChangeAspect="1"/>
@@ -2468,7 +2797,7 @@
                   <pic:spPr>
                     <a:xfrm>
                       <a:off x="0" y="0"/>
-                      <a:ext cx="5612130" cy="2553970"/>
+                      <a:ext cx="5237207" cy="2383350"/>
                     </a:xfrm>
                     <a:prstGeom prst="rect">
                       <a:avLst/>
@@ -2483,13 +2812,77 @@
     </w:p>
     <w:p>
       <w:pPr>
-        <w:jc w:val="both"/>
-        <w:rPr>
-          <w:sz w:val="24"/>
-          <w:szCs w:val="24"/>
-          <w:lang w:val="es-ES"/>
-        </w:rPr>
-      </w:pPr>
+        <w:ind w:left="708"/>
+        <w:jc w:val="both"/>
+        <w:rPr>
+          <w:sz w:val="24"/>
+          <w:szCs w:val="24"/>
+          <w:lang w:val="es-ES"/>
+        </w:rPr>
+      </w:pPr>
+    </w:p>
+    <w:p>
+      <w:pPr>
+        <w:ind w:left="708"/>
+        <w:jc w:val="both"/>
+        <w:rPr>
+          <w:sz w:val="24"/>
+          <w:szCs w:val="24"/>
+          <w:lang w:val="es-ES"/>
+        </w:rPr>
+      </w:pPr>
+      <w:r>
+        <w:rPr>
+          <w:sz w:val="24"/>
+          <w:szCs w:val="24"/>
+          <w:lang w:val="es-ES"/>
+        </w:rPr>
+        <w:t>Queue y LinkedList poseen un método llamado .remove() el cual elimina dicho elemento de la cola, por tanto,</w:t>
+      </w:r>
+      <w:r>
+        <w:rPr>
+          <w:sz w:val="24"/>
+          <w:szCs w:val="24"/>
+          <w:lang w:val="es-ES"/>
+        </w:rPr>
+        <w:t xml:space="preserve"> pedimos el índice del cliente que desean eliminar de la cola. Recorremos la cola</w:t>
+      </w:r>
+      <w:r>
+        <w:rPr>
+          <w:sz w:val="24"/>
+          <w:szCs w:val="24"/>
+          <w:lang w:val="es-ES"/>
+        </w:rPr>
+        <w:t xml:space="preserve"> mediante un Iterator</w:t>
+      </w:r>
+    </w:p>
+    <w:p>
+      <w:pPr>
+        <w:jc w:val="both"/>
+        <w:rPr>
+          <w:sz w:val="24"/>
+          <w:szCs w:val="24"/>
+          <w:lang w:val="es-ES"/>
+        </w:rPr>
+      </w:pPr>
+    </w:p>
+    <w:p>
+      <w:pPr>
+        <w:spacing w:after="160" w:line="259" w:lineRule="auto"/>
+        <w:rPr>
+          <w:sz w:val="24"/>
+          <w:szCs w:val="24"/>
+          <w:lang w:val="es-ES"/>
+        </w:rPr>
+      </w:pPr>
+      <w:r>
+        <w:rPr>
+          <w:sz w:val="24"/>
+          <w:szCs w:val="24"/>
+          <w:lang w:val="es-ES"/>
+        </w:rPr>
+        <w:br w:type="page"/>
+      </w:r>
     </w:p>
     <w:p>
       <w:pPr>
@@ -2510,6 +2903,7 @@
           <w:szCs w:val="24"/>
           <w:lang w:val="es-ES"/>
         </w:rPr>
+        <w:lastRenderedPageBreak/>
         <w:t xml:space="preserve">Explique textual y gráficamente cual es el algoritmo o proceso para </w:t>
       </w:r>
       <w:r>
@@ -2580,16 +2974,6 @@
         </w:rPr>
         <w:t>Hacer un ejemplo en Java.</w:t>
       </w:r>
-    </w:p>
-    <w:p>
-      <w:pPr>
-        <w:jc w:val="both"/>
-        <w:rPr>
-          <w:sz w:val="24"/>
-          <w:szCs w:val="24"/>
-          <w:lang w:val="es-ES"/>
-        </w:rPr>
-      </w:pPr>
     </w:p>
     <w:p>
       <w:pPr>
@@ -2647,6 +3031,134 @@
     </w:p>
     <w:p>
       <w:pPr>
+        <w:ind w:left="708"/>
+        <w:jc w:val="both"/>
+        <w:rPr>
+          <w:sz w:val="24"/>
+          <w:szCs w:val="24"/>
+          <w:lang w:val="es-ES"/>
+        </w:rPr>
+      </w:pPr>
+    </w:p>
+    <w:p>
+      <w:pPr>
+        <w:ind w:left="708"/>
+        <w:jc w:val="both"/>
+        <w:rPr>
+          <w:sz w:val="24"/>
+          <w:szCs w:val="24"/>
+          <w:lang w:val="es-ES"/>
+        </w:rPr>
+      </w:pPr>
+      <w:r>
+        <w:rPr>
+          <w:sz w:val="24"/>
+          <w:szCs w:val="24"/>
+          <w:lang w:val="es-ES"/>
+        </w:rPr>
+        <w:t>Queue y LinkedList poseen un método llamado .</w:t>
+      </w:r>
+      <w:r>
+        <w:rPr>
+          <w:sz w:val="24"/>
+          <w:szCs w:val="24"/>
+          <w:lang w:val="es-ES"/>
+        </w:rPr>
+        <w:t>addAll</w:t>
+      </w:r>
+      <w:r>
+        <w:rPr>
+          <w:sz w:val="24"/>
+          <w:szCs w:val="24"/>
+          <w:lang w:val="es-ES"/>
+        </w:rPr>
+        <w:t xml:space="preserve">() el cual </w:t>
+      </w:r>
+      <w:r>
+        <w:rPr>
+          <w:sz w:val="24"/>
+          <w:szCs w:val="24"/>
+          <w:lang w:val="es-ES"/>
+        </w:rPr>
+        <w:t>añade una cola entera</w:t>
+      </w:r>
+      <w:r>
+        <w:rPr>
+          <w:sz w:val="24"/>
+          <w:szCs w:val="24"/>
+          <w:lang w:val="es-ES"/>
+        </w:rPr>
+        <w:t xml:space="preserve"> al final de otra cola</w:t>
+      </w:r>
+      <w:r>
+        <w:rPr>
+          <w:sz w:val="24"/>
+          <w:szCs w:val="24"/>
+          <w:lang w:val="es-ES"/>
+        </w:rPr>
+        <w:t>, por tanto,</w:t>
+      </w:r>
+      <w:r>
+        <w:rPr>
+          <w:sz w:val="24"/>
+          <w:szCs w:val="24"/>
+          <w:lang w:val="es-ES"/>
+        </w:rPr>
+        <w:t xml:space="preserve"> creamos una nueva cola de tipo ClienteCola y añadimos datos usando el método .add() usado en el punto 10.</w:t>
+      </w:r>
+    </w:p>
+    <w:p>
+      <w:pPr>
+        <w:ind w:left="708"/>
+        <w:jc w:val="both"/>
+        <w:rPr>
+          <w:sz w:val="24"/>
+          <w:szCs w:val="24"/>
+          <w:lang w:val="es-ES"/>
+        </w:rPr>
+      </w:pPr>
+      <w:r>
+        <w:rPr>
+          <w:sz w:val="24"/>
+          <w:szCs w:val="24"/>
+          <w:lang w:val="es-ES"/>
+        </w:rPr>
+        <w:t>Luego le decimos a la cola ColaCliente que adquiera todos los elementos de la nueva cola usando addAll().</w:t>
+      </w:r>
+    </w:p>
+    <w:p>
+      <w:pPr>
+        <w:ind w:left="708"/>
+        <w:jc w:val="both"/>
+        <w:rPr>
+          <w:sz w:val="24"/>
+          <w:szCs w:val="24"/>
+          <w:lang w:val="es-ES"/>
+        </w:rPr>
+      </w:pPr>
+      <w:r>
+        <w:rPr>
+          <w:sz w:val="24"/>
+          <w:szCs w:val="24"/>
+          <w:lang w:val="es-ES"/>
+        </w:rPr>
+        <w:t>Por último, hacemos print de la ColaCliente con sus nuevos elementos.</w:t>
+      </w:r>
+    </w:p>
+    <w:p>
+      <w:pPr>
+        <w:ind w:left="708"/>
+        <w:jc w:val="both"/>
+        <w:rPr>
+          <w:sz w:val="24"/>
+          <w:szCs w:val="24"/>
+          <w:lang w:val="es-ES"/>
+        </w:rPr>
+      </w:pPr>
+    </w:p>
+    <w:p>
+      <w:pPr>
+        <w:ind w:left="708"/>
         <w:jc w:val="both"/>
         <w:rPr>
           <w:sz w:val="24"/>
@@ -2838,14 +3350,85 @@
     </w:p>
     <w:p>
       <w:pPr>
-        <w:ind w:firstLine="708"/>
-        <w:jc w:val="both"/>
-        <w:rPr>
-          <w:sz w:val="24"/>
-          <w:szCs w:val="24"/>
-          <w:lang w:val="es-ES"/>
-        </w:rPr>
-      </w:pPr>
+        <w:spacing w:after="160" w:line="259" w:lineRule="auto"/>
+        <w:rPr>
+          <w:sz w:val="24"/>
+          <w:szCs w:val="24"/>
+          <w:lang w:val="es-ES"/>
+        </w:rPr>
+      </w:pPr>
+      <w:r>
+        <w:rPr>
+          <w:sz w:val="24"/>
+          <w:szCs w:val="24"/>
+          <w:lang w:val="es-ES"/>
+        </w:rPr>
+        <w:tab/>
+      </w:r>
+    </w:p>
+    <w:p>
+      <w:pPr>
+        <w:spacing w:after="160" w:line="259" w:lineRule="auto"/>
+        <w:ind w:left="708"/>
+        <w:jc w:val="both"/>
+        <w:rPr>
+          <w:sz w:val="24"/>
+          <w:szCs w:val="24"/>
+          <w:lang w:val="es-ES"/>
+        </w:rPr>
+      </w:pPr>
+      <w:r>
+        <w:rPr>
+          <w:sz w:val="24"/>
+          <w:szCs w:val="24"/>
+          <w:lang w:val="es-ES"/>
+        </w:rPr>
+        <w:t>En este punto pedimos dos índices, el índice inicial y el índice final de los elementos que queremos borrar.</w:t>
+      </w:r>
+      <w:r>
+        <w:rPr>
+          <w:sz w:val="24"/>
+          <w:szCs w:val="24"/>
+          <w:lang w:val="es-ES"/>
+        </w:rPr>
+        <w:t xml:space="preserve"> Queue y LinkedList nos ofrece un método llamado removeIf() el cual necesita de una condición para funcionar. </w:t>
+      </w:r>
+    </w:p>
+    <w:p>
+      <w:pPr>
+        <w:spacing w:after="160" w:line="259" w:lineRule="auto"/>
+        <w:ind w:left="708"/>
+        <w:jc w:val="both"/>
+        <w:rPr>
+          <w:sz w:val="24"/>
+          <w:szCs w:val="24"/>
+          <w:lang w:val="es-ES"/>
+        </w:rPr>
+      </w:pPr>
+      <w:r>
+        <w:rPr>
+          <w:sz w:val="24"/>
+          <w:szCs w:val="24"/>
+          <w:lang w:val="es-ES"/>
+        </w:rPr>
+        <w:t>Para hacer dicha condición tenemos</w:t>
+      </w:r>
+      <w:r>
+        <w:rPr>
+          <w:sz w:val="24"/>
+          <w:szCs w:val="24"/>
+          <w:lang w:val="es-ES"/>
+        </w:rPr>
+        <w:t xml:space="preserve"> </w:t>
+      </w:r>
+      <w:r>
+        <w:rPr>
+          <w:sz w:val="24"/>
+          <w:szCs w:val="24"/>
+          <w:lang w:val="es-ES"/>
+        </w:rPr>
+        <w:t>que importar el paquete predicate en donde implementamos un predicator llamado n que eliminará los elementos de la cola desde el índice inicial hasta el índice final.</w:t>
+      </w:r>
     </w:p>
     <w:p>
       <w:pPr>
@@ -2971,30 +3554,93 @@
     <w:p>
       <w:pPr>
         <w:ind w:firstLine="708"/>
-        <w:jc w:val="center"/>
-        <w:rPr>
-          <w:sz w:val="24"/>
-          <w:szCs w:val="24"/>
-          <w:lang w:val="es-ES"/>
-        </w:rPr>
-      </w:pPr>
-    </w:p>
-    <w:p>
-      <w:pPr>
-        <w:jc w:val="both"/>
-        <w:rPr>
-          <w:sz w:val="24"/>
-          <w:szCs w:val="24"/>
-          <w:lang w:val="es-ES"/>
-        </w:rPr>
-      </w:pPr>
-      <w:r>
+        <w:jc w:val="both"/>
+        <w:rPr>
+          <w:sz w:val="24"/>
+          <w:szCs w:val="24"/>
+          <w:lang w:val="es-ES"/>
+        </w:rPr>
+      </w:pPr>
+    </w:p>
+    <w:p>
+      <w:pPr>
+        <w:spacing w:after="160" w:line="259" w:lineRule="auto"/>
+        <w:ind w:left="705"/>
+        <w:jc w:val="both"/>
+        <w:rPr>
+          <w:bCs/>
+          <w:sz w:val="24"/>
+          <w:szCs w:val="24"/>
+          <w:lang w:val="es-ES"/>
+        </w:rPr>
+      </w:pPr>
+      <w:r>
+        <w:rPr>
+          <w:bCs/>
+          <w:sz w:val="24"/>
+          <w:szCs w:val="24"/>
+          <w:lang w:val="es-ES"/>
+        </w:rPr>
+        <w:t>Para borrar todos los elementos de una cola, Queue y LinkedList nos ofrecen el método clear() el cual elimina todos los elementos de la cola.</w:t>
+      </w:r>
+    </w:p>
+    <w:p>
+      <w:pPr>
+        <w:spacing w:after="160" w:line="259" w:lineRule="auto"/>
+        <w:rPr>
+          <w:bCs/>
+          <w:sz w:val="24"/>
+          <w:szCs w:val="24"/>
+          <w:lang w:val="es-ES"/>
+        </w:rPr>
+      </w:pPr>
+      <w:r>
+        <w:rPr>
+          <w:bCs/>
+          <w:sz w:val="24"/>
+          <w:szCs w:val="24"/>
+          <w:lang w:val="es-ES"/>
+        </w:rPr>
+        <w:tab/>
+      </w:r>
+    </w:p>
+    <w:p>
+      <w:pPr>
+        <w:spacing w:after="160" w:line="259" w:lineRule="auto"/>
         <w:rPr>
           <w:b/>
           <w:sz w:val="24"/>
           <w:szCs w:val="24"/>
           <w:lang w:val="es-ES"/>
         </w:rPr>
+      </w:pPr>
+      <w:r>
+        <w:rPr>
+          <w:b/>
+          <w:sz w:val="24"/>
+          <w:szCs w:val="24"/>
+          <w:lang w:val="es-ES"/>
+        </w:rPr>
+        <w:br w:type="page"/>
+      </w:r>
+    </w:p>
+    <w:p>
+      <w:pPr>
+        <w:jc w:val="both"/>
+        <w:rPr>
+          <w:sz w:val="24"/>
+          <w:szCs w:val="24"/>
+          <w:lang w:val="es-ES"/>
+        </w:rPr>
+      </w:pPr>
+      <w:r>
+        <w:rPr>
+          <w:b/>
+          <w:sz w:val="24"/>
+          <w:szCs w:val="24"/>
+          <w:lang w:val="es-ES"/>
+        </w:rPr>
+        <w:lastRenderedPageBreak/>
         <w:t>PILAS</w:t>
       </w:r>
       <w:r>
@@ -3212,7 +3858,6 @@
           <w:szCs w:val="24"/>
           <w:lang w:val="es-ES"/>
         </w:rPr>
-        <w:lastRenderedPageBreak/>
         <w:t>Apilar()</w:t>
       </w:r>
     </w:p>
@@ -3316,6 +3961,17 @@
     </w:p>
     <w:p>
       <w:pPr>
+        <w:ind w:left="708"/>
+        <w:jc w:val="both"/>
+        <w:rPr>
+          <w:sz w:val="24"/>
+          <w:szCs w:val="24"/>
+          <w:lang w:val="es-ES"/>
+        </w:rPr>
+      </w:pPr>
+    </w:p>
+    <w:p>
+      <w:pPr>
         <w:numPr>
           <w:ilvl w:val="0"/>
           <w:numId w:val="2"/>
@@ -3395,17 +4051,6 @@
     </w:p>
     <w:p>
       <w:pPr>
-        <w:ind w:left="708"/>
-        <w:jc w:val="both"/>
-        <w:rPr>
-          <w:sz w:val="24"/>
-          <w:szCs w:val="24"/>
-          <w:lang w:val="es-ES"/>
-        </w:rPr>
-      </w:pPr>
-    </w:p>
-    <w:p>
-      <w:pPr>
         <w:numPr>
           <w:ilvl w:val="0"/>
           <w:numId w:val="2"/>
@@ -3423,6 +4068,7 @@
           <w:szCs w:val="24"/>
           <w:lang w:val="es-ES"/>
         </w:rPr>
+        <w:lastRenderedPageBreak/>
         <w:t xml:space="preserve">Explique textual y </w:t>
       </w:r>
       <w:r>
@@ -3527,6 +4173,100 @@
     <w:p>
       <w:pPr>
         <w:ind w:left="708"/>
+        <w:jc w:val="center"/>
+        <w:rPr>
+          <w:sz w:val="24"/>
+          <w:szCs w:val="24"/>
+          <w:lang w:val="es-ES"/>
+        </w:rPr>
+      </w:pPr>
+    </w:p>
+    <w:p>
+      <w:pPr>
+        <w:ind w:left="708"/>
+        <w:jc w:val="both"/>
+        <w:rPr>
+          <w:sz w:val="24"/>
+          <w:szCs w:val="24"/>
+          <w:lang w:val="es-ES"/>
+        </w:rPr>
+      </w:pPr>
+      <w:r>
+        <w:rPr>
+          <w:sz w:val="24"/>
+          <w:szCs w:val="24"/>
+          <w:lang w:val="es-CO"/>
+        </w:rPr>
+        <w:t xml:space="preserve">Debido a que implementamos la </w:t>
+      </w:r>
+      <w:r>
+        <w:rPr>
+          <w:sz w:val="24"/>
+          <w:szCs w:val="24"/>
+          <w:lang w:val="es-CO"/>
+        </w:rPr>
+        <w:t>pila</w:t>
+      </w:r>
+      <w:r>
+        <w:rPr>
+          <w:sz w:val="24"/>
+          <w:szCs w:val="24"/>
+          <w:lang w:val="es-CO"/>
+        </w:rPr>
+        <w:t xml:space="preserve"> usando</w:t>
+      </w:r>
+      <w:r>
+        <w:rPr>
+          <w:sz w:val="24"/>
+          <w:szCs w:val="24"/>
+          <w:lang w:val="es-CO"/>
+        </w:rPr>
+        <w:t xml:space="preserve"> ArrayDeque</w:t>
+      </w:r>
+      <w:r>
+        <w:rPr>
+          <w:sz w:val="24"/>
+          <w:szCs w:val="24"/>
+          <w:lang w:val="es-CO"/>
+        </w:rPr>
+        <w:t xml:space="preserve">, esta </w:t>
+      </w:r>
+      <w:r>
+        <w:rPr>
+          <w:sz w:val="24"/>
+          <w:szCs w:val="24"/>
+          <w:lang w:val="es-CO"/>
+        </w:rPr>
+        <w:t xml:space="preserve">clase </w:t>
+      </w:r>
+      <w:r>
+        <w:rPr>
+          <w:sz w:val="24"/>
+          <w:szCs w:val="24"/>
+          <w:lang w:val="es-CO"/>
+        </w:rPr>
+        <w:t xml:space="preserve">posee métodos para determinar el numero de elementos. En este caso hacemos un print del tamaño de la </w:t>
+      </w:r>
+      <w:r>
+        <w:rPr>
+          <w:sz w:val="24"/>
+          <w:szCs w:val="24"/>
+          <w:lang w:val="es-CO"/>
+        </w:rPr>
+        <w:t>pila</w:t>
+      </w:r>
+      <w:r>
+        <w:rPr>
+          <w:sz w:val="24"/>
+          <w:szCs w:val="24"/>
+          <w:lang w:val="es-CO"/>
+        </w:rPr>
+        <w:t>, usando el método .size().</w:t>
+      </w:r>
+    </w:p>
+    <w:p>
+      <w:pPr>
+        <w:ind w:left="708"/>
         <w:jc w:val="both"/>
         <w:rPr>
           <w:sz w:val="24"/>
@@ -3612,16 +4352,15 @@
       </w:pPr>
       <w:r>
         <w:rPr>
-          <w:noProof/>
           <w:sz w:val="24"/>
           <w:szCs w:val="24"/>
           <w:lang w:val="es-ES"/>
         </w:rPr>
         <w:drawing>
-          <wp:inline distT="0" distB="0" distL="0" distR="0" wp14:anchorId="47CE9D36" wp14:editId="5C7200D3">
-            <wp:extent cx="3781953" cy="1743318"/>
-            <wp:effectExtent l="0" t="0" r="9525" b="9525"/>
-            <wp:docPr id="20" name="Imagen 20"/>
+          <wp:inline distT="0" distB="0" distL="0" distR="0" wp14:anchorId="6DB72A4F" wp14:editId="26DF17DB">
+            <wp:extent cx="4115374" cy="1762371"/>
+            <wp:effectExtent l="0" t="0" r="0" b="9525"/>
+            <wp:docPr id="12" name="Imagen 12" descr="Texto&#10;&#10;Descripción generada automáticamente"/>
             <wp:cNvGraphicFramePr>
               <a:graphicFrameLocks xmlns:a="http://schemas.openxmlformats.org/drawingml/2006/main" noChangeAspect="1"/>
             </wp:cNvGraphicFramePr>
@@ -3629,7 +4368,7 @@
               <a:graphicData uri="http://schemas.openxmlformats.org/drawingml/2006/picture">
                 <pic:pic xmlns:pic="http://schemas.openxmlformats.org/drawingml/2006/picture">
                   <pic:nvPicPr>
-                    <pic:cNvPr id="1" name=""/>
+                    <pic:cNvPr id="12" name="Imagen 12" descr="Texto&#10;&#10;Descripción generada automáticamente"/>
                     <pic:cNvPicPr/>
                   </pic:nvPicPr>
                   <pic:blipFill>
@@ -3641,7 +4380,7 @@
                   <pic:spPr>
                     <a:xfrm>
                       <a:off x="0" y="0"/>
-                      <a:ext cx="3781953" cy="1743318"/>
+                      <a:ext cx="4115374" cy="1762371"/>
                     </a:xfrm>
                     <a:prstGeom prst="rect">
                       <a:avLst/>
@@ -3666,6 +4405,81 @@
     </w:p>
     <w:p>
       <w:pPr>
+        <w:ind w:left="708"/>
+        <w:jc w:val="both"/>
+        <w:rPr>
+          <w:sz w:val="24"/>
+          <w:szCs w:val="24"/>
+          <w:lang w:val="es-CO"/>
+        </w:rPr>
+      </w:pPr>
+      <w:r>
+        <w:rPr>
+          <w:sz w:val="24"/>
+          <w:szCs w:val="24"/>
+          <w:lang w:val="es-ES"/>
+        </w:rPr>
+        <w:t xml:space="preserve">ArrayDeque nos ofrece un método para saber si la pila esta vacia o no, </w:t>
+      </w:r>
+      <w:r>
+        <w:rPr>
+          <w:sz w:val="24"/>
+          <w:szCs w:val="24"/>
+          <w:lang w:val="es-CO"/>
+        </w:rPr>
+        <w:t xml:space="preserve">por tanto, </w:t>
+      </w:r>
+      <w:r>
+        <w:rPr>
+          <w:sz w:val="24"/>
+          <w:szCs w:val="24"/>
+          <w:lang w:val="es-CO"/>
+        </w:rPr>
+        <w:t>usamos un if para evaluar si el método .isEmpty() regresa true o false, si este regresa true significa que esta vacia y si regresa false es porque tiene elementos.</w:t>
+      </w:r>
+    </w:p>
+    <w:p>
+      <w:pPr>
+        <w:spacing w:after="160" w:line="259" w:lineRule="auto"/>
+        <w:jc w:val="both"/>
+        <w:rPr>
+          <w:sz w:val="24"/>
+          <w:szCs w:val="24"/>
+          <w:lang w:val="es-CO"/>
+        </w:rPr>
+      </w:pPr>
+    </w:p>
+    <w:p>
+      <w:pPr>
+        <w:spacing w:after="160" w:line="259" w:lineRule="auto"/>
+        <w:jc w:val="both"/>
+        <w:rPr>
+          <w:sz w:val="24"/>
+          <w:szCs w:val="24"/>
+          <w:lang w:val="es-ES"/>
+        </w:rPr>
+      </w:pPr>
+    </w:p>
+    <w:p>
+      <w:pPr>
+        <w:spacing w:after="160" w:line="259" w:lineRule="auto"/>
+        <w:rPr>
+          <w:sz w:val="24"/>
+          <w:szCs w:val="24"/>
+          <w:lang w:val="es-ES"/>
+        </w:rPr>
+      </w:pPr>
+      <w:r>
+        <w:rPr>
+          <w:sz w:val="24"/>
+          <w:szCs w:val="24"/>
+          <w:lang w:val="es-ES"/>
+        </w:rPr>
+        <w:br w:type="page"/>
+      </w:r>
+    </w:p>
+    <w:p>
+      <w:pPr>
         <w:numPr>
           <w:ilvl w:val="0"/>
           <w:numId w:val="2"/>
@@ -3727,6 +4541,7 @@
       </w:pPr>
       <w:r>
         <w:rPr>
+          <w:noProof/>
           <w:sz w:val="24"/>
           <w:szCs w:val="24"/>
           <w:lang w:val="es-ES"/>
@@ -3770,6 +4585,36 @@
     </w:p>
     <w:p>
       <w:pPr>
+        <w:ind w:firstLine="708"/>
+        <w:jc w:val="center"/>
+        <w:rPr>
+          <w:sz w:val="24"/>
+          <w:szCs w:val="24"/>
+          <w:lang w:val="es-ES"/>
+        </w:rPr>
+      </w:pPr>
+    </w:p>
+    <w:p>
+      <w:pPr>
+        <w:ind w:left="708"/>
+        <w:jc w:val="both"/>
+        <w:rPr>
+          <w:sz w:val="24"/>
+          <w:szCs w:val="24"/>
+          <w:lang w:val="es-ES"/>
+        </w:rPr>
+      </w:pPr>
+      <w:r>
+        <w:rPr>
+          <w:sz w:val="24"/>
+          <w:szCs w:val="24"/>
+          <w:lang w:val="es-ES"/>
+        </w:rPr>
+        <w:t>La clase ArrayDeque (al igual que Queue y LinkedList) nos ofrece un método llamado .iterator() para iterar nuestra pila. Por tanto en este punto creamos un iterador que recorra la pila y que a su vez la imprima en consola.</w:t>
+      </w:r>
+    </w:p>
+    <w:p>
+      <w:pPr>
         <w:jc w:val="both"/>
         <w:rPr>
           <w:b/>
@@ -3831,6 +4676,7 @@
       </w:pPr>
       <w:r>
         <w:rPr>
+          <w:noProof/>
           <w:sz w:val="24"/>
           <w:szCs w:val="24"/>
           <w:lang w:val="es-ES"/>
@@ -3884,6 +4730,127 @@
     </w:p>
     <w:p>
       <w:pPr>
+        <w:ind w:left="708"/>
+        <w:jc w:val="both"/>
+        <w:rPr>
+          <w:sz w:val="24"/>
+          <w:szCs w:val="24"/>
+          <w:lang w:val="es-ES"/>
+        </w:rPr>
+      </w:pPr>
+      <w:r>
+        <w:rPr>
+          <w:sz w:val="24"/>
+          <w:szCs w:val="24"/>
+          <w:lang w:val="es-ES"/>
+        </w:rPr>
+        <w:t>La clase ArrayDeque (al igual que Queue y LinkedList) nos ofrece un método</w:t>
+      </w:r>
+      <w:r>
+        <w:rPr>
+          <w:sz w:val="24"/>
+          <w:szCs w:val="24"/>
+          <w:lang w:val="es-ES"/>
+        </w:rPr>
+        <w:t xml:space="preserve"> llamado .descendingIterator</w:t>
+      </w:r>
+      <w:r>
+        <w:rPr>
+          <w:sz w:val="24"/>
+          <w:szCs w:val="24"/>
+          <w:lang w:val="es-ES"/>
+        </w:rPr>
+        <w:t xml:space="preserve"> para iterar nuestra pila</w:t>
+      </w:r>
+      <w:r>
+        <w:rPr>
+          <w:sz w:val="24"/>
+          <w:szCs w:val="24"/>
+          <w:lang w:val="es-ES"/>
+        </w:rPr>
+        <w:t xml:space="preserve"> en reversa</w:t>
+      </w:r>
+      <w:r>
+        <w:rPr>
+          <w:sz w:val="24"/>
+          <w:szCs w:val="24"/>
+          <w:lang w:val="es-ES"/>
+        </w:rPr>
+        <w:t xml:space="preserve">. Por </w:t>
+      </w:r>
+      <w:r>
+        <w:rPr>
+          <w:sz w:val="24"/>
+          <w:szCs w:val="24"/>
+          <w:lang w:val="es-ES"/>
+        </w:rPr>
+        <w:t>tanto,</w:t>
+      </w:r>
+      <w:r>
+        <w:rPr>
+          <w:sz w:val="24"/>
+          <w:szCs w:val="24"/>
+          <w:lang w:val="es-ES"/>
+        </w:rPr>
+        <w:t xml:space="preserve"> en este punto creamos un iterador</w:t>
+      </w:r>
+      <w:r>
+        <w:rPr>
+          <w:sz w:val="24"/>
+          <w:szCs w:val="24"/>
+          <w:lang w:val="es-ES"/>
+        </w:rPr>
+        <w:t xml:space="preserve"> invertido</w:t>
+      </w:r>
+      <w:r>
+        <w:rPr>
+          <w:sz w:val="24"/>
+          <w:szCs w:val="24"/>
+          <w:lang w:val="es-ES"/>
+        </w:rPr>
+        <w:t xml:space="preserve"> que recorra la pila y que a su vez la imprima en consola.</w:t>
+      </w:r>
+    </w:p>
+    <w:p>
+      <w:pPr>
+        <w:spacing w:after="160" w:line="259" w:lineRule="auto"/>
+        <w:rPr>
+          <w:sz w:val="24"/>
+          <w:szCs w:val="24"/>
+          <w:lang w:val="es-ES"/>
+        </w:rPr>
+      </w:pPr>
+    </w:p>
+    <w:p>
+      <w:pPr>
+        <w:spacing w:after="160" w:line="259" w:lineRule="auto"/>
+        <w:rPr>
+          <w:sz w:val="24"/>
+          <w:szCs w:val="24"/>
+          <w:lang w:val="es-ES"/>
+        </w:rPr>
+      </w:pPr>
+    </w:p>
+    <w:p>
+      <w:pPr>
+        <w:spacing w:after="160" w:line="259" w:lineRule="auto"/>
+        <w:rPr>
+          <w:sz w:val="24"/>
+          <w:szCs w:val="24"/>
+          <w:lang w:val="es-ES"/>
+        </w:rPr>
+      </w:pPr>
+      <w:r>
+        <w:rPr>
+          <w:sz w:val="24"/>
+          <w:szCs w:val="24"/>
+          <w:lang w:val="es-ES"/>
+        </w:rPr>
+        <w:br w:type="page"/>
+      </w:r>
+    </w:p>
+    <w:p>
+      <w:pPr>
         <w:numPr>
           <w:ilvl w:val="0"/>
           <w:numId w:val="2"/>
@@ -3902,141 +4869,6 @@
           <w:szCs w:val="24"/>
           <w:lang w:val="es-ES"/>
         </w:rPr>
-        <w:t xml:space="preserve">Explique textual y gráficamente cual es el algoritmo o proceso para </w:t>
-      </w:r>
-      <w:r>
-        <w:rPr>
-          <w:b/>
-          <w:sz w:val="24"/>
-          <w:szCs w:val="24"/>
-          <w:lang w:val="es-ES"/>
-        </w:rPr>
-        <w:t xml:space="preserve">agregar un elemento a una Pila. </w:t>
-      </w:r>
-      <w:r>
-        <w:rPr>
-          <w:sz w:val="24"/>
-          <w:szCs w:val="24"/>
-          <w:lang w:val="es-ES"/>
-        </w:rPr>
-        <w:t>Hacer un ejemplo en Java</w:t>
-      </w:r>
-    </w:p>
-    <w:p>
-      <w:pPr>
-        <w:ind w:left="708"/>
-        <w:jc w:val="both"/>
-        <w:rPr>
-          <w:b/>
-          <w:sz w:val="24"/>
-          <w:szCs w:val="24"/>
-          <w:lang w:val="es-ES"/>
-        </w:rPr>
-      </w:pPr>
-    </w:p>
-    <w:p>
-      <w:pPr>
-        <w:ind w:left="708"/>
-        <w:jc w:val="center"/>
-        <w:rPr>
-          <w:sz w:val="24"/>
-          <w:szCs w:val="24"/>
-          <w:lang w:val="es-ES"/>
-        </w:rPr>
-      </w:pPr>
-      <w:r>
-        <w:rPr>
-          <w:noProof/>
-          <w:sz w:val="24"/>
-          <w:szCs w:val="24"/>
-          <w:lang w:val="es-ES"/>
-        </w:rPr>
-        <w:drawing>
-          <wp:inline distT="0" distB="0" distL="0" distR="0" wp14:anchorId="17B303F9" wp14:editId="49AC177C">
-            <wp:extent cx="5106113" cy="1552792"/>
-            <wp:effectExtent l="0" t="0" r="0" b="9525"/>
-            <wp:docPr id="22" name="Imagen 22" descr="Texto&#10;&#10;Descripción generada automáticamente"/>
-            <wp:cNvGraphicFramePr>
-              <a:graphicFrameLocks xmlns:a="http://schemas.openxmlformats.org/drawingml/2006/main" noChangeAspect="1"/>
-            </wp:cNvGraphicFramePr>
-            <a:graphic xmlns:a="http://schemas.openxmlformats.org/drawingml/2006/main">
-              <a:graphicData uri="http://schemas.openxmlformats.org/drawingml/2006/picture">
-                <pic:pic xmlns:pic="http://schemas.openxmlformats.org/drawingml/2006/picture">
-                  <pic:nvPicPr>
-                    <pic:cNvPr id="22" name="Imagen 22" descr="Texto&#10;&#10;Descripción generada automáticamente"/>
-                    <pic:cNvPicPr/>
-                  </pic:nvPicPr>
-                  <pic:blipFill>
-                    <a:blip r:embed="rId24"/>
-                    <a:stretch>
-                      <a:fillRect/>
-                    </a:stretch>
-                  </pic:blipFill>
-                  <pic:spPr>
-                    <a:xfrm>
-                      <a:off x="0" y="0"/>
-                      <a:ext cx="5106113" cy="1552792"/>
-                    </a:xfrm>
-                    <a:prstGeom prst="rect">
-                      <a:avLst/>
-                    </a:prstGeom>
-                  </pic:spPr>
-                </pic:pic>
-              </a:graphicData>
-            </a:graphic>
-          </wp:inline>
-        </w:drawing>
-      </w:r>
-    </w:p>
-    <w:p>
-      <w:pPr>
-        <w:jc w:val="both"/>
-        <w:rPr>
-          <w:b/>
-          <w:sz w:val="24"/>
-          <w:szCs w:val="24"/>
-          <w:lang w:val="es-ES"/>
-        </w:rPr>
-      </w:pPr>
-    </w:p>
-    <w:p>
-      <w:pPr>
-        <w:spacing w:after="160" w:line="259" w:lineRule="auto"/>
-        <w:rPr>
-          <w:sz w:val="24"/>
-          <w:szCs w:val="24"/>
-          <w:lang w:val="es-ES"/>
-        </w:rPr>
-      </w:pPr>
-      <w:r>
-        <w:rPr>
-          <w:sz w:val="24"/>
-          <w:szCs w:val="24"/>
-          <w:lang w:val="es-ES"/>
-        </w:rPr>
-        <w:br w:type="page"/>
-      </w:r>
-    </w:p>
-    <w:p>
-      <w:pPr>
-        <w:numPr>
-          <w:ilvl w:val="0"/>
-          <w:numId w:val="2"/>
-        </w:numPr>
-        <w:jc w:val="both"/>
-        <w:rPr>
-          <w:b/>
-          <w:sz w:val="24"/>
-          <w:szCs w:val="24"/>
-          <w:lang w:val="es-ES"/>
-        </w:rPr>
-      </w:pPr>
-      <w:r>
-        <w:rPr>
-          <w:sz w:val="24"/>
-          <w:szCs w:val="24"/>
-          <w:lang w:val="es-ES"/>
-        </w:rPr>
         <w:lastRenderedPageBreak/>
         <w:t xml:space="preserve">Explique textual y gráficamente cual es el algoritmo o proceso para </w:t>
       </w:r>
@@ -4047,7 +4879,7 @@
           <w:szCs w:val="24"/>
           <w:lang w:val="es-ES"/>
         </w:rPr>
-        <w:t xml:space="preserve">insertar un elemento a una Pila. </w:t>
+        <w:t xml:space="preserve">agregar un elemento a una Pila. </w:t>
       </w:r>
       <w:r>
         <w:rPr>
@@ -4063,6 +4895,7 @@
         <w:ind w:left="708"/>
         <w:jc w:val="both"/>
         <w:rPr>
+          <w:b/>
           <w:sz w:val="24"/>
           <w:szCs w:val="24"/>
           <w:lang w:val="es-ES"/>
@@ -4081,16 +4914,15 @@
       </w:pPr>
       <w:r>
         <w:rPr>
-          <w:noProof/>
           <w:sz w:val="24"/>
           <w:szCs w:val="24"/>
           <w:lang w:val="es-ES"/>
         </w:rPr>
         <w:drawing>
-          <wp:inline distT="0" distB="0" distL="0" distR="0" wp14:anchorId="0F609D2B" wp14:editId="087A43E8">
-            <wp:extent cx="5106113" cy="1552792"/>
-            <wp:effectExtent l="0" t="0" r="0" b="9525"/>
-            <wp:docPr id="21" name="Imagen 21"/>
+          <wp:inline distT="0" distB="0" distL="0" distR="0" wp14:anchorId="6A19533D" wp14:editId="689B4687">
+            <wp:extent cx="4991797" cy="1562318"/>
+            <wp:effectExtent l="0" t="0" r="0" b="0"/>
+            <wp:docPr id="8" name="Imagen 8"/>
             <wp:cNvGraphicFramePr>
               <a:graphicFrameLocks xmlns:a="http://schemas.openxmlformats.org/drawingml/2006/main" noChangeAspect="1"/>
             </wp:cNvGraphicFramePr>
@@ -4110,7 +4942,7 @@
                   <pic:spPr>
                     <a:xfrm>
                       <a:off x="0" y="0"/>
-                      <a:ext cx="5106113" cy="1552792"/>
+                      <a:ext cx="4991797" cy="1562318"/>
                     </a:xfrm>
                     <a:prstGeom prst="rect">
                       <a:avLst/>
@@ -4125,6 +4957,94 @@
     </w:p>
     <w:p>
       <w:pPr>
+        <w:jc w:val="both"/>
+        <w:rPr>
+          <w:b/>
+          <w:sz w:val="24"/>
+          <w:szCs w:val="24"/>
+          <w:lang w:val="es-ES"/>
+        </w:rPr>
+      </w:pPr>
+    </w:p>
+    <w:p>
+      <w:pPr>
+        <w:ind w:left="708"/>
+        <w:jc w:val="both"/>
+        <w:rPr>
+          <w:sz w:val="24"/>
+          <w:szCs w:val="24"/>
+          <w:lang w:val="es-ES"/>
+        </w:rPr>
+      </w:pPr>
+      <w:r>
+        <w:rPr>
+          <w:sz w:val="24"/>
+          <w:szCs w:val="24"/>
+          <w:lang w:val="es-ES"/>
+        </w:rPr>
+        <w:t>ArrayDeque</w:t>
+      </w:r>
+      <w:r>
+        <w:rPr>
+          <w:sz w:val="24"/>
+          <w:szCs w:val="24"/>
+          <w:lang w:val="es-ES"/>
+        </w:rPr>
+        <w:t xml:space="preserve"> provee el método add() el cual añade un objeto a la </w:t>
+      </w:r>
+      <w:r>
+        <w:rPr>
+          <w:sz w:val="24"/>
+          <w:szCs w:val="24"/>
+          <w:lang w:val="es-ES"/>
+        </w:rPr>
+        <w:t>pila</w:t>
+      </w:r>
+      <w:r>
+        <w:rPr>
+          <w:sz w:val="24"/>
+          <w:szCs w:val="24"/>
+          <w:lang w:val="es-ES"/>
+        </w:rPr>
+        <w:t xml:space="preserve">. La </w:t>
+      </w:r>
+      <w:r>
+        <w:rPr>
+          <w:sz w:val="24"/>
+          <w:szCs w:val="24"/>
+          <w:lang w:val="es-ES"/>
+        </w:rPr>
+        <w:t>pila</w:t>
+      </w:r>
+      <w:r>
+        <w:rPr>
+          <w:sz w:val="24"/>
+          <w:szCs w:val="24"/>
+          <w:lang w:val="es-ES"/>
+        </w:rPr>
+        <w:t xml:space="preserve"> es de tipo ClienteCola (String, int) por tanto para añadir un cliente pedimos el nombre por teclado y su índice es el incremento del indice guardado en el setIndice().</w:t>
+      </w:r>
+    </w:p>
+    <w:p>
+      <w:pPr>
+        <w:spacing w:after="160" w:line="259" w:lineRule="auto"/>
+        <w:rPr>
+          <w:sz w:val="24"/>
+          <w:szCs w:val="24"/>
+          <w:lang w:val="es-ES"/>
+        </w:rPr>
+      </w:pPr>
+      <w:r>
+        <w:rPr>
+          <w:sz w:val="24"/>
+          <w:szCs w:val="24"/>
+          <w:lang w:val="es-ES"/>
+        </w:rPr>
+        <w:tab/>
+      </w:r>
+    </w:p>
+    <w:p>
+      <w:pPr>
         <w:spacing w:after="160" w:line="259" w:lineRule="auto"/>
         <w:rPr>
           <w:sz w:val="24"/>
@@ -4153,6 +5073,185 @@
           <w:szCs w:val="24"/>
           <w:lang w:val="es-ES"/>
         </w:rPr>
+        <w:t xml:space="preserve">Explique textual y gráficamente cual es el algoritmo o proceso para </w:t>
+      </w:r>
+      <w:r>
+        <w:rPr>
+          <w:b/>
+          <w:sz w:val="24"/>
+          <w:szCs w:val="24"/>
+          <w:lang w:val="es-ES"/>
+        </w:rPr>
+        <w:t xml:space="preserve">insertar un elemento a una Pila. </w:t>
+      </w:r>
+      <w:r>
+        <w:rPr>
+          <w:sz w:val="24"/>
+          <w:szCs w:val="24"/>
+          <w:lang w:val="es-ES"/>
+        </w:rPr>
+        <w:t>Hacer un ejemplo en Java</w:t>
+      </w:r>
+    </w:p>
+    <w:p>
+      <w:pPr>
+        <w:ind w:left="708"/>
+        <w:jc w:val="both"/>
+        <w:rPr>
+          <w:sz w:val="24"/>
+          <w:szCs w:val="24"/>
+          <w:lang w:val="es-ES"/>
+        </w:rPr>
+      </w:pPr>
+    </w:p>
+    <w:p>
+      <w:pPr>
+        <w:ind w:left="708"/>
+        <w:jc w:val="center"/>
+        <w:rPr>
+          <w:sz w:val="24"/>
+          <w:szCs w:val="24"/>
+          <w:lang w:val="es-ES"/>
+        </w:rPr>
+      </w:pPr>
+      <w:r>
+        <w:rPr>
+          <w:sz w:val="24"/>
+          <w:szCs w:val="24"/>
+          <w:lang w:val="es-ES"/>
+        </w:rPr>
+        <w:drawing>
+          <wp:inline distT="0" distB="0" distL="0" distR="0" wp14:anchorId="31C38711" wp14:editId="35215F2F">
+            <wp:extent cx="4991797" cy="1562318"/>
+            <wp:effectExtent l="0" t="0" r="0" b="0"/>
+            <wp:docPr id="11" name="Imagen 11" descr="Texto&#10;&#10;Descripción generada automáticamente"/>
+            <wp:cNvGraphicFramePr>
+              <a:graphicFrameLocks xmlns:a="http://schemas.openxmlformats.org/drawingml/2006/main" noChangeAspect="1"/>
+            </wp:cNvGraphicFramePr>
+            <a:graphic xmlns:a="http://schemas.openxmlformats.org/drawingml/2006/main">
+              <a:graphicData uri="http://schemas.openxmlformats.org/drawingml/2006/picture">
+                <pic:pic xmlns:pic="http://schemas.openxmlformats.org/drawingml/2006/picture">
+                  <pic:nvPicPr>
+                    <pic:cNvPr id="11" name="Imagen 11" descr="Texto&#10;&#10;Descripción generada automáticamente"/>
+                    <pic:cNvPicPr/>
+                  </pic:nvPicPr>
+                  <pic:blipFill>
+                    <a:blip r:embed="rId24"/>
+                    <a:stretch>
+                      <a:fillRect/>
+                    </a:stretch>
+                  </pic:blipFill>
+                  <pic:spPr>
+                    <a:xfrm>
+                      <a:off x="0" y="0"/>
+                      <a:ext cx="4991797" cy="1562318"/>
+                    </a:xfrm>
+                    <a:prstGeom prst="rect">
+                      <a:avLst/>
+                    </a:prstGeom>
+                  </pic:spPr>
+                </pic:pic>
+              </a:graphicData>
+            </a:graphic>
+          </wp:inline>
+        </w:drawing>
+      </w:r>
+    </w:p>
+    <w:p>
+      <w:pPr>
+        <w:ind w:left="708"/>
+        <w:jc w:val="center"/>
+        <w:rPr>
+          <w:sz w:val="24"/>
+          <w:szCs w:val="24"/>
+          <w:lang w:val="es-ES"/>
+        </w:rPr>
+      </w:pPr>
+    </w:p>
+    <w:p>
+      <w:pPr>
+        <w:ind w:left="708"/>
+        <w:jc w:val="both"/>
+        <w:rPr>
+          <w:sz w:val="24"/>
+          <w:szCs w:val="24"/>
+          <w:lang w:val="es-ES"/>
+        </w:rPr>
+      </w:pPr>
+      <w:r>
+        <w:rPr>
+          <w:sz w:val="24"/>
+          <w:szCs w:val="24"/>
+          <w:lang w:val="es-ES"/>
+        </w:rPr>
+        <w:t>ArrayDeque provee el método add() el cual añade un objeto a la pila. La pila es de tipo Cliente</w:t>
+      </w:r>
+      <w:r>
+        <w:rPr>
+          <w:sz w:val="24"/>
+          <w:szCs w:val="24"/>
+          <w:lang w:val="es-ES"/>
+        </w:rPr>
+        <w:t>Pila</w:t>
+      </w:r>
+      <w:r>
+        <w:rPr>
+          <w:sz w:val="24"/>
+          <w:szCs w:val="24"/>
+          <w:lang w:val="es-ES"/>
+        </w:rPr>
+        <w:t xml:space="preserve"> (String, int) por tanto para añadir un cliente pedimos el nombre por teclado y su índice es el incremento del indice guardado en el setIndice().</w:t>
+      </w:r>
+    </w:p>
+    <w:p>
+      <w:pPr>
+        <w:spacing w:after="160" w:line="259" w:lineRule="auto"/>
+        <w:rPr>
+          <w:sz w:val="24"/>
+          <w:szCs w:val="24"/>
+          <w:lang w:val="es-ES"/>
+        </w:rPr>
+      </w:pPr>
+    </w:p>
+    <w:p>
+      <w:pPr>
+        <w:spacing w:after="160" w:line="259" w:lineRule="auto"/>
+        <w:rPr>
+          <w:sz w:val="24"/>
+          <w:szCs w:val="24"/>
+          <w:lang w:val="es-ES"/>
+        </w:rPr>
+      </w:pPr>
+      <w:r>
+        <w:rPr>
+          <w:sz w:val="24"/>
+          <w:szCs w:val="24"/>
+          <w:lang w:val="es-ES"/>
+        </w:rPr>
+        <w:br w:type="page"/>
+      </w:r>
+    </w:p>
+    <w:p>
+      <w:pPr>
+        <w:numPr>
+          <w:ilvl w:val="0"/>
+          <w:numId w:val="2"/>
+        </w:numPr>
+        <w:jc w:val="both"/>
+        <w:rPr>
+          <w:b/>
+          <w:sz w:val="24"/>
+          <w:szCs w:val="24"/>
+          <w:lang w:val="es-ES"/>
+        </w:rPr>
+      </w:pPr>
+      <w:r>
+        <w:rPr>
+          <w:sz w:val="24"/>
+          <w:szCs w:val="24"/>
+          <w:lang w:val="es-ES"/>
+        </w:rPr>
+        <w:lastRenderedPageBreak/>
         <w:t xml:space="preserve">Explique textual y gráficamente cual es el algoritmo o proceso para </w:t>
       </w:r>
       <w:r>
@@ -4241,6 +5340,48 @@
     </w:p>
     <w:p>
       <w:pPr>
+        <w:ind w:left="708"/>
+        <w:jc w:val="center"/>
+        <w:rPr>
+          <w:b/>
+          <w:sz w:val="24"/>
+          <w:szCs w:val="24"/>
+          <w:lang w:val="es-ES"/>
+        </w:rPr>
+      </w:pPr>
+    </w:p>
+    <w:p>
+      <w:pPr>
+        <w:ind w:left="708"/>
+        <w:jc w:val="both"/>
+        <w:rPr>
+          <w:bCs/>
+          <w:sz w:val="24"/>
+          <w:szCs w:val="24"/>
+          <w:lang w:val="es-ES"/>
+        </w:rPr>
+      </w:pPr>
+      <w:r>
+        <w:rPr>
+          <w:bCs/>
+          <w:sz w:val="24"/>
+          <w:szCs w:val="24"/>
+          <w:lang w:val="es-ES"/>
+        </w:rPr>
+        <w:t>Arra</w:t>
+      </w:r>
+      <w:r>
+        <w:rPr>
+          <w:bCs/>
+          <w:sz w:val="24"/>
+          <w:szCs w:val="24"/>
+          <w:lang w:val="es-ES"/>
+        </w:rPr>
+        <w:t>yDeque nos ofrece el método removeFirst() el cual nos permite eliminar el primer elemento de la pila. Sin embargo, para poder mostrar dicho elemento debimos crear un objeto llamado primcli para imprimir que elemento se había eliminado.</w:t>
+      </w:r>
+    </w:p>
+    <w:p>
+      <w:pPr>
         <w:spacing w:after="160" w:line="259" w:lineRule="auto"/>
         <w:rPr>
           <w:sz w:val="24"/>
@@ -4366,6 +5507,101 @@
     </w:p>
     <w:p>
       <w:pPr>
+        <w:ind w:left="708"/>
+        <w:jc w:val="both"/>
+        <w:rPr>
+          <w:bCs/>
+          <w:sz w:val="24"/>
+          <w:szCs w:val="24"/>
+          <w:lang w:val="es-ES"/>
+        </w:rPr>
+      </w:pPr>
+      <w:r>
+        <w:rPr>
+          <w:bCs/>
+          <w:sz w:val="24"/>
+          <w:szCs w:val="24"/>
+          <w:lang w:val="es-ES"/>
+        </w:rPr>
+        <w:t>ArrayDeque nos ofrece el método remove</w:t>
+      </w:r>
+      <w:r>
+        <w:rPr>
+          <w:bCs/>
+          <w:sz w:val="24"/>
+          <w:szCs w:val="24"/>
+          <w:lang w:val="es-ES"/>
+        </w:rPr>
+        <w:t>Last</w:t>
+      </w:r>
+      <w:r>
+        <w:rPr>
+          <w:bCs/>
+          <w:sz w:val="24"/>
+          <w:szCs w:val="24"/>
+          <w:lang w:val="es-ES"/>
+        </w:rPr>
+        <w:t xml:space="preserve">() el cual nos permite eliminar el </w:t>
+      </w:r>
+      <w:r>
+        <w:rPr>
+          <w:bCs/>
+          <w:sz w:val="24"/>
+          <w:szCs w:val="24"/>
+          <w:lang w:val="es-ES"/>
+        </w:rPr>
+        <w:t>ultimo</w:t>
+      </w:r>
+      <w:r>
+        <w:rPr>
+          <w:bCs/>
+          <w:sz w:val="24"/>
+          <w:szCs w:val="24"/>
+          <w:lang w:val="es-ES"/>
+        </w:rPr>
+        <w:t xml:space="preserve"> elemento de la pila. Sin embargo, para poder mostrar dicho elemento debimos crear un objeto llamado </w:t>
+      </w:r>
+      <w:r>
+        <w:rPr>
+          <w:bCs/>
+          <w:sz w:val="24"/>
+          <w:szCs w:val="24"/>
+          <w:lang w:val="es-ES"/>
+        </w:rPr>
+        <w:t>ulti</w:t>
+      </w:r>
+      <w:r>
+        <w:rPr>
+          <w:bCs/>
+          <w:sz w:val="24"/>
+          <w:szCs w:val="24"/>
+          <w:lang w:val="es-ES"/>
+        </w:rPr>
+        <w:t>cli para imprimir que elemento se había eliminado.</w:t>
+      </w:r>
+    </w:p>
+    <w:p>
+      <w:pPr>
+        <w:spacing w:after="160" w:line="259" w:lineRule="auto"/>
+        <w:rPr>
+          <w:sz w:val="24"/>
+          <w:szCs w:val="24"/>
+          <w:lang w:val="es-ES"/>
+        </w:rPr>
+      </w:pPr>
+    </w:p>
+    <w:p>
+      <w:pPr>
+        <w:spacing w:after="160" w:line="259" w:lineRule="auto"/>
+        <w:rPr>
+          <w:sz w:val="24"/>
+          <w:szCs w:val="24"/>
+          <w:lang w:val="es-ES"/>
+        </w:rPr>
+      </w:pPr>
+    </w:p>
+    <w:p>
+      <w:pPr>
         <w:spacing w:after="160" w:line="259" w:lineRule="auto"/>
         <w:rPr>
           <w:sz w:val="24"/>
@@ -4457,10 +5693,10 @@
           <w:lang w:val="es-ES"/>
         </w:rPr>
         <w:drawing>
-          <wp:inline distT="0" distB="0" distL="0" distR="0" wp14:anchorId="1E1FBCB8" wp14:editId="0BE3F6B1">
-            <wp:extent cx="5612130" cy="1927860"/>
-            <wp:effectExtent l="0" t="0" r="7620" b="0"/>
-            <wp:docPr id="49" name="Imagen 49"/>
+          <wp:inline distT="0" distB="0" distL="0" distR="0" wp14:anchorId="67474B84" wp14:editId="733197EA">
+            <wp:extent cx="5200650" cy="1769445"/>
+            <wp:effectExtent l="0" t="0" r="0" b="2540"/>
+            <wp:docPr id="13" name="Imagen 13" descr="Texto&#10;&#10;Descripción generada automáticamente"/>
             <wp:cNvGraphicFramePr>
               <a:graphicFrameLocks xmlns:a="http://schemas.openxmlformats.org/drawingml/2006/main" noChangeAspect="1"/>
             </wp:cNvGraphicFramePr>
@@ -4468,7 +5704,7 @@
               <a:graphicData uri="http://schemas.openxmlformats.org/drawingml/2006/picture">
                 <pic:pic xmlns:pic="http://schemas.openxmlformats.org/drawingml/2006/picture">
                   <pic:nvPicPr>
-                    <pic:cNvPr id="1" name=""/>
+                    <pic:cNvPr id="13" name="Imagen 13" descr="Texto&#10;&#10;Descripción generada automáticamente"/>
                     <pic:cNvPicPr/>
                   </pic:nvPicPr>
                   <pic:blipFill>
@@ -4480,7 +5716,7 @@
                   <pic:spPr>
                     <a:xfrm>
                       <a:off x="0" y="0"/>
-                      <a:ext cx="5612130" cy="1927860"/>
+                      <a:ext cx="5204198" cy="1770652"/>
                     </a:xfrm>
                     <a:prstGeom prst="rect">
                       <a:avLst/>
@@ -4505,6 +5741,108 @@
     </w:p>
     <w:p>
       <w:pPr>
+        <w:spacing w:after="160" w:line="259" w:lineRule="auto"/>
+        <w:ind w:left="705"/>
+        <w:jc w:val="both"/>
+        <w:rPr>
+          <w:sz w:val="24"/>
+          <w:szCs w:val="24"/>
+          <w:lang w:val="es-ES"/>
+        </w:rPr>
+      </w:pPr>
+      <w:r>
+        <w:rPr>
+          <w:sz w:val="24"/>
+          <w:szCs w:val="24"/>
+          <w:lang w:val="es-ES"/>
+        </w:rPr>
+        <w:t xml:space="preserve">En este caso, pedimos por consola que coloquen el nombre del cliente que desean verificar en la </w:t>
+      </w:r>
+      <w:r>
+        <w:rPr>
+          <w:sz w:val="24"/>
+          <w:szCs w:val="24"/>
+          <w:lang w:val="es-ES"/>
+        </w:rPr>
+        <w:t>pila</w:t>
+      </w:r>
+      <w:r>
+        <w:rPr>
+          <w:sz w:val="24"/>
+          <w:szCs w:val="24"/>
+          <w:lang w:val="es-ES"/>
+        </w:rPr>
+        <w:t xml:space="preserve">. Recorremos la cola mediante un Iterator (que hace parte de los métodos presentes en </w:t>
+      </w:r>
+      <w:r>
+        <w:rPr>
+          <w:sz w:val="24"/>
+          <w:szCs w:val="24"/>
+          <w:lang w:val="es-ES"/>
+        </w:rPr>
+        <w:t>ArrayDeque</w:t>
+      </w:r>
+      <w:r>
+        <w:rPr>
+          <w:sz w:val="24"/>
+          <w:szCs w:val="24"/>
+          <w:lang w:val="es-ES"/>
+        </w:rPr>
+        <w:t xml:space="preserve">) y le decimos al iterador que cuando encuentre un nombre igual al ingresado, diga que ese cliente si </w:t>
+      </w:r>
+      <w:r>
+        <w:rPr>
+          <w:sz w:val="24"/>
+          <w:szCs w:val="24"/>
+          <w:lang w:val="es-ES"/>
+        </w:rPr>
+        <w:t>está</w:t>
+      </w:r>
+      <w:r>
+        <w:rPr>
+          <w:sz w:val="24"/>
+          <w:szCs w:val="24"/>
+          <w:lang w:val="es-ES"/>
+        </w:rPr>
+        <w:t xml:space="preserve"> en la </w:t>
+      </w:r>
+      <w:r>
+        <w:rPr>
+          <w:sz w:val="24"/>
+          <w:szCs w:val="24"/>
+          <w:lang w:val="es-ES"/>
+        </w:rPr>
+        <w:t>pila</w:t>
+      </w:r>
+      <w:r>
+        <w:rPr>
+          <w:sz w:val="24"/>
+          <w:szCs w:val="24"/>
+          <w:lang w:val="es-ES"/>
+        </w:rPr>
+        <w:t>.</w:t>
+      </w:r>
+    </w:p>
+    <w:p>
+      <w:pPr>
+        <w:spacing w:after="160" w:line="259" w:lineRule="auto"/>
+        <w:rPr>
+          <w:sz w:val="24"/>
+          <w:szCs w:val="24"/>
+          <w:lang w:val="es-ES"/>
+        </w:rPr>
+      </w:pPr>
+      <w:r>
+        <w:rPr>
+          <w:sz w:val="24"/>
+          <w:szCs w:val="24"/>
+          <w:lang w:val="es-ES"/>
+        </w:rPr>
+        <w:br w:type="page"/>
+      </w:r>
+    </w:p>
+    <w:p>
+      <w:pPr>
         <w:numPr>
           <w:ilvl w:val="0"/>
           <w:numId w:val="2"/>
@@ -4522,6 +5860,7 @@
           <w:szCs w:val="24"/>
           <w:lang w:val="es-ES"/>
         </w:rPr>
+        <w:lastRenderedPageBreak/>
         <w:t xml:space="preserve">Explique textual y gráficamente cual es el algoritmo o proceso para </w:t>
       </w:r>
       <w:r>
@@ -4569,10 +5908,10 @@
           <w:lang w:val="es-ES"/>
         </w:rPr>
         <w:drawing>
-          <wp:inline distT="0" distB="0" distL="0" distR="0" wp14:anchorId="48019A12" wp14:editId="55BDC508">
-            <wp:extent cx="5113866" cy="3023303"/>
-            <wp:effectExtent l="0" t="0" r="0" b="5715"/>
-            <wp:docPr id="31" name="Imagen 31"/>
+          <wp:inline distT="0" distB="0" distL="0" distR="0" wp14:anchorId="570C6E7A" wp14:editId="12F721E7">
+            <wp:extent cx="5496692" cy="3105583"/>
+            <wp:effectExtent l="0" t="0" r="8890" b="0"/>
+            <wp:docPr id="18" name="Imagen 18" descr="Texto&#10;&#10;Descripción generada automáticamente"/>
             <wp:cNvGraphicFramePr>
               <a:graphicFrameLocks xmlns:a="http://schemas.openxmlformats.org/drawingml/2006/main" noChangeAspect="1"/>
             </wp:cNvGraphicFramePr>
@@ -4580,7 +5919,7 @@
               <a:graphicData uri="http://schemas.openxmlformats.org/drawingml/2006/picture">
                 <pic:pic xmlns:pic="http://schemas.openxmlformats.org/drawingml/2006/picture">
                   <pic:nvPicPr>
-                    <pic:cNvPr id="1" name=""/>
+                    <pic:cNvPr id="18" name="Imagen 18" descr="Texto&#10;&#10;Descripción generada automáticamente"/>
                     <pic:cNvPicPr/>
                   </pic:nvPicPr>
                   <pic:blipFill>
@@ -4592,7 +5931,7 @@
                   <pic:spPr>
                     <a:xfrm>
                       <a:off x="0" y="0"/>
-                      <a:ext cx="5121903" cy="3028055"/>
+                      <a:ext cx="5496692" cy="3105583"/>
                     </a:xfrm>
                     <a:prstGeom prst="rect">
                       <a:avLst/>
@@ -4617,6 +5956,215 @@
     </w:p>
     <w:p>
       <w:pPr>
+        <w:ind w:left="708"/>
+        <w:jc w:val="both"/>
+        <w:rPr>
+          <w:sz w:val="24"/>
+          <w:szCs w:val="24"/>
+          <w:lang w:val="es-ES"/>
+        </w:rPr>
+      </w:pPr>
+      <w:r>
+        <w:rPr>
+          <w:sz w:val="24"/>
+          <w:szCs w:val="24"/>
+          <w:lang w:val="es-ES"/>
+        </w:rPr>
+        <w:t>ArrayDeque</w:t>
+      </w:r>
+      <w:r>
+        <w:rPr>
+          <w:sz w:val="24"/>
+          <w:szCs w:val="24"/>
+          <w:lang w:val="es-ES"/>
+        </w:rPr>
+        <w:t xml:space="preserve"> posee un método llamado .addAll() el cual añade una </w:t>
+      </w:r>
+      <w:r>
+        <w:rPr>
+          <w:sz w:val="24"/>
+          <w:szCs w:val="24"/>
+          <w:lang w:val="es-ES"/>
+        </w:rPr>
+        <w:t>pila</w:t>
+      </w:r>
+      <w:r>
+        <w:rPr>
+          <w:sz w:val="24"/>
+          <w:szCs w:val="24"/>
+          <w:lang w:val="es-ES"/>
+        </w:rPr>
+        <w:t xml:space="preserve"> entera al final de otra </w:t>
+      </w:r>
+      <w:r>
+        <w:rPr>
+          <w:sz w:val="24"/>
+          <w:szCs w:val="24"/>
+          <w:lang w:val="es-ES"/>
+        </w:rPr>
+        <w:t>pila</w:t>
+      </w:r>
+      <w:r>
+        <w:rPr>
+          <w:sz w:val="24"/>
+          <w:szCs w:val="24"/>
+          <w:lang w:val="es-ES"/>
+        </w:rPr>
+        <w:t xml:space="preserve">, por tanto, creamos una nueva </w:t>
+      </w:r>
+      <w:r>
+        <w:rPr>
+          <w:sz w:val="24"/>
+          <w:szCs w:val="24"/>
+          <w:lang w:val="es-ES"/>
+        </w:rPr>
+        <w:t>pila</w:t>
+      </w:r>
+      <w:r>
+        <w:rPr>
+          <w:sz w:val="24"/>
+          <w:szCs w:val="24"/>
+          <w:lang w:val="es-ES"/>
+        </w:rPr>
+        <w:t xml:space="preserve"> de tipo Cliente</w:t>
+      </w:r>
+      <w:r>
+        <w:rPr>
+          <w:sz w:val="24"/>
+          <w:szCs w:val="24"/>
+          <w:lang w:val="es-ES"/>
+        </w:rPr>
+        <w:t>Pila</w:t>
+      </w:r>
+      <w:r>
+        <w:rPr>
+          <w:sz w:val="24"/>
+          <w:szCs w:val="24"/>
+          <w:lang w:val="es-ES"/>
+        </w:rPr>
+        <w:t xml:space="preserve"> y añadimos datos usando el método .add() usado</w:t>
+      </w:r>
+      <w:r>
+        <w:rPr>
+          <w:sz w:val="24"/>
+          <w:szCs w:val="24"/>
+          <w:lang w:val="es-ES"/>
+        </w:rPr>
+        <w:t xml:space="preserve"> en el punto 7 y 8</w:t>
+      </w:r>
+      <w:r>
+        <w:rPr>
+          <w:sz w:val="24"/>
+          <w:szCs w:val="24"/>
+          <w:lang w:val="es-ES"/>
+        </w:rPr>
+        <w:t>.</w:t>
+      </w:r>
+    </w:p>
+    <w:p>
+      <w:pPr>
+        <w:ind w:left="708"/>
+        <w:jc w:val="both"/>
+        <w:rPr>
+          <w:sz w:val="24"/>
+          <w:szCs w:val="24"/>
+          <w:lang w:val="es-ES"/>
+        </w:rPr>
+      </w:pPr>
+      <w:r>
+        <w:rPr>
+          <w:sz w:val="24"/>
+          <w:szCs w:val="24"/>
+          <w:lang w:val="es-ES"/>
+        </w:rPr>
+        <w:t xml:space="preserve">Luego le decimos a la </w:t>
+      </w:r>
+      <w:r>
+        <w:rPr>
+          <w:sz w:val="24"/>
+          <w:szCs w:val="24"/>
+          <w:lang w:val="es-ES"/>
+        </w:rPr>
+        <w:t>pila</w:t>
+      </w:r>
+      <w:r>
+        <w:rPr>
+          <w:sz w:val="24"/>
+          <w:szCs w:val="24"/>
+          <w:lang w:val="es-ES"/>
+        </w:rPr>
+        <w:t xml:space="preserve"> </w:t>
+      </w:r>
+      <w:r>
+        <w:rPr>
+          <w:sz w:val="24"/>
+          <w:szCs w:val="24"/>
+          <w:lang w:val="es-ES"/>
+        </w:rPr>
+        <w:t>Pila</w:t>
+      </w:r>
+      <w:r>
+        <w:rPr>
+          <w:sz w:val="24"/>
+          <w:szCs w:val="24"/>
+          <w:lang w:val="es-ES"/>
+        </w:rPr>
+        <w:t xml:space="preserve">Cliente que adquiera todos los elementos de la nueva </w:t>
+      </w:r>
+      <w:r>
+        <w:rPr>
+          <w:sz w:val="24"/>
+          <w:szCs w:val="24"/>
+          <w:lang w:val="es-ES"/>
+        </w:rPr>
+        <w:t>pila</w:t>
+      </w:r>
+      <w:r>
+        <w:rPr>
+          <w:sz w:val="24"/>
+          <w:szCs w:val="24"/>
+          <w:lang w:val="es-ES"/>
+        </w:rPr>
+        <w:t xml:space="preserve"> usando addAll().</w:t>
+      </w:r>
+    </w:p>
+    <w:p>
+      <w:pPr>
+        <w:ind w:left="708"/>
+        <w:jc w:val="both"/>
+        <w:rPr>
+          <w:sz w:val="24"/>
+          <w:szCs w:val="24"/>
+          <w:lang w:val="es-ES"/>
+        </w:rPr>
+      </w:pPr>
+      <w:r>
+        <w:rPr>
+          <w:sz w:val="24"/>
+          <w:szCs w:val="24"/>
+          <w:lang w:val="es-ES"/>
+        </w:rPr>
+        <w:t xml:space="preserve">Por último, hacemos print de la </w:t>
+      </w:r>
+      <w:r>
+        <w:rPr>
+          <w:sz w:val="24"/>
+          <w:szCs w:val="24"/>
+          <w:lang w:val="es-ES"/>
+        </w:rPr>
+        <w:t>Pila</w:t>
+      </w:r>
+      <w:r>
+        <w:rPr>
+          <w:sz w:val="24"/>
+          <w:szCs w:val="24"/>
+          <w:lang w:val="es-ES"/>
+        </w:rPr>
+        <w:t>Cliente con sus nuevos elementos.</w:t>
+      </w:r>
+    </w:p>
+    <w:p>
+      <w:pPr>
         <w:jc w:val="both"/>
         <w:rPr>
           <w:sz w:val="24"/>
@@ -4706,6 +6254,7 @@
       </w:pPr>
       <w:r>
         <w:rPr>
+          <w:noProof/>
           <w:sz w:val="24"/>
           <w:szCs w:val="24"/>
           <w:lang w:val="es-ES"/>
@@ -4750,12 +6299,106 @@
     <w:p>
       <w:pPr>
         <w:spacing w:after="160" w:line="259" w:lineRule="auto"/>
-        <w:rPr>
-          <w:sz w:val="24"/>
-          <w:szCs w:val="24"/>
-          <w:lang w:val="es-ES"/>
-        </w:rPr>
-      </w:pPr>
+        <w:ind w:left="705"/>
+        <w:jc w:val="both"/>
+        <w:rPr>
+          <w:sz w:val="24"/>
+          <w:szCs w:val="24"/>
+          <w:lang w:val="es-ES"/>
+        </w:rPr>
+      </w:pPr>
+      <w:r>
+        <w:rPr>
+          <w:sz w:val="24"/>
+          <w:szCs w:val="24"/>
+          <w:lang w:val="es-ES"/>
+        </w:rPr>
+        <w:t xml:space="preserve">En este punto pedimos dos índices, el índice inicial y el índice final de los elementos que queremos borrar. </w:t>
+      </w:r>
+      <w:r>
+        <w:rPr>
+          <w:sz w:val="24"/>
+          <w:szCs w:val="24"/>
+          <w:lang w:val="es-ES"/>
+        </w:rPr>
+        <w:t>ArrayDeque</w:t>
+      </w:r>
+      <w:r>
+        <w:rPr>
+          <w:sz w:val="24"/>
+          <w:szCs w:val="24"/>
+          <w:lang w:val="es-ES"/>
+        </w:rPr>
+        <w:t xml:space="preserve"> nos ofrece un método llamado removeIf() el cual necesita de una condición para funcionar. </w:t>
+      </w:r>
+    </w:p>
+    <w:p>
+      <w:pPr>
+        <w:spacing w:after="160" w:line="259" w:lineRule="auto"/>
+        <w:ind w:left="705"/>
+        <w:jc w:val="both"/>
+        <w:rPr>
+          <w:sz w:val="24"/>
+          <w:szCs w:val="24"/>
+          <w:lang w:val="es-ES"/>
+        </w:rPr>
+      </w:pPr>
+      <w:r>
+        <w:rPr>
+          <w:sz w:val="24"/>
+          <w:szCs w:val="24"/>
+          <w:lang w:val="es-ES"/>
+        </w:rPr>
+        <w:t xml:space="preserve">Para hacer </w:t>
+      </w:r>
+      <w:r>
+        <w:rPr>
+          <w:sz w:val="24"/>
+          <w:szCs w:val="24"/>
+          <w:lang w:val="es-ES"/>
+        </w:rPr>
+        <w:t>dicha</w:t>
+      </w:r>
+      <w:r>
+        <w:rPr>
+          <w:sz w:val="24"/>
+          <w:szCs w:val="24"/>
+          <w:lang w:val="es-ES"/>
+        </w:rPr>
+        <w:t xml:space="preserve"> condición </w:t>
+      </w:r>
+      <w:r>
+        <w:rPr>
+          <w:sz w:val="24"/>
+          <w:szCs w:val="24"/>
+          <w:lang w:val="es-ES"/>
+        </w:rPr>
+        <w:t>tenemos</w:t>
+      </w:r>
+      <w:r>
+        <w:rPr>
+          <w:sz w:val="24"/>
+          <w:szCs w:val="24"/>
+          <w:lang w:val="es-ES"/>
+        </w:rPr>
+        <w:t xml:space="preserve"> que importar el paquete predicate en donde implementamos un predicator llamado n que eliminará los elementos de la </w:t>
+      </w:r>
+      <w:r>
+        <w:rPr>
+          <w:sz w:val="24"/>
+          <w:szCs w:val="24"/>
+          <w:lang w:val="es-ES"/>
+        </w:rPr>
+        <w:t>pila</w:t>
+      </w:r>
+      <w:r>
+        <w:rPr>
+          <w:sz w:val="24"/>
+          <w:szCs w:val="24"/>
+          <w:lang w:val="es-ES"/>
+        </w:rPr>
+        <w:t xml:space="preserve"> desde el índice inicial hasta el índice final.</w:t>
+      </w:r>
     </w:p>
     <w:p>
       <w:pPr>
@@ -4836,6 +6479,7 @@
       </w:pPr>
       <w:r>
         <w:rPr>
+          <w:noProof/>
           <w:sz w:val="24"/>
           <w:szCs w:val="24"/>
           <w:lang w:val="es-ES"/>
@@ -4890,12 +6534,70 @@
     <w:p>
       <w:pPr>
         <w:spacing w:after="160" w:line="259" w:lineRule="auto"/>
-        <w:rPr>
-          <w:sz w:val="24"/>
-          <w:szCs w:val="24"/>
-          <w:lang w:val="es-ES"/>
-        </w:rPr>
-      </w:pPr>
+        <w:ind w:left="705"/>
+        <w:jc w:val="both"/>
+        <w:rPr>
+          <w:sz w:val="24"/>
+          <w:szCs w:val="24"/>
+          <w:lang w:val="es-ES"/>
+        </w:rPr>
+      </w:pPr>
+      <w:r>
+        <w:rPr>
+          <w:sz w:val="24"/>
+          <w:szCs w:val="24"/>
+          <w:lang w:val="es-ES"/>
+        </w:rPr>
+        <w:t xml:space="preserve">Al igual que en el punto </w:t>
+      </w:r>
+      <w:r>
+        <w:rPr>
+          <w:sz w:val="24"/>
+          <w:szCs w:val="24"/>
+          <w:lang w:val="es-ES"/>
+        </w:rPr>
+        <w:t>11</w:t>
+      </w:r>
+      <w:r>
+        <w:rPr>
+          <w:sz w:val="24"/>
+          <w:szCs w:val="24"/>
+          <w:lang w:val="es-ES"/>
+        </w:rPr>
+        <w:t xml:space="preserve">, pedimos el nombre que desean revelar su posición. Recorremos la </w:t>
+      </w:r>
+      <w:r>
+        <w:rPr>
+          <w:sz w:val="24"/>
+          <w:szCs w:val="24"/>
+          <w:lang w:val="es-ES"/>
+        </w:rPr>
+        <w:t>pila</w:t>
+      </w:r>
+      <w:r>
+        <w:rPr>
+          <w:sz w:val="24"/>
+          <w:szCs w:val="24"/>
+          <w:lang w:val="es-ES"/>
+        </w:rPr>
+        <w:t xml:space="preserve"> mediante un Iterator y le decimos al iterador que cuando encuentre un nombre igual que regrese el índice</w:t>
+      </w:r>
+      <w:r>
+        <w:rPr>
+          <w:sz w:val="24"/>
+          <w:szCs w:val="24"/>
+          <w:lang w:val="es-ES"/>
+        </w:rPr>
+        <w:t xml:space="preserve"> </w:t>
+      </w:r>
+      <w:r>
+        <w:rPr>
+          <w:sz w:val="24"/>
+          <w:szCs w:val="24"/>
+          <w:lang w:val="es-ES"/>
+        </w:rPr>
+        <w:t xml:space="preserve">almacenado. </w:t>
+      </w:r>
       <w:r>
         <w:rPr>
           <w:sz w:val="24"/>
@@ -4904,6 +6606,16 @@
         </w:rPr>
         <w:br w:type="page"/>
       </w:r>
+    </w:p>
+    <w:p>
+      <w:pPr>
+        <w:spacing w:after="160" w:line="259" w:lineRule="auto"/>
+        <w:rPr>
+          <w:sz w:val="24"/>
+          <w:szCs w:val="24"/>
+          <w:lang w:val="es-ES"/>
+        </w:rPr>
+      </w:pPr>
     </w:p>
     <w:p>
       <w:pPr>
@@ -4924,7 +6636,6 @@
           <w:szCs w:val="24"/>
           <w:lang w:val="es-ES"/>
         </w:rPr>
-        <w:lastRenderedPageBreak/>
         <w:t xml:space="preserve">Explique textual y gráficamente cual es el algoritmo o proceso para </w:t>
       </w:r>
       <w:r>
@@ -4967,14 +6678,15 @@
       </w:pPr>
       <w:r>
         <w:rPr>
+          <w:noProof/>
           <w:sz w:val="24"/>
           <w:szCs w:val="24"/>
           <w:lang w:val="es-ES"/>
         </w:rPr>
         <w:drawing>
-          <wp:inline distT="0" distB="0" distL="0" distR="0" wp14:anchorId="24AFF1AC" wp14:editId="1F9DB48C">
-            <wp:extent cx="5207000" cy="1206011"/>
-            <wp:effectExtent l="0" t="0" r="0" b="0"/>
+          <wp:inline distT="0" distB="0" distL="0" distR="0" wp14:anchorId="24AFF1AC" wp14:editId="1C342857">
+            <wp:extent cx="5634063" cy="1304925"/>
+            <wp:effectExtent l="0" t="0" r="5080" b="0"/>
             <wp:docPr id="51" name="Imagen 51"/>
             <wp:cNvGraphicFramePr>
               <a:graphicFrameLocks xmlns:a="http://schemas.openxmlformats.org/drawingml/2006/main" noChangeAspect="1"/>
@@ -4995,7 +6707,7 @@
                   <pic:spPr>
                     <a:xfrm>
                       <a:off x="0" y="0"/>
-                      <a:ext cx="5215252" cy="1207922"/>
+                      <a:ext cx="5648483" cy="1308265"/>
                     </a:xfrm>
                     <a:prstGeom prst="rect">
                       <a:avLst/>
@@ -5006,6 +6718,85 @@
             </a:graphic>
           </wp:inline>
         </w:drawing>
+      </w:r>
+    </w:p>
+    <w:p>
+      <w:pPr>
+        <w:ind w:left="708"/>
+        <w:jc w:val="both"/>
+        <w:rPr>
+          <w:sz w:val="24"/>
+          <w:szCs w:val="24"/>
+          <w:lang w:val="es-ES"/>
+        </w:rPr>
+      </w:pPr>
+    </w:p>
+    <w:p>
+      <w:pPr>
+        <w:spacing w:after="160" w:line="259" w:lineRule="auto"/>
+        <w:ind w:left="705"/>
+        <w:jc w:val="both"/>
+        <w:rPr>
+          <w:sz w:val="24"/>
+          <w:szCs w:val="24"/>
+          <w:lang w:val="es-ES"/>
+        </w:rPr>
+      </w:pPr>
+      <w:r>
+        <w:rPr>
+          <w:sz w:val="24"/>
+          <w:szCs w:val="24"/>
+          <w:lang w:val="es-ES"/>
+        </w:rPr>
+        <w:t xml:space="preserve">En este punto pedimos por consola el índice que desean buscar, a su vez creamos un Iterator que recorrerá la </w:t>
+      </w:r>
+      <w:r>
+        <w:rPr>
+          <w:sz w:val="24"/>
+          <w:szCs w:val="24"/>
+          <w:lang w:val="es-ES"/>
+        </w:rPr>
+        <w:t>pila</w:t>
+      </w:r>
+      <w:r>
+        <w:rPr>
+          <w:sz w:val="24"/>
+          <w:szCs w:val="24"/>
+          <w:lang w:val="es-ES"/>
+        </w:rPr>
+        <w:t xml:space="preserve"> y cuando este encuentre un índice igual </w:t>
+      </w:r>
+      <w:r>
+        <w:rPr>
+          <w:sz w:val="24"/>
+          <w:szCs w:val="24"/>
+          <w:lang w:val="es-ES"/>
+        </w:rPr>
+        <w:t xml:space="preserve">almacenado </w:t>
+      </w:r>
+      <w:r>
+        <w:rPr>
+          <w:sz w:val="24"/>
+          <w:szCs w:val="24"/>
+          <w:lang w:val="es-ES"/>
+        </w:rPr>
+        <w:t xml:space="preserve">en la </w:t>
+      </w:r>
+      <w:r>
+        <w:rPr>
+          <w:sz w:val="24"/>
+          <w:szCs w:val="24"/>
+          <w:lang w:val="es-ES"/>
+        </w:rPr>
+        <w:t>pila</w:t>
+      </w:r>
+      <w:r>
+        <w:rPr>
+          <w:sz w:val="24"/>
+          <w:szCs w:val="24"/>
+          <w:lang w:val="es-ES"/>
+        </w:rPr>
+        <w:t>, que haga un print en donde regrese el nombre del cliente con dicho índice.</w:t>
       </w:r>
     </w:p>
     <w:p>
@@ -5123,6 +6914,36 @@
     </w:p>
     <w:p>
       <w:pPr>
+        <w:ind w:left="708"/>
+        <w:jc w:val="center"/>
+        <w:rPr>
+          <w:sz w:val="24"/>
+          <w:szCs w:val="24"/>
+          <w:lang w:val="es-ES"/>
+        </w:rPr>
+      </w:pPr>
+    </w:p>
+    <w:p>
+      <w:pPr>
+        <w:ind w:left="708"/>
+        <w:jc w:val="both"/>
+        <w:rPr>
+          <w:sz w:val="24"/>
+          <w:szCs w:val="24"/>
+          <w:lang w:val="es-ES"/>
+        </w:rPr>
+      </w:pPr>
+      <w:r>
+        <w:rPr>
+          <w:sz w:val="24"/>
+          <w:szCs w:val="24"/>
+          <w:lang w:val="es-ES"/>
+        </w:rPr>
+        <w:t>ArrayDeque nos ofrece un método llamado clear(), el cual permite eliminar todos los elementos presentes en la pila.</w:t>
+      </w:r>
+    </w:p>
+    <w:p>
+      <w:pPr>
         <w:spacing w:after="160" w:line="259" w:lineRule="auto"/>
         <w:rPr>
           <w:sz w:val="24"/>
@@ -5141,6 +6962,16 @@
     </w:p>
     <w:p>
       <w:pPr>
+        <w:spacing w:after="160" w:line="259" w:lineRule="auto"/>
+        <w:rPr>
+          <w:sz w:val="24"/>
+          <w:szCs w:val="24"/>
+          <w:lang w:val="es-ES"/>
+        </w:rPr>
+      </w:pPr>
+    </w:p>
+    <w:p>
+      <w:pPr>
         <w:jc w:val="center"/>
         <w:rPr>
           <w:sz w:val="24"/>
@@ -5154,7 +6985,6 @@
           <w:szCs w:val="24"/>
           <w:lang w:val="es-ES"/>
         </w:rPr>
-        <w:lastRenderedPageBreak/>
         <w:t>Bibliografía</w:t>
       </w:r>
     </w:p>
@@ -6330,7 +8160,7 @@
   <w:style w:type="paragraph" w:default="1" w:styleId="Normal">
     <w:name w:val="Normal"/>
     <w:qFormat/>
-    <w:rsid w:val="00B15A72"/>
+    <w:rsid w:val="00304B89"/>
     <w:pPr>
       <w:spacing w:after="0" w:line="276" w:lineRule="auto"/>
     </w:pPr>

</xml_diff>